<commit_message>
Implement .md for better git tracking with pandadoc
Modified: Wednesday, ‎February ‎22, ‎2023, ‏‎6:15:08 PM
+added `media` folder with images and .css
+generated .md file with `pandoc`  to track git changes better
+fixed found formatting inconsistencies in .docx
</commit_message>
<xml_diff>
--- a/sebvc_Resume.docx
+++ b/sebvc_Resume.docx
@@ -835,7 +835,27 @@
                 <w:sz w:val="22"/>
                 <w:szCs w:val="22"/>
               </w:rPr>
-              <w:t>WORK EXPERIENCE</w:t>
+              <w:t>WORK</w:t>
+            </w:r>
+            <w:r>
+              <w:rPr>
+                <w:rFonts w:ascii="Avenir Next LT Pro" w:hAnsi="Avenir Next LT Pro" w:cs="Arial"/>
+                <w:b/>
+                <w:bCs/>
+                <w:sz w:val="22"/>
+                <w:szCs w:val="22"/>
+              </w:rPr>
+              <w:t xml:space="preserve"> </w:t>
+            </w:r>
+            <w:r>
+              <w:rPr>
+                <w:rFonts w:ascii="Avenir Next LT Pro" w:hAnsi="Avenir Next LT Pro" w:cs="Arial"/>
+                <w:b/>
+                <w:bCs/>
+                <w:sz w:val="22"/>
+                <w:szCs w:val="22"/>
+              </w:rPr>
+              <w:t>EXPERIENCE</w:t>
             </w:r>
           </w:p>
         </w:tc>
@@ -1304,18 +1324,16 @@
               </w:rPr>
               <w:t>RELEVANT</w:t>
             </w:r>
-          </w:p>
-          <w:p>
-            <w:pPr>
-              <w:jc w:val="right"/>
-              <w:rPr>
-                <w:rFonts w:ascii="Avenir Next LT Pro" w:hAnsi="Avenir Next LT Pro" w:cs="Arial"/>
-                <w:b/>
-                <w:bCs/>
-                <w:sz w:val="22"/>
-                <w:szCs w:val="22"/>
-              </w:rPr>
-            </w:pPr>
+            <w:r>
+              <w:rPr>
+                <w:rFonts w:ascii="Avenir Next LT Pro" w:hAnsi="Avenir Next LT Pro" w:cs="Arial"/>
+                <w:b/>
+                <w:bCs/>
+                <w:sz w:val="22"/>
+                <w:szCs w:val="22"/>
+              </w:rPr>
+              <w:t xml:space="preserve"> </w:t>
+            </w:r>
             <w:r>
               <w:rPr>
                 <w:rFonts w:ascii="Avenir Next LT Pro" w:hAnsi="Avenir Next LT Pro" w:cs="Arial"/>
@@ -1786,7 +1804,27 @@
                 <w:sz w:val="22"/>
                 <w:szCs w:val="22"/>
               </w:rPr>
-              <w:t>SELECTED LEADERSHIP</w:t>
+              <w:t>SELECTED</w:t>
+            </w:r>
+            <w:r>
+              <w:rPr>
+                <w:rFonts w:ascii="Avenir Next LT Pro" w:hAnsi="Avenir Next LT Pro" w:cs="Arial"/>
+                <w:b/>
+                <w:bCs/>
+                <w:sz w:val="22"/>
+                <w:szCs w:val="22"/>
+              </w:rPr>
+              <w:t xml:space="preserve"> </w:t>
+            </w:r>
+            <w:r>
+              <w:rPr>
+                <w:rFonts w:ascii="Avenir Next LT Pro" w:hAnsi="Avenir Next LT Pro" w:cs="Arial"/>
+                <w:b/>
+                <w:bCs/>
+                <w:sz w:val="22"/>
+                <w:szCs w:val="22"/>
+              </w:rPr>
+              <w:t>LEADERSHIP</w:t>
             </w:r>
           </w:p>
         </w:tc>
@@ -2738,12 +2776,9 @@
             <w:pPr>
               <w:pStyle w:val="NormalWeb"/>
               <w:spacing w:before="0" w:beforeAutospacing="0" w:after="0" w:afterAutospacing="0"/>
-              <w:ind w:left="720" w:hanging="468"/>
               <w:jc w:val="right"/>
               <w:rPr>
                 <w:rFonts w:ascii="Avenir Next LT Pro Demi" w:hAnsi="Avenir Next LT Pro Demi" w:cs="Arial"/>
-                <w:i/>
-                <w:iCs/>
                 <w:sz w:val="22"/>
                 <w:szCs w:val="22"/>
               </w:rPr>
@@ -3400,15 +3435,7 @@
                 <w:sz w:val="22"/>
                 <w:szCs w:val="22"/>
               </w:rPr>
-              <w:t>m Player</w:t>
-            </w:r>
-            <w:r>
-              <w:rPr>
-                <w:rFonts w:ascii="Avenir Next LT Pro" w:hAnsi="Avenir Next LT Pro" w:cs="Arial"/>
-                <w:sz w:val="22"/>
-                <w:szCs w:val="22"/>
-              </w:rPr>
-              <w:t>.</w:t>
+              <w:t>m Player.</w:t>
             </w:r>
           </w:p>
         </w:tc>
@@ -3513,31 +3540,7 @@
                 <w:sz w:val="22"/>
                 <w:szCs w:val="22"/>
               </w:rPr>
-              <w:t>, HTML,</w:t>
-            </w:r>
-            <w:r>
-              <w:rPr>
-                <w:rFonts w:ascii="Avenir Next LT Pro" w:hAnsi="Avenir Next LT Pro" w:cs="Arial"/>
-                <w:sz w:val="22"/>
-                <w:szCs w:val="22"/>
-              </w:rPr>
-              <w:t xml:space="preserve"> Github, </w:t>
-            </w:r>
-            <w:r>
-              <w:rPr>
-                <w:rFonts w:ascii="Avenir Next LT Pro" w:hAnsi="Avenir Next LT Pro" w:cs="Arial"/>
-                <w:sz w:val="22"/>
-                <w:szCs w:val="22"/>
-              </w:rPr>
-              <w:t>StucturedText</w:t>
-            </w:r>
-            <w:r>
-              <w:rPr>
-                <w:rFonts w:ascii="Avenir Next LT Pro" w:hAnsi="Avenir Next LT Pro" w:cs="Arial"/>
-                <w:sz w:val="22"/>
-                <w:szCs w:val="22"/>
-              </w:rPr>
-              <w:t xml:space="preserve">, </w:t>
+              <w:t xml:space="preserve">, HTML, Github, StucturedText, </w:t>
             </w:r>
             <w:r>
               <w:rPr>
@@ -3553,15 +3556,7 @@
                 <w:sz w:val="22"/>
                 <w:szCs w:val="22"/>
               </w:rPr>
-              <w:t>,</w:t>
-            </w:r>
-            <w:r>
-              <w:rPr>
-                <w:rFonts w:ascii="Avenir Next LT Pro" w:hAnsi="Avenir Next LT Pro" w:cs="Arial"/>
-                <w:sz w:val="22"/>
-                <w:szCs w:val="22"/>
-              </w:rPr>
-              <w:t xml:space="preserve"> LaTeX, </w:t>
+              <w:t xml:space="preserve">, LaTeX, </w:t>
             </w:r>
             <w:r>
               <w:rPr>
@@ -3609,15 +3604,7 @@
                 <w:sz w:val="22"/>
                 <w:szCs w:val="22"/>
               </w:rPr>
-              <w:t>, Carla</w:t>
-            </w:r>
-            <w:r>
-              <w:rPr>
-                <w:rFonts w:ascii="Avenir Next LT Pro" w:hAnsi="Avenir Next LT Pro" w:cs="Arial"/>
-                <w:sz w:val="22"/>
-                <w:szCs w:val="22"/>
-              </w:rPr>
-              <w:t>.</w:t>
+              <w:t>, Carla.</w:t>
             </w:r>
           </w:p>
         </w:tc>
@@ -3636,6 +3623,7 @@
         <w:tc>
           <w:tcPr>
             <w:tcW w:w="1795" w:type="dxa"/>
+            <w:vMerge/>
             <w:tcBorders>
               <w:right w:val="single" w:sz="24" w:space="0" w:color="auto"/>
             </w:tcBorders>

</xml_diff>

<commit_message>
first update with md tracking
</commit_message>
<xml_diff>
--- a/sebvc_Resume.docx
+++ b/sebvc_Resume.docx
@@ -15,18 +15,17 @@
         <w:gridCol w:w="1795"/>
         <w:gridCol w:w="1265"/>
         <w:gridCol w:w="4950"/>
-        <w:gridCol w:w="540"/>
-        <w:gridCol w:w="180"/>
+        <w:gridCol w:w="720"/>
         <w:gridCol w:w="360"/>
-        <w:gridCol w:w="450"/>
-        <w:gridCol w:w="1710"/>
+        <w:gridCol w:w="900"/>
+        <w:gridCol w:w="1260"/>
         <w:gridCol w:w="630"/>
       </w:tblGrid>
       <w:tr>
         <w:tc>
           <w:tcPr>
             <w:tcW w:w="11880" w:type="dxa"/>
-            <w:gridSpan w:val="9"/>
+            <w:gridSpan w:val="8"/>
           </w:tcPr>
           <w:p>
             <w:pPr>
@@ -56,7 +55,7 @@
         <w:tc>
           <w:tcPr>
             <w:tcW w:w="11880" w:type="dxa"/>
-            <w:gridSpan w:val="9"/>
+            <w:gridSpan w:val="8"/>
             <w:tcBorders>
               <w:bottom w:val="single" w:sz="24" w:space="0" w:color="auto"/>
             </w:tcBorders>
@@ -454,7 +453,7 @@
         <w:tc>
           <w:tcPr>
             <w:tcW w:w="10085" w:type="dxa"/>
-            <w:gridSpan w:val="8"/>
+            <w:gridSpan w:val="7"/>
             <w:tcBorders>
               <w:top w:val="single" w:sz="24" w:space="0" w:color="auto"/>
               <w:left w:val="single" w:sz="24" w:space="0" w:color="auto"/>
@@ -511,8 +510,8 @@
         </w:tc>
         <w:tc>
           <w:tcPr>
-            <w:tcW w:w="7745" w:type="dxa"/>
-            <w:gridSpan w:val="6"/>
+            <w:tcW w:w="8195" w:type="dxa"/>
+            <w:gridSpan w:val="5"/>
             <w:tcBorders>
               <w:left w:val="single" w:sz="24" w:space="0" w:color="auto"/>
             </w:tcBorders>
@@ -549,7 +548,7 @@
         </w:tc>
         <w:tc>
           <w:tcPr>
-            <w:tcW w:w="1710" w:type="dxa"/>
+            <w:tcW w:w="1260" w:type="dxa"/>
           </w:tcPr>
           <w:p>
             <w:pPr>
@@ -587,7 +586,7 @@
       </w:tr>
       <w:tr>
         <w:trPr>
-          <w:trHeight w:val="999"/>
+          <w:trHeight w:val="351"/>
         </w:trPr>
         <w:tc>
           <w:tcPr>
@@ -612,8 +611,8 @@
         </w:tc>
         <w:tc>
           <w:tcPr>
-            <w:tcW w:w="7745" w:type="dxa"/>
-            <w:gridSpan w:val="6"/>
+            <w:tcW w:w="8195" w:type="dxa"/>
+            <w:gridSpan w:val="5"/>
             <w:tcBorders>
               <w:left w:val="single" w:sz="24" w:space="0" w:color="auto"/>
             </w:tcBorders>
@@ -724,10 +723,65 @@
               <w:t>, and MXET</w:t>
             </w:r>
           </w:p>
-        </w:tc>
-        <w:tc>
-          <w:tcPr>
-            <w:tcW w:w="1710" w:type="dxa"/>
+          <w:p>
+            <w:pPr>
+              <w:pStyle w:val="NormalWeb"/>
+              <w:numPr>
+                <w:ilvl w:val="0"/>
+                <w:numId w:val="1"/>
+              </w:numPr>
+              <w:spacing w:before="0" w:beforeAutospacing="0" w:after="120" w:afterAutospacing="0"/>
+              <w:rPr>
+                <w:rFonts w:ascii="Avenir Next LT Pro" w:hAnsi="Avenir Next LT Pro" w:cs="Arial"/>
+                <w:sz w:val="22"/>
+                <w:szCs w:val="22"/>
+              </w:rPr>
+            </w:pPr>
+            <w:r>
+              <w:rPr>
+                <w:rFonts w:ascii="Avenir Next LT Pro" w:hAnsi="Avenir Next LT Pro" w:cs="Arial"/>
+                <w:sz w:val="22"/>
+                <w:szCs w:val="22"/>
+              </w:rPr>
+              <w:t xml:space="preserve">Minors in </w:t>
+            </w:r>
+            <w:hyperlink r:id="rId17" w:history="1">
+              <w:r>
+                <w:rPr>
+                  <w:rStyle w:val="Hyperlink"/>
+                  <w:rFonts w:ascii="Avenir Next LT Pro" w:hAnsi="Avenir Next LT Pro" w:cs="Arial"/>
+                  <w:color w:val="auto"/>
+                  <w:sz w:val="22"/>
+                  <w:szCs w:val="22"/>
+                </w:rPr>
+                <w:t>Control of Mechanical Systems</w:t>
+              </w:r>
+            </w:hyperlink>
+            <w:r>
+              <w:rPr>
+                <w:rFonts w:ascii="Avenir Next LT Pro" w:hAnsi="Avenir Next LT Pro" w:cs="Arial"/>
+                <w:sz w:val="22"/>
+                <w:szCs w:val="22"/>
+              </w:rPr>
+              <w:t xml:space="preserve"> and </w:t>
+            </w:r>
+            <w:hyperlink r:id="rId18" w:history="1">
+              <w:r>
+                <w:rPr>
+                  <w:rStyle w:val="Hyperlink"/>
+                  <w:rFonts w:ascii="Avenir Next LT Pro" w:hAnsi="Avenir Next LT Pro" w:cs="Arial"/>
+                  <w:color w:val="auto"/>
+                  <w:sz w:val="22"/>
+                  <w:szCs w:val="22"/>
+                </w:rPr>
+                <w:t>Electrical Engineering</w:t>
+              </w:r>
+            </w:hyperlink>
+          </w:p>
+        </w:tc>
+        <w:tc>
+          <w:tcPr>
+            <w:tcW w:w="1260" w:type="dxa"/>
           </w:tcPr>
           <w:p>
             <w:pPr>
@@ -912,7 +966,7 @@
         <w:tc>
           <w:tcPr>
             <w:tcW w:w="3240" w:type="dxa"/>
-            <w:gridSpan w:val="5"/>
+            <w:gridSpan w:val="4"/>
           </w:tcPr>
           <w:p>
             <w:pPr>
@@ -931,39 +985,7 @@
                 <w:sz w:val="22"/>
                 <w:szCs w:val="22"/>
               </w:rPr>
-              <w:t>J</w:t>
-            </w:r>
-            <w:r>
-              <w:rPr>
-                <w:rFonts w:ascii="Avenir Next LT Pro" w:hAnsi="Avenir Next LT Pro" w:cs="Arial"/>
-                <w:sz w:val="22"/>
-                <w:szCs w:val="22"/>
-              </w:rPr>
-              <w:t>un</w:t>
-            </w:r>
-            <w:r>
-              <w:rPr>
-                <w:rFonts w:ascii="Avenir Next LT Pro" w:hAnsi="Avenir Next LT Pro" w:cs="Arial"/>
-                <w:sz w:val="22"/>
-                <w:szCs w:val="22"/>
-              </w:rPr>
-              <w:t xml:space="preserve"> 202</w:t>
-            </w:r>
-            <w:r>
-              <w:rPr>
-                <w:rFonts w:ascii="Avenir Next LT Pro" w:hAnsi="Avenir Next LT Pro" w:cs="Arial"/>
-                <w:sz w:val="22"/>
-                <w:szCs w:val="22"/>
-              </w:rPr>
-              <w:t>2</w:t>
-            </w:r>
-            <w:r>
-              <w:rPr>
-                <w:rFonts w:ascii="Avenir Next LT Pro" w:hAnsi="Avenir Next LT Pro" w:cs="Arial"/>
-                <w:sz w:val="22"/>
-                <w:szCs w:val="22"/>
-              </w:rPr>
-              <w:t xml:space="preserve"> – </w:t>
+              <w:t xml:space="preserve">Jun 2022 – </w:t>
             </w:r>
             <w:r>
               <w:rPr>
@@ -997,7 +1019,7 @@
       </w:tr>
       <w:tr>
         <w:trPr>
-          <w:trHeight w:val="1269"/>
+          <w:trHeight w:val="1026"/>
         </w:trPr>
         <w:tc>
           <w:tcPr>
@@ -1023,7 +1045,7 @@
         <w:tc>
           <w:tcPr>
             <w:tcW w:w="9455" w:type="dxa"/>
-            <w:gridSpan w:val="7"/>
+            <w:gridSpan w:val="6"/>
             <w:tcBorders>
               <w:left w:val="single" w:sz="24" w:space="0" w:color="auto"/>
             </w:tcBorders>
@@ -1047,17 +1069,7 @@
                 <w:sz w:val="22"/>
                 <w:szCs w:val="22"/>
               </w:rPr>
-              <w:t>Industrial Automation Engineering Internship</w:t>
-            </w:r>
-            <w:r>
-              <w:rPr>
-                <w:rFonts w:ascii="Avenir Next LT Pro Demi" w:hAnsi="Avenir Next LT Pro Demi" w:cs="Arial"/>
-                <w:i/>
-                <w:iCs/>
-                <w:sz w:val="22"/>
-                <w:szCs w:val="22"/>
-              </w:rPr>
-              <w:t>,</w:t>
+              <w:t>Industrial Automation Engineering Internship,</w:t>
             </w:r>
             <w:r>
               <w:rPr>
@@ -1170,6 +1182,7 @@
               </w:rPr>
               <w:t xml:space="preserve"> </w:t>
             </w:r>
+            <w:proofErr w:type="spellStart"/>
             <w:r>
               <w:rPr>
                 <w:rFonts w:ascii="Avenir Next LT Pro" w:hAnsi="Avenir Next LT Pro" w:cs="Arial"/>
@@ -1180,6 +1193,7 @@
               </w:rPr>
               <w:t>TwinCAT</w:t>
             </w:r>
+            <w:proofErr w:type="spellEnd"/>
             <w:r>
               <w:rPr>
                 <w:rFonts w:ascii="Avenir Next LT Pro" w:hAnsi="Avenir Next LT Pro" w:cs="Arial"/>
@@ -1245,6 +1259,292 @@
                 <w:szCs w:val="22"/>
               </w:rPr>
               <w:t>customer applications.</w:t>
+            </w:r>
+          </w:p>
+          <w:p>
+            <w:pPr>
+              <w:pStyle w:val="NormalWeb"/>
+              <w:numPr>
+                <w:ilvl w:val="0"/>
+                <w:numId w:val="1"/>
+              </w:numPr>
+              <w:spacing w:before="0" w:beforeAutospacing="0" w:after="120" w:afterAutospacing="0"/>
+              <w:rPr>
+                <w:rFonts w:ascii="Avenir Next LT Pro" w:hAnsi="Avenir Next LT Pro" w:cs="Arial"/>
+                <w:sz w:val="22"/>
+                <w:szCs w:val="22"/>
+              </w:rPr>
+            </w:pPr>
+            <w:r>
+              <w:rPr>
+                <w:rFonts w:ascii="Avenir Next LT Pro" w:hAnsi="Avenir Next LT Pro" w:cs="Arial"/>
+                <w:sz w:val="22"/>
+                <w:szCs w:val="22"/>
+              </w:rPr>
+              <w:t>Engaged with the Development of a Process Library with Beckhoff Germany</w:t>
+            </w:r>
+            <w:r>
+              <w:rPr>
+                <w:rFonts w:ascii="Avenir Next LT Pro" w:hAnsi="Avenir Next LT Pro" w:cs="Arial"/>
+                <w:sz w:val="22"/>
+                <w:szCs w:val="22"/>
+              </w:rPr>
+              <w:t xml:space="preserve"> </w:t>
+            </w:r>
+          </w:p>
+        </w:tc>
+        <w:tc>
+          <w:tcPr>
+            <w:tcW w:w="630" w:type="dxa"/>
+            <w:vMerge/>
+          </w:tcPr>
+          <w:p>
+            <w:pPr>
+              <w:pStyle w:val="NormalWeb"/>
+              <w:spacing w:before="120" w:beforeAutospacing="0" w:after="0" w:afterAutospacing="0"/>
+              <w:rPr>
+                <w:rFonts w:ascii="Avenir Next LT Pro" w:hAnsi="Avenir Next LT Pro" w:cs="Arial"/>
+                <w:b/>
+                <w:bCs/>
+                <w:sz w:val="22"/>
+                <w:szCs w:val="22"/>
+              </w:rPr>
+            </w:pPr>
+          </w:p>
+        </w:tc>
+      </w:tr>
+      <w:tr>
+        <w:trPr>
+          <w:trHeight w:val="252"/>
+        </w:trPr>
+        <w:tc>
+          <w:tcPr>
+            <w:tcW w:w="1795" w:type="dxa"/>
+            <w:vMerge w:val="restart"/>
+            <w:tcBorders>
+              <w:right w:val="single" w:sz="24" w:space="0" w:color="auto"/>
+            </w:tcBorders>
+          </w:tcPr>
+          <w:p>
+            <w:pPr>
+              <w:jc w:val="right"/>
+              <w:rPr>
+                <w:rFonts w:ascii="Avenir Next LT Pro" w:hAnsi="Avenir Next LT Pro" w:cs="Arial"/>
+                <w:b/>
+                <w:bCs/>
+                <w:sz w:val="22"/>
+                <w:szCs w:val="22"/>
+              </w:rPr>
+            </w:pPr>
+            <w:r>
+              <w:rPr>
+                <w:rFonts w:ascii="Avenir Next LT Pro" w:hAnsi="Avenir Next LT Pro" w:cs="Arial"/>
+                <w:b/>
+                <w:bCs/>
+                <w:sz w:val="22"/>
+                <w:szCs w:val="22"/>
+              </w:rPr>
+              <w:t>RELEVANT</w:t>
+            </w:r>
+            <w:r>
+              <w:rPr>
+                <w:rFonts w:ascii="Avenir Next LT Pro" w:hAnsi="Avenir Next LT Pro" w:cs="Arial"/>
+                <w:b/>
+                <w:bCs/>
+                <w:sz w:val="22"/>
+                <w:szCs w:val="22"/>
+              </w:rPr>
+              <w:t xml:space="preserve"> </w:t>
+            </w:r>
+            <w:r>
+              <w:rPr>
+                <w:rFonts w:ascii="Avenir Next LT Pro" w:hAnsi="Avenir Next LT Pro" w:cs="Arial"/>
+                <w:b/>
+                <w:bCs/>
+                <w:sz w:val="22"/>
+                <w:szCs w:val="22"/>
+              </w:rPr>
+              <w:t>EXPERIENCE</w:t>
+            </w:r>
+          </w:p>
+        </w:tc>
+        <w:tc>
+          <w:tcPr>
+            <w:tcW w:w="6215" w:type="dxa"/>
+            <w:gridSpan w:val="2"/>
+            <w:tcBorders>
+              <w:left w:val="single" w:sz="24" w:space="0" w:color="auto"/>
+            </w:tcBorders>
+          </w:tcPr>
+          <w:p>
+            <w:pPr>
+              <w:pStyle w:val="NormalWeb"/>
+              <w:spacing w:before="0" w:beforeAutospacing="0" w:after="0" w:afterAutospacing="0"/>
+              <w:rPr>
+                <w:rFonts w:ascii="Avenir Next LT Pro" w:hAnsi="Avenir Next LT Pro" w:cs="Arial"/>
+                <w:sz w:val="22"/>
+                <w:szCs w:val="22"/>
+              </w:rPr>
+            </w:pPr>
+            <w:r>
+              <w:rPr>
+                <w:rFonts w:ascii="Avenir Next LT Pro" w:hAnsi="Avenir Next LT Pro" w:cs="Arial"/>
+                <w:b/>
+                <w:bCs/>
+                <w:sz w:val="22"/>
+                <w:szCs w:val="22"/>
+              </w:rPr>
+              <w:t xml:space="preserve">TAMU RoboMasters, </w:t>
+            </w:r>
+            <w:r>
+              <w:rPr>
+                <w:rFonts w:ascii="Avenir Next LT Pro" w:hAnsi="Avenir Next LT Pro" w:cs="Arial"/>
+                <w:sz w:val="22"/>
+                <w:szCs w:val="22"/>
+              </w:rPr>
+              <w:t>Texas A&amp;M University</w:t>
+            </w:r>
+            <w:r>
+              <w:rPr>
+                <w:rFonts w:ascii="Avenir Next LT Pro" w:hAnsi="Avenir Next LT Pro" w:cs="Arial"/>
+                <w:sz w:val="22"/>
+                <w:szCs w:val="22"/>
+              </w:rPr>
+              <w:t xml:space="preserve">                                                       </w:t>
+            </w:r>
+          </w:p>
+        </w:tc>
+        <w:tc>
+          <w:tcPr>
+            <w:tcW w:w="3240" w:type="dxa"/>
+            <w:gridSpan w:val="4"/>
+          </w:tcPr>
+          <w:p>
+            <w:pPr>
+              <w:pStyle w:val="NormalWeb"/>
+              <w:spacing w:before="0" w:beforeAutospacing="0" w:after="0" w:afterAutospacing="0"/>
+              <w:jc w:val="right"/>
+              <w:rPr>
+                <w:rFonts w:ascii="Avenir Next LT Pro" w:hAnsi="Avenir Next LT Pro" w:cs="Arial"/>
+                <w:sz w:val="22"/>
+                <w:szCs w:val="22"/>
+              </w:rPr>
+            </w:pPr>
+            <w:r>
+              <w:rPr>
+                <w:rFonts w:ascii="Avenir Next LT Pro" w:hAnsi="Avenir Next LT Pro" w:cs="Arial"/>
+                <w:sz w:val="22"/>
+                <w:szCs w:val="22"/>
+              </w:rPr>
+              <w:t>Jan 2020 – Present</w:t>
+            </w:r>
+          </w:p>
+        </w:tc>
+        <w:tc>
+          <w:tcPr>
+            <w:tcW w:w="630" w:type="dxa"/>
+            <w:vMerge w:val="restart"/>
+          </w:tcPr>
+          <w:p>
+            <w:pPr>
+              <w:pStyle w:val="NormalWeb"/>
+              <w:spacing w:before="120" w:beforeAutospacing="0" w:after="0" w:afterAutospacing="0"/>
+              <w:rPr>
+                <w:rFonts w:ascii="Avenir Next LT Pro" w:hAnsi="Avenir Next LT Pro" w:cs="Arial"/>
+                <w:b/>
+                <w:bCs/>
+                <w:sz w:val="22"/>
+                <w:szCs w:val="22"/>
+              </w:rPr>
+            </w:pPr>
+          </w:p>
+        </w:tc>
+      </w:tr>
+      <w:tr>
+        <w:trPr>
+          <w:trHeight w:val="270"/>
+        </w:trPr>
+        <w:tc>
+          <w:tcPr>
+            <w:tcW w:w="1795" w:type="dxa"/>
+            <w:vMerge/>
+            <w:tcBorders>
+              <w:right w:val="single" w:sz="24" w:space="0" w:color="auto"/>
+            </w:tcBorders>
+          </w:tcPr>
+          <w:p>
+            <w:pPr>
+              <w:jc w:val="right"/>
+              <w:rPr>
+                <w:rFonts w:ascii="Avenir Next LT Pro" w:hAnsi="Avenir Next LT Pro" w:cs="Arial"/>
+                <w:b/>
+                <w:bCs/>
+                <w:sz w:val="22"/>
+                <w:szCs w:val="22"/>
+              </w:rPr>
+            </w:pPr>
+          </w:p>
+        </w:tc>
+        <w:tc>
+          <w:tcPr>
+            <w:tcW w:w="9455" w:type="dxa"/>
+            <w:gridSpan w:val="6"/>
+            <w:tcBorders>
+              <w:left w:val="single" w:sz="24" w:space="0" w:color="auto"/>
+            </w:tcBorders>
+          </w:tcPr>
+          <w:p>
+            <w:pPr>
+              <w:pStyle w:val="NormalWeb"/>
+              <w:spacing w:before="0" w:beforeAutospacing="0" w:after="0" w:afterAutospacing="0"/>
+              <w:ind w:left="252"/>
+              <w:rPr>
+                <w:rFonts w:ascii="Avenir Next LT Pro" w:hAnsi="Avenir Next LT Pro" w:cs="Arial"/>
+                <w:sz w:val="22"/>
+                <w:szCs w:val="22"/>
+              </w:rPr>
+            </w:pPr>
+            <w:r>
+              <w:rPr>
+                <w:rFonts w:ascii="Avenir Next LT Pro Demi" w:hAnsi="Avenir Next LT Pro Demi" w:cs="Arial"/>
+                <w:i/>
+                <w:iCs/>
+                <w:sz w:val="22"/>
+                <w:szCs w:val="22"/>
+              </w:rPr>
+              <w:t>Embedded Systems Team,</w:t>
+            </w:r>
+            <w:r>
+              <w:rPr>
+                <w:rFonts w:ascii="Avenir Next LT Pro Demi" w:hAnsi="Avenir Next LT Pro Demi" w:cs="Arial"/>
+                <w:sz w:val="22"/>
+                <w:szCs w:val="22"/>
+              </w:rPr>
+              <w:t xml:space="preserve"> </w:t>
+            </w:r>
+            <w:r>
+              <w:rPr>
+                <w:rFonts w:ascii="Avenir Next LT Pro" w:hAnsi="Avenir Next LT Pro" w:cs="Arial"/>
+                <w:sz w:val="22"/>
+                <w:szCs w:val="22"/>
+              </w:rPr>
+              <w:t>Aug 2021</w:t>
+            </w:r>
+            <w:r>
+              <w:rPr>
+                <w:rFonts w:ascii="Avenir Next LT Pro" w:hAnsi="Avenir Next LT Pro" w:cs="Arial"/>
+                <w:sz w:val="22"/>
+                <w:szCs w:val="22"/>
+              </w:rPr>
+              <w:t xml:space="preserve"> –</w:t>
+            </w:r>
+            <w:r>
+              <w:rPr>
+                <w:rFonts w:ascii="Avenir Next LT Pro" w:hAnsi="Avenir Next LT Pro" w:cs="Arial"/>
+                <w:sz w:val="22"/>
+                <w:szCs w:val="22"/>
+              </w:rPr>
+              <w:t xml:space="preserve"> Present</w:t>
             </w:r>
           </w:p>
           <w:p>
@@ -1267,7 +1567,222 @@
                 <w:sz w:val="22"/>
                 <w:szCs w:val="22"/>
               </w:rPr>
-              <w:t xml:space="preserve">Engaged with the Development of a Process Library with Beckhoff Germany </w:t>
+              <w:t>Build and maintai</w:t>
+            </w:r>
+            <w:r>
+              <w:rPr>
+                <w:rFonts w:ascii="Avenir Next LT Pro" w:hAnsi="Avenir Next LT Pro" w:cs="Arial"/>
+                <w:sz w:val="22"/>
+                <w:szCs w:val="22"/>
+              </w:rPr>
+              <w:t xml:space="preserve">ning </w:t>
+            </w:r>
+            <w:r>
+              <w:rPr>
+                <w:rFonts w:ascii="Avenir Next LT Pro" w:hAnsi="Avenir Next LT Pro" w:cs="Arial"/>
+                <w:sz w:val="22"/>
+                <w:szCs w:val="22"/>
+              </w:rPr>
+              <w:t xml:space="preserve">codebases for all robots with </w:t>
+            </w:r>
+            <w:r>
+              <w:rPr>
+                <w:rFonts w:ascii="Avenir Next LT Pro" w:hAnsi="Avenir Next LT Pro" w:cs="Arial"/>
+                <w:b/>
+                <w:bCs/>
+                <w:sz w:val="22"/>
+                <w:szCs w:val="22"/>
+              </w:rPr>
+              <w:t>C++</w:t>
+            </w:r>
+            <w:r>
+              <w:rPr>
+                <w:rFonts w:ascii="Avenir Next LT Pro" w:hAnsi="Avenir Next LT Pro" w:cs="Arial"/>
+                <w:sz w:val="22"/>
+                <w:szCs w:val="22"/>
+              </w:rPr>
+              <w:t xml:space="preserve"> using </w:t>
+            </w:r>
+            <w:r>
+              <w:rPr>
+                <w:rFonts w:ascii="Avenir Next LT Pro" w:hAnsi="Avenir Next LT Pro" w:cs="Arial"/>
+                <w:sz w:val="22"/>
+                <w:szCs w:val="22"/>
+              </w:rPr>
+              <w:t>Git</w:t>
+            </w:r>
+            <w:r>
+              <w:rPr>
+                <w:rFonts w:ascii="Avenir Next LT Pro" w:hAnsi="Avenir Next LT Pro" w:cs="Arial"/>
+                <w:b/>
+                <w:bCs/>
+                <w:sz w:val="22"/>
+                <w:szCs w:val="22"/>
+              </w:rPr>
+              <w:t xml:space="preserve"> </w:t>
+            </w:r>
+            <w:r>
+              <w:rPr>
+                <w:rFonts w:ascii="Avenir Next LT Pro" w:hAnsi="Avenir Next LT Pro" w:cs="Arial"/>
+                <w:sz w:val="22"/>
+                <w:szCs w:val="22"/>
+              </w:rPr>
+              <w:t>&amp; VS</w:t>
+            </w:r>
+            <w:r>
+              <w:rPr>
+                <w:rFonts w:ascii="Avenir Next LT Pro" w:hAnsi="Avenir Next LT Pro" w:cs="Arial"/>
+                <w:sz w:val="22"/>
+                <w:szCs w:val="22"/>
+              </w:rPr>
+              <w:t xml:space="preserve"> </w:t>
+            </w:r>
+            <w:proofErr w:type="spellStart"/>
+            <w:r>
+              <w:rPr>
+                <w:rFonts w:ascii="Avenir Next LT Pro" w:hAnsi="Avenir Next LT Pro" w:cs="Arial"/>
+                <w:sz w:val="22"/>
+                <w:szCs w:val="22"/>
+              </w:rPr>
+              <w:t>Live</w:t>
+            </w:r>
+            <w:r>
+              <w:rPr>
+                <w:rFonts w:ascii="Avenir Next LT Pro" w:hAnsi="Avenir Next LT Pro" w:cs="Arial"/>
+                <w:sz w:val="22"/>
+                <w:szCs w:val="22"/>
+              </w:rPr>
+              <w:t>S</w:t>
+            </w:r>
+            <w:r>
+              <w:rPr>
+                <w:rFonts w:ascii="Avenir Next LT Pro" w:hAnsi="Avenir Next LT Pro" w:cs="Arial"/>
+                <w:sz w:val="22"/>
+                <w:szCs w:val="22"/>
+              </w:rPr>
+              <w:t>hare</w:t>
+            </w:r>
+            <w:proofErr w:type="spellEnd"/>
+          </w:p>
+          <w:p>
+            <w:pPr>
+              <w:pStyle w:val="NormalWeb"/>
+              <w:spacing w:before="0" w:beforeAutospacing="0" w:after="0" w:afterAutospacing="0"/>
+              <w:ind w:left="252"/>
+              <w:rPr>
+                <w:rFonts w:ascii="Avenir Next LT Pro" w:hAnsi="Avenir Next LT Pro" w:cs="Arial"/>
+                <w:sz w:val="22"/>
+                <w:szCs w:val="22"/>
+              </w:rPr>
+            </w:pPr>
+            <w:r>
+              <w:rPr>
+                <w:rFonts w:ascii="Avenir Next LT Pro Demi" w:hAnsi="Avenir Next LT Pro Demi" w:cs="Arial"/>
+                <w:i/>
+                <w:iCs/>
+                <w:sz w:val="22"/>
+                <w:szCs w:val="22"/>
+              </w:rPr>
+              <w:t>Standard Robot Design and Fabrication Team,</w:t>
+            </w:r>
+            <w:r>
+              <w:rPr>
+                <w:rFonts w:ascii="Avenir Next LT Pro Demi" w:hAnsi="Avenir Next LT Pro Demi" w:cs="Arial"/>
+                <w:sz w:val="22"/>
+                <w:szCs w:val="22"/>
+              </w:rPr>
+              <w:t xml:space="preserve"> </w:t>
+            </w:r>
+            <w:r>
+              <w:rPr>
+                <w:rFonts w:ascii="Avenir Next LT Pro" w:hAnsi="Avenir Next LT Pro" w:cs="Arial"/>
+                <w:sz w:val="22"/>
+                <w:szCs w:val="22"/>
+              </w:rPr>
+              <w:t xml:space="preserve">Jan 2020 – </w:t>
+            </w:r>
+            <w:r>
+              <w:rPr>
+                <w:rFonts w:ascii="Avenir Next LT Pro" w:hAnsi="Avenir Next LT Pro" w:cs="Arial"/>
+                <w:sz w:val="22"/>
+                <w:szCs w:val="22"/>
+              </w:rPr>
+              <w:t>Jan 2022</w:t>
+            </w:r>
+          </w:p>
+          <w:p>
+            <w:pPr>
+              <w:pStyle w:val="NormalWeb"/>
+              <w:numPr>
+                <w:ilvl w:val="0"/>
+                <w:numId w:val="1"/>
+              </w:numPr>
+              <w:spacing w:before="0" w:beforeAutospacing="0" w:after="120" w:afterAutospacing="0"/>
+              <w:rPr>
+                <w:rFonts w:ascii="Avenir Next LT Pro" w:hAnsi="Avenir Next LT Pro" w:cs="Arial"/>
+                <w:sz w:val="22"/>
+                <w:szCs w:val="22"/>
+              </w:rPr>
+            </w:pPr>
+            <w:r>
+              <w:rPr>
+                <w:rFonts w:ascii="Avenir Next LT Pro" w:hAnsi="Avenir Next LT Pro" w:cs="Arial"/>
+                <w:sz w:val="22"/>
+                <w:szCs w:val="22"/>
+              </w:rPr>
+              <w:t xml:space="preserve">Full </w:t>
+            </w:r>
+            <w:r>
+              <w:rPr>
+                <w:rFonts w:ascii="Avenir Next LT Pro" w:hAnsi="Avenir Next LT Pro" w:cs="Arial"/>
+                <w:b/>
+                <w:bCs/>
+                <w:sz w:val="22"/>
+                <w:szCs w:val="22"/>
+              </w:rPr>
+              <w:t>CAD</w:t>
+            </w:r>
+            <w:r>
+              <w:rPr>
+                <w:rFonts w:ascii="Avenir Next LT Pro" w:hAnsi="Avenir Next LT Pro" w:cs="Arial"/>
+                <w:sz w:val="22"/>
+                <w:szCs w:val="22"/>
+              </w:rPr>
+              <w:t xml:space="preserve"> modeling and Fabrication with SolidWorks and </w:t>
+            </w:r>
+            <w:proofErr w:type="spellStart"/>
+            <w:r>
+              <w:rPr>
+                <w:rFonts w:ascii="Avenir Next LT Pro" w:hAnsi="Avenir Next LT Pro" w:cs="Arial"/>
+                <w:sz w:val="22"/>
+                <w:szCs w:val="22"/>
+              </w:rPr>
+              <w:t>On</w:t>
+            </w:r>
+            <w:r>
+              <w:rPr>
+                <w:rFonts w:ascii="Avenir Next LT Pro" w:hAnsi="Avenir Next LT Pro" w:cs="Arial"/>
+                <w:sz w:val="22"/>
+                <w:szCs w:val="22"/>
+              </w:rPr>
+              <w:t>S</w:t>
+            </w:r>
+            <w:r>
+              <w:rPr>
+                <w:rFonts w:ascii="Avenir Next LT Pro" w:hAnsi="Avenir Next LT Pro" w:cs="Arial"/>
+                <w:sz w:val="22"/>
+                <w:szCs w:val="22"/>
+              </w:rPr>
+              <w:t>hape</w:t>
+            </w:r>
+            <w:proofErr w:type="spellEnd"/>
+            <w:r>
+              <w:rPr>
+                <w:rFonts w:ascii="Avenir Next LT Pro" w:hAnsi="Avenir Next LT Pro" w:cs="Arial"/>
+                <w:sz w:val="22"/>
+                <w:szCs w:val="22"/>
+              </w:rPr>
+              <w:t xml:space="preserve"> for International intercollegiate competitions</w:t>
             </w:r>
           </w:p>
         </w:tc>
@@ -1293,7 +1808,7 @@
       </w:tr>
       <w:tr>
         <w:trPr>
-          <w:trHeight w:val="252"/>
+          <w:trHeight w:val="64"/>
         </w:trPr>
         <w:tc>
           <w:tcPr>
@@ -1306,23 +1821,16 @@
           <w:p>
             <w:pPr>
               <w:jc w:val="right"/>
-              <w:rPr>
-                <w:rFonts w:ascii="Avenir Next LT Pro" w:hAnsi="Avenir Next LT Pro" w:cs="Arial"/>
-                <w:b/>
-                <w:bCs/>
-                <w:sz w:val="22"/>
-                <w:szCs w:val="22"/>
-              </w:rPr>
-            </w:pPr>
-            <w:r>
-              <w:rPr>
-                <w:rFonts w:ascii="Avenir Next LT Pro" w:hAnsi="Avenir Next LT Pro" w:cs="Arial"/>
-                <w:b/>
-                <w:bCs/>
-                <w:sz w:val="22"/>
-                <w:szCs w:val="22"/>
-              </w:rPr>
-              <w:t>RELEVANT</w:t>
+            </w:pPr>
+            <w:r>
+              <w:rPr>
+                <w:rFonts w:ascii="Avenir Next LT Pro" w:hAnsi="Avenir Next LT Pro" w:cs="Arial"/>
+                <w:b/>
+                <w:bCs/>
+                <w:sz w:val="22"/>
+                <w:szCs w:val="22"/>
+              </w:rPr>
+              <w:t>SELECTED</w:t>
             </w:r>
             <w:r>
               <w:rPr>
@@ -1342,14 +1850,14 @@
                 <w:sz w:val="22"/>
                 <w:szCs w:val="22"/>
               </w:rPr>
-              <w:t>EXPERIENCE</w:t>
-            </w:r>
-          </w:p>
-        </w:tc>
-        <w:tc>
-          <w:tcPr>
-            <w:tcW w:w="6215" w:type="dxa"/>
-            <w:gridSpan w:val="2"/>
+              <w:t>LEADERSHIP</w:t>
+            </w:r>
+          </w:p>
+        </w:tc>
+        <w:tc>
+          <w:tcPr>
+            <w:tcW w:w="6935" w:type="dxa"/>
+            <w:gridSpan w:val="3"/>
             <w:tcBorders>
               <w:left w:val="single" w:sz="24" w:space="0" w:color="auto"/>
             </w:tcBorders>
@@ -1372,30 +1880,14 @@
                 <w:sz w:val="22"/>
                 <w:szCs w:val="22"/>
               </w:rPr>
-              <w:t xml:space="preserve">TAMU RoboMasters, </w:t>
-            </w:r>
-            <w:r>
-              <w:rPr>
-                <w:rFonts w:ascii="Avenir Next LT Pro" w:hAnsi="Avenir Next LT Pro" w:cs="Arial"/>
-                <w:sz w:val="22"/>
-                <w:szCs w:val="22"/>
-              </w:rPr>
-              <w:t>Texas A&amp;M University</w:t>
-            </w:r>
-            <w:r>
-              <w:rPr>
-                <w:rFonts w:ascii="Avenir Next LT Pro" w:hAnsi="Avenir Next LT Pro" w:cs="Arial"/>
-                <w:sz w:val="22"/>
-                <w:szCs w:val="22"/>
-              </w:rPr>
-              <w:t xml:space="preserve">                                                       </w:t>
-            </w:r>
-          </w:p>
-        </w:tc>
-        <w:tc>
-          <w:tcPr>
-            <w:tcW w:w="3240" w:type="dxa"/>
-            <w:gridSpan w:val="5"/>
+              <w:t>TAMU InterDisciplinary Engineering Association (IDEA)</w:t>
+            </w:r>
+          </w:p>
+        </w:tc>
+        <w:tc>
+          <w:tcPr>
+            <w:tcW w:w="2520" w:type="dxa"/>
+            <w:gridSpan w:val="3"/>
           </w:tcPr>
           <w:p>
             <w:pPr>
@@ -1414,7 +1906,7 @@
                 <w:sz w:val="22"/>
                 <w:szCs w:val="22"/>
               </w:rPr>
-              <w:t>Jan 2020 – Present</w:t>
+              <w:t>Sep 2021 – Present</w:t>
             </w:r>
           </w:p>
         </w:tc>
@@ -1427,6 +1919,7 @@
             <w:pPr>
               <w:pStyle w:val="NormalWeb"/>
               <w:spacing w:before="120" w:beforeAutospacing="0" w:after="0" w:afterAutospacing="0"/>
+              <w:textAlignment w:val="baseline"/>
               <w:rPr>
                 <w:rFonts w:ascii="Avenir Next LT Pro" w:hAnsi="Avenir Next LT Pro" w:cs="Arial"/>
                 <w:b/>
@@ -1440,7 +1933,7 @@
       </w:tr>
       <w:tr>
         <w:trPr>
-          <w:trHeight w:val="1521"/>
+          <w:trHeight w:val="73"/>
         </w:trPr>
         <w:tc>
           <w:tcPr>
@@ -1466,7 +1959,7 @@
         <w:tc>
           <w:tcPr>
             <w:tcW w:w="9455" w:type="dxa"/>
-            <w:gridSpan w:val="7"/>
+            <w:gridSpan w:val="6"/>
             <w:tcBorders>
               <w:left w:val="single" w:sz="24" w:space="0" w:color="auto"/>
             </w:tcBorders>
@@ -1490,55 +1983,15 @@
                 <w:sz w:val="22"/>
                 <w:szCs w:val="22"/>
               </w:rPr>
-              <w:t>Embedded Systems Team,</w:t>
-            </w:r>
-            <w:r>
-              <w:rPr>
-                <w:rFonts w:ascii="Avenir Next LT Pro Demi" w:hAnsi="Avenir Next LT Pro Demi" w:cs="Arial"/>
-                <w:sz w:val="22"/>
-                <w:szCs w:val="22"/>
-              </w:rPr>
-              <w:t xml:space="preserve"> </w:t>
-            </w:r>
-            <w:r>
-              <w:rPr>
-                <w:rFonts w:ascii="Avenir Next LT Pro" w:hAnsi="Avenir Next LT Pro" w:cs="Arial"/>
-                <w:sz w:val="22"/>
-                <w:szCs w:val="22"/>
-              </w:rPr>
-              <w:t>Aug 202</w:t>
-            </w:r>
-            <w:r>
-              <w:rPr>
-                <w:rFonts w:ascii="Avenir Next LT Pro" w:hAnsi="Avenir Next LT Pro" w:cs="Arial"/>
-                <w:sz w:val="22"/>
-                <w:szCs w:val="22"/>
-              </w:rPr>
-              <w:t>1</w:t>
-            </w:r>
-            <w:r>
-              <w:rPr>
-                <w:rFonts w:ascii="Avenir Next LT Pro" w:hAnsi="Avenir Next LT Pro" w:cs="Arial"/>
-                <w:sz w:val="22"/>
-                <w:szCs w:val="22"/>
-              </w:rPr>
-              <w:t xml:space="preserve"> –</w:t>
-            </w:r>
-            <w:r>
-              <w:rPr>
-                <w:rFonts w:ascii="Avenir Next LT Pro" w:hAnsi="Avenir Next LT Pro" w:cs="Arial"/>
-                <w:sz w:val="22"/>
-                <w:szCs w:val="22"/>
-              </w:rPr>
-              <w:t xml:space="preserve"> </w:t>
-            </w:r>
-            <w:r>
-              <w:rPr>
-                <w:rFonts w:ascii="Avenir Next LT Pro" w:hAnsi="Avenir Next LT Pro" w:cs="Arial"/>
-                <w:sz w:val="22"/>
-                <w:szCs w:val="22"/>
-              </w:rPr>
-              <w:t>Present</w:t>
+              <w:t>Co-Vice President &amp; Founding Member,</w:t>
+            </w:r>
+            <w:r>
+              <w:rPr>
+                <w:rFonts w:ascii="Avenir Next LT Pro" w:hAnsi="Avenir Next LT Pro" w:cs="Arial"/>
+                <w:sz w:val="22"/>
+                <w:szCs w:val="22"/>
+              </w:rPr>
+              <w:t xml:space="preserve"> Sep 2021 – Present</w:t>
             </w:r>
           </w:p>
           <w:p>
@@ -1561,99 +2014,7 @@
                 <w:sz w:val="22"/>
                 <w:szCs w:val="22"/>
               </w:rPr>
-              <w:t>Build and maintai</w:t>
-            </w:r>
-            <w:r>
-              <w:rPr>
-                <w:rFonts w:ascii="Avenir Next LT Pro" w:hAnsi="Avenir Next LT Pro" w:cs="Arial"/>
-                <w:sz w:val="22"/>
-                <w:szCs w:val="22"/>
-              </w:rPr>
-              <w:t xml:space="preserve">ning </w:t>
-            </w:r>
-            <w:r>
-              <w:rPr>
-                <w:rFonts w:ascii="Avenir Next LT Pro" w:hAnsi="Avenir Next LT Pro" w:cs="Arial"/>
-                <w:sz w:val="22"/>
-                <w:szCs w:val="22"/>
-              </w:rPr>
-              <w:t xml:space="preserve">codebases for all robots with </w:t>
-            </w:r>
-            <w:r>
-              <w:rPr>
-                <w:rFonts w:ascii="Avenir Next LT Pro" w:hAnsi="Avenir Next LT Pro" w:cs="Arial"/>
-                <w:b/>
-                <w:bCs/>
-                <w:sz w:val="22"/>
-                <w:szCs w:val="22"/>
-              </w:rPr>
-              <w:t>C++</w:t>
-            </w:r>
-            <w:r>
-              <w:rPr>
-                <w:rFonts w:ascii="Avenir Next LT Pro" w:hAnsi="Avenir Next LT Pro" w:cs="Arial"/>
-                <w:sz w:val="22"/>
-                <w:szCs w:val="22"/>
-              </w:rPr>
-              <w:t xml:space="preserve"> using </w:t>
-            </w:r>
-            <w:r>
-              <w:rPr>
-                <w:rFonts w:ascii="Avenir Next LT Pro" w:hAnsi="Avenir Next LT Pro" w:cs="Arial"/>
-                <w:sz w:val="22"/>
-                <w:szCs w:val="22"/>
-              </w:rPr>
-              <w:t>Git</w:t>
-            </w:r>
-            <w:r>
-              <w:rPr>
-                <w:rFonts w:ascii="Avenir Next LT Pro" w:hAnsi="Avenir Next LT Pro" w:cs="Arial"/>
-                <w:b/>
-                <w:bCs/>
-                <w:sz w:val="22"/>
-                <w:szCs w:val="22"/>
-              </w:rPr>
-              <w:t xml:space="preserve"> </w:t>
-            </w:r>
-            <w:r>
-              <w:rPr>
-                <w:rFonts w:ascii="Avenir Next LT Pro" w:hAnsi="Avenir Next LT Pro" w:cs="Arial"/>
-                <w:sz w:val="22"/>
-                <w:szCs w:val="22"/>
-              </w:rPr>
-              <w:t>&amp; VS</w:t>
-            </w:r>
-            <w:r>
-              <w:rPr>
-                <w:rFonts w:ascii="Avenir Next LT Pro" w:hAnsi="Avenir Next LT Pro" w:cs="Arial"/>
-                <w:sz w:val="22"/>
-                <w:szCs w:val="22"/>
-              </w:rPr>
-              <w:t xml:space="preserve"> </w:t>
-            </w:r>
-            <w:r>
-              <w:rPr>
-                <w:rFonts w:ascii="Avenir Next LT Pro" w:hAnsi="Avenir Next LT Pro" w:cs="Arial"/>
-                <w:sz w:val="22"/>
-                <w:szCs w:val="22"/>
-              </w:rPr>
-              <w:t>Live</w:t>
-            </w:r>
-            <w:r>
-              <w:rPr>
-                <w:rFonts w:ascii="Avenir Next LT Pro" w:hAnsi="Avenir Next LT Pro" w:cs="Arial"/>
-                <w:sz w:val="22"/>
-                <w:szCs w:val="22"/>
-              </w:rPr>
-              <w:t>S</w:t>
-            </w:r>
-            <w:r>
-              <w:rPr>
-                <w:rFonts w:ascii="Avenir Next LT Pro" w:hAnsi="Avenir Next LT Pro" w:cs="Arial"/>
-                <w:sz w:val="22"/>
-                <w:szCs w:val="22"/>
-              </w:rPr>
-              <w:t>hare</w:t>
+              <w:t>Established a professional society for Interdisciplinary Engineers at Texas A&amp;M</w:t>
             </w:r>
           </w:p>
           <w:p>
@@ -1675,31 +2036,15 @@
                 <w:sz w:val="22"/>
                 <w:szCs w:val="22"/>
               </w:rPr>
-              <w:t>Standard Robot Design and Fabrication Team,</w:t>
-            </w:r>
-            <w:r>
-              <w:rPr>
-                <w:rFonts w:ascii="Avenir Next LT Pro Demi" w:hAnsi="Avenir Next LT Pro Demi" w:cs="Arial"/>
-                <w:sz w:val="22"/>
-                <w:szCs w:val="22"/>
-              </w:rPr>
-              <w:t xml:space="preserve"> </w:t>
-            </w:r>
-            <w:r>
-              <w:rPr>
-                <w:rFonts w:ascii="Avenir Next LT Pro" w:hAnsi="Avenir Next LT Pro" w:cs="Arial"/>
-                <w:sz w:val="22"/>
-                <w:szCs w:val="22"/>
-              </w:rPr>
-              <w:t xml:space="preserve">Jan 2020 – </w:t>
-            </w:r>
-            <w:r>
-              <w:rPr>
-                <w:rFonts w:ascii="Avenir Next LT Pro" w:hAnsi="Avenir Next LT Pro" w:cs="Arial"/>
-                <w:sz w:val="22"/>
-                <w:szCs w:val="22"/>
-              </w:rPr>
-              <w:t>Jan 2022</w:t>
+              <w:t>ITDE Student Ambassador,</w:t>
+            </w:r>
+            <w:r>
+              <w:rPr>
+                <w:rFonts w:ascii="Avenir Next LT Pro" w:hAnsi="Avenir Next LT Pro" w:cs="Arial"/>
+                <w:sz w:val="22"/>
+                <w:szCs w:val="22"/>
+              </w:rPr>
+              <w:t xml:space="preserve"> Oct 2021 – Present</w:t>
             </w:r>
           </w:p>
           <w:p>
@@ -1712,51 +2057,62 @@
               <w:spacing w:before="0" w:beforeAutospacing="0" w:after="0" w:afterAutospacing="0"/>
               <w:rPr>
                 <w:rFonts w:ascii="Avenir Next LT Pro" w:hAnsi="Avenir Next LT Pro" w:cs="Arial"/>
-                <w:sz w:val="22"/>
-                <w:szCs w:val="22"/>
-              </w:rPr>
-            </w:pPr>
-            <w:r>
-              <w:rPr>
-                <w:rFonts w:ascii="Avenir Next LT Pro" w:hAnsi="Avenir Next LT Pro" w:cs="Arial"/>
-                <w:sz w:val="22"/>
-                <w:szCs w:val="22"/>
-              </w:rPr>
-              <w:t xml:space="preserve">Full </w:t>
-            </w:r>
-            <w:r>
-              <w:rPr>
-                <w:rFonts w:ascii="Avenir Next LT Pro" w:hAnsi="Avenir Next LT Pro" w:cs="Arial"/>
-                <w:b/>
-                <w:bCs/>
-                <w:sz w:val="22"/>
-                <w:szCs w:val="22"/>
-              </w:rPr>
-              <w:t>CAD</w:t>
-            </w:r>
-            <w:r>
-              <w:rPr>
-                <w:rFonts w:ascii="Avenir Next LT Pro" w:hAnsi="Avenir Next LT Pro" w:cs="Arial"/>
-                <w:sz w:val="22"/>
-                <w:szCs w:val="22"/>
-              </w:rPr>
-              <w:t xml:space="preserve"> modeling and Fabrication with SolidWorks and On</w:t>
-            </w:r>
-            <w:r>
-              <w:rPr>
-                <w:rFonts w:ascii="Avenir Next LT Pro" w:hAnsi="Avenir Next LT Pro" w:cs="Arial"/>
-                <w:sz w:val="22"/>
-                <w:szCs w:val="22"/>
-              </w:rPr>
-              <w:t>S</w:t>
-            </w:r>
-            <w:r>
-              <w:rPr>
-                <w:rFonts w:ascii="Avenir Next LT Pro" w:hAnsi="Avenir Next LT Pro" w:cs="Arial"/>
-                <w:sz w:val="22"/>
-                <w:szCs w:val="22"/>
-              </w:rPr>
-              <w:t>hape for International intercollegiate competitions</w:t>
+                <w:b/>
+                <w:bCs/>
+                <w:sz w:val="22"/>
+                <w:szCs w:val="22"/>
+              </w:rPr>
+            </w:pPr>
+            <w:r>
+              <w:rPr>
+                <w:rFonts w:ascii="Avenir Next LT Pro" w:hAnsi="Avenir Next LT Pro" w:cs="Arial"/>
+                <w:sz w:val="22"/>
+                <w:szCs w:val="22"/>
+              </w:rPr>
+              <w:t>Student Role model for the ITDE Major and MTDE Department</w:t>
+            </w:r>
+          </w:p>
+          <w:p>
+            <w:pPr>
+              <w:pStyle w:val="ListParagraph"/>
+              <w:numPr>
+                <w:ilvl w:val="0"/>
+                <w:numId w:val="1"/>
+              </w:numPr>
+              <w:spacing w:after="120"/>
+              <w:rPr>
+                <w:rFonts w:ascii="Avenir Next LT Pro" w:hAnsi="Avenir Next LT Pro" w:cs="Arial"/>
+                <w:b/>
+                <w:bCs/>
+                <w:sz w:val="22"/>
+                <w:szCs w:val="22"/>
+              </w:rPr>
+            </w:pPr>
+            <w:r>
+              <w:rPr>
+                <w:rFonts w:ascii="Avenir Next LT Pro" w:hAnsi="Avenir Next LT Pro" w:cs="Arial"/>
+                <w:sz w:val="22"/>
+                <w:szCs w:val="22"/>
+              </w:rPr>
+              <w:t>Actively</w:t>
+            </w:r>
+            <w:r>
+              <w:rPr>
+                <w:rFonts w:ascii="Avenir Next LT Pro" w:hAnsi="Avenir Next LT Pro" w:cs="Arial"/>
+                <w:b/>
+                <w:bCs/>
+                <w:sz w:val="22"/>
+                <w:szCs w:val="22"/>
+              </w:rPr>
+              <w:t xml:space="preserve"> </w:t>
+            </w:r>
+            <w:r>
+              <w:rPr>
+                <w:rFonts w:ascii="Avenir Next LT Pro" w:hAnsi="Avenir Next LT Pro" w:cs="Arial"/>
+                <w:sz w:val="22"/>
+                <w:szCs w:val="22"/>
+              </w:rPr>
+              <w:t>offer insight and guidance to interested Transfer and Freshman Students</w:t>
             </w:r>
           </w:p>
         </w:tc>
@@ -1769,6 +2125,7 @@
             <w:pPr>
               <w:pStyle w:val="NormalWeb"/>
               <w:spacing w:before="120" w:beforeAutospacing="0" w:after="0" w:afterAutospacing="0"/>
+              <w:textAlignment w:val="baseline"/>
               <w:rPr>
                 <w:rFonts w:ascii="Avenir Next LT Pro" w:hAnsi="Avenir Next LT Pro" w:cs="Arial"/>
                 <w:b/>
@@ -1787,131 +2144,6 @@
         <w:tc>
           <w:tcPr>
             <w:tcW w:w="1795" w:type="dxa"/>
-            <w:vMerge w:val="restart"/>
-            <w:tcBorders>
-              <w:right w:val="single" w:sz="24" w:space="0" w:color="auto"/>
-            </w:tcBorders>
-          </w:tcPr>
-          <w:p>
-            <w:pPr>
-              <w:jc w:val="right"/>
-            </w:pPr>
-            <w:r>
-              <w:rPr>
-                <w:rFonts w:ascii="Avenir Next LT Pro" w:hAnsi="Avenir Next LT Pro" w:cs="Arial"/>
-                <w:b/>
-                <w:bCs/>
-                <w:sz w:val="22"/>
-                <w:szCs w:val="22"/>
-              </w:rPr>
-              <w:t>SELECTED</w:t>
-            </w:r>
-            <w:r>
-              <w:rPr>
-                <w:rFonts w:ascii="Avenir Next LT Pro" w:hAnsi="Avenir Next LT Pro" w:cs="Arial"/>
-                <w:b/>
-                <w:bCs/>
-                <w:sz w:val="22"/>
-                <w:szCs w:val="22"/>
-              </w:rPr>
-              <w:t xml:space="preserve"> </w:t>
-            </w:r>
-            <w:r>
-              <w:rPr>
-                <w:rFonts w:ascii="Avenir Next LT Pro" w:hAnsi="Avenir Next LT Pro" w:cs="Arial"/>
-                <w:b/>
-                <w:bCs/>
-                <w:sz w:val="22"/>
-                <w:szCs w:val="22"/>
-              </w:rPr>
-              <w:t>LEADERSHIP</w:t>
-            </w:r>
-          </w:p>
-        </w:tc>
-        <w:tc>
-          <w:tcPr>
-            <w:tcW w:w="6935" w:type="dxa"/>
-            <w:gridSpan w:val="4"/>
-            <w:tcBorders>
-              <w:left w:val="single" w:sz="24" w:space="0" w:color="auto"/>
-            </w:tcBorders>
-          </w:tcPr>
-          <w:p>
-            <w:pPr>
-              <w:pStyle w:val="NormalWeb"/>
-              <w:spacing w:before="0" w:beforeAutospacing="0" w:after="0" w:afterAutospacing="0"/>
-              <w:rPr>
-                <w:rFonts w:ascii="Avenir Next LT Pro" w:hAnsi="Avenir Next LT Pro" w:cs="Arial"/>
-                <w:sz w:val="22"/>
-                <w:szCs w:val="22"/>
-              </w:rPr>
-            </w:pPr>
-            <w:r>
-              <w:rPr>
-                <w:rFonts w:ascii="Avenir Next LT Pro" w:hAnsi="Avenir Next LT Pro" w:cs="Arial"/>
-                <w:b/>
-                <w:bCs/>
-                <w:sz w:val="22"/>
-                <w:szCs w:val="22"/>
-              </w:rPr>
-              <w:t>TAMU InterDisciplinary Engineering Association (IDEA)</w:t>
-            </w:r>
-          </w:p>
-        </w:tc>
-        <w:tc>
-          <w:tcPr>
-            <w:tcW w:w="2520" w:type="dxa"/>
-            <w:gridSpan w:val="3"/>
-          </w:tcPr>
-          <w:p>
-            <w:pPr>
-              <w:pStyle w:val="NormalWeb"/>
-              <w:spacing w:before="0" w:beforeAutospacing="0" w:after="0" w:afterAutospacing="0"/>
-              <w:jc w:val="right"/>
-              <w:rPr>
-                <w:rFonts w:ascii="Avenir Next LT Pro" w:hAnsi="Avenir Next LT Pro" w:cs="Arial"/>
-                <w:sz w:val="22"/>
-                <w:szCs w:val="22"/>
-              </w:rPr>
-            </w:pPr>
-            <w:r>
-              <w:rPr>
-                <w:rFonts w:ascii="Avenir Next LT Pro" w:hAnsi="Avenir Next LT Pro" w:cs="Arial"/>
-                <w:sz w:val="22"/>
-                <w:szCs w:val="22"/>
-              </w:rPr>
-              <w:t>Sep 2021 – Present</w:t>
-            </w:r>
-          </w:p>
-        </w:tc>
-        <w:tc>
-          <w:tcPr>
-            <w:tcW w:w="630" w:type="dxa"/>
-            <w:vMerge w:val="restart"/>
-          </w:tcPr>
-          <w:p>
-            <w:pPr>
-              <w:pStyle w:val="NormalWeb"/>
-              <w:spacing w:before="120" w:beforeAutospacing="0" w:after="0" w:afterAutospacing="0"/>
-              <w:textAlignment w:val="baseline"/>
-              <w:rPr>
-                <w:rFonts w:ascii="Avenir Next LT Pro" w:hAnsi="Avenir Next LT Pro" w:cs="Arial"/>
-                <w:b/>
-                <w:bCs/>
-                <w:sz w:val="22"/>
-                <w:szCs w:val="22"/>
-              </w:rPr>
-            </w:pPr>
-          </w:p>
-        </w:tc>
-      </w:tr>
-      <w:tr>
-        <w:trPr>
-          <w:trHeight w:val="1431"/>
-        </w:trPr>
-        <w:tc>
-          <w:tcPr>
-            <w:tcW w:w="1795" w:type="dxa"/>
             <w:vMerge/>
             <w:tcBorders>
               <w:right w:val="single" w:sz="24" w:space="0" w:color="auto"/>
@@ -1920,20 +2152,13 @@
           <w:p>
             <w:pPr>
               <w:jc w:val="right"/>
-              <w:rPr>
-                <w:rFonts w:ascii="Avenir Next LT Pro" w:hAnsi="Avenir Next LT Pro" w:cs="Arial"/>
-                <w:b/>
-                <w:bCs/>
-                <w:sz w:val="22"/>
-                <w:szCs w:val="22"/>
-              </w:rPr>
-            </w:pPr>
-          </w:p>
-        </w:tc>
-        <w:tc>
-          <w:tcPr>
-            <w:tcW w:w="9455" w:type="dxa"/>
-            <w:gridSpan w:val="7"/>
+            </w:pPr>
+          </w:p>
+        </w:tc>
+        <w:tc>
+          <w:tcPr>
+            <w:tcW w:w="6935" w:type="dxa"/>
+            <w:gridSpan w:val="3"/>
             <w:tcBorders>
               <w:left w:val="single" w:sz="24" w:space="0" w:color="auto"/>
             </w:tcBorders>
@@ -1942,212 +2167,6 @@
             <w:pPr>
               <w:pStyle w:val="NormalWeb"/>
               <w:spacing w:before="0" w:beforeAutospacing="0" w:after="0" w:afterAutospacing="0"/>
-              <w:ind w:left="252"/>
-              <w:rPr>
-                <w:rFonts w:ascii="Avenir Next LT Pro" w:hAnsi="Avenir Next LT Pro" w:cs="Arial"/>
-                <w:sz w:val="22"/>
-                <w:szCs w:val="22"/>
-              </w:rPr>
-            </w:pPr>
-            <w:r>
-              <w:rPr>
-                <w:rFonts w:ascii="Avenir Next LT Pro Demi" w:hAnsi="Avenir Next LT Pro Demi" w:cs="Arial"/>
-                <w:i/>
-                <w:iCs/>
-                <w:sz w:val="22"/>
-                <w:szCs w:val="22"/>
-              </w:rPr>
-              <w:t>Co-Vice President &amp; Founding Member,</w:t>
-            </w:r>
-            <w:r>
-              <w:rPr>
-                <w:rFonts w:ascii="Avenir Next LT Pro" w:hAnsi="Avenir Next LT Pro" w:cs="Arial"/>
-                <w:sz w:val="22"/>
-                <w:szCs w:val="22"/>
-              </w:rPr>
-              <w:t xml:space="preserve"> Sep 2021 – Present</w:t>
-            </w:r>
-          </w:p>
-          <w:p>
-            <w:pPr>
-              <w:pStyle w:val="NormalWeb"/>
-              <w:numPr>
-                <w:ilvl w:val="0"/>
-                <w:numId w:val="1"/>
-              </w:numPr>
-              <w:spacing w:before="0" w:beforeAutospacing="0" w:after="0" w:afterAutospacing="0"/>
-              <w:rPr>
-                <w:rFonts w:ascii="Avenir Next LT Pro" w:hAnsi="Avenir Next LT Pro" w:cs="Arial"/>
-                <w:sz w:val="22"/>
-                <w:szCs w:val="22"/>
-              </w:rPr>
-            </w:pPr>
-            <w:r>
-              <w:rPr>
-                <w:rFonts w:ascii="Avenir Next LT Pro" w:hAnsi="Avenir Next LT Pro" w:cs="Arial"/>
-                <w:sz w:val="22"/>
-                <w:szCs w:val="22"/>
-              </w:rPr>
-              <w:t>Established a</w:t>
-            </w:r>
-            <w:r>
-              <w:rPr>
-                <w:rFonts w:ascii="Avenir Next LT Pro" w:hAnsi="Avenir Next LT Pro" w:cs="Arial"/>
-                <w:sz w:val="22"/>
-                <w:szCs w:val="22"/>
-              </w:rPr>
-              <w:t xml:space="preserve"> professional society for Interdisciplinary Engineers at Texas A&amp;M</w:t>
-            </w:r>
-          </w:p>
-          <w:p>
-            <w:pPr>
-              <w:pStyle w:val="NormalWeb"/>
-              <w:spacing w:before="0" w:beforeAutospacing="0" w:after="0" w:afterAutospacing="0"/>
-              <w:ind w:left="252"/>
-              <w:rPr>
-                <w:rFonts w:ascii="Avenir Next LT Pro" w:hAnsi="Avenir Next LT Pro" w:cs="Arial"/>
-                <w:sz w:val="22"/>
-                <w:szCs w:val="22"/>
-              </w:rPr>
-            </w:pPr>
-            <w:r>
-              <w:rPr>
-                <w:rFonts w:ascii="Avenir Next LT Pro Demi" w:hAnsi="Avenir Next LT Pro Demi" w:cs="Arial"/>
-                <w:i/>
-                <w:iCs/>
-                <w:sz w:val="22"/>
-                <w:szCs w:val="22"/>
-              </w:rPr>
-              <w:t>ITDE Student Ambassador,</w:t>
-            </w:r>
-            <w:r>
-              <w:rPr>
-                <w:rFonts w:ascii="Avenir Next LT Pro" w:hAnsi="Avenir Next LT Pro" w:cs="Arial"/>
-                <w:sz w:val="22"/>
-                <w:szCs w:val="22"/>
-              </w:rPr>
-              <w:t xml:space="preserve"> Oct 2021 – Present</w:t>
-            </w:r>
-          </w:p>
-          <w:p>
-            <w:pPr>
-              <w:pStyle w:val="NormalWeb"/>
-              <w:numPr>
-                <w:ilvl w:val="0"/>
-                <w:numId w:val="1"/>
-              </w:numPr>
-              <w:spacing w:before="0" w:beforeAutospacing="0" w:after="0" w:afterAutospacing="0"/>
-              <w:rPr>
-                <w:rFonts w:ascii="Avenir Next LT Pro" w:hAnsi="Avenir Next LT Pro" w:cs="Arial"/>
-                <w:b/>
-                <w:bCs/>
-                <w:sz w:val="22"/>
-                <w:szCs w:val="22"/>
-              </w:rPr>
-            </w:pPr>
-            <w:r>
-              <w:rPr>
-                <w:rFonts w:ascii="Avenir Next LT Pro" w:hAnsi="Avenir Next LT Pro" w:cs="Arial"/>
-                <w:sz w:val="22"/>
-                <w:szCs w:val="22"/>
-              </w:rPr>
-              <w:t>Student Role model for the ITDE Major and MTDE Department</w:t>
-            </w:r>
-          </w:p>
-          <w:p>
-            <w:pPr>
-              <w:pStyle w:val="ListParagraph"/>
-              <w:numPr>
-                <w:ilvl w:val="0"/>
-                <w:numId w:val="1"/>
-              </w:numPr>
-              <w:rPr>
-                <w:rFonts w:ascii="Avenir Next LT Pro" w:hAnsi="Avenir Next LT Pro" w:cs="Arial"/>
-                <w:b/>
-                <w:bCs/>
-                <w:sz w:val="22"/>
-                <w:szCs w:val="22"/>
-              </w:rPr>
-            </w:pPr>
-            <w:r>
-              <w:rPr>
-                <w:rFonts w:ascii="Avenir Next LT Pro" w:hAnsi="Avenir Next LT Pro" w:cs="Arial"/>
-                <w:sz w:val="22"/>
-                <w:szCs w:val="22"/>
-              </w:rPr>
-              <w:t>Actively</w:t>
-            </w:r>
-            <w:r>
-              <w:rPr>
-                <w:rFonts w:ascii="Avenir Next LT Pro" w:hAnsi="Avenir Next LT Pro" w:cs="Arial"/>
-                <w:b/>
-                <w:bCs/>
-                <w:sz w:val="22"/>
-                <w:szCs w:val="22"/>
-              </w:rPr>
-              <w:t xml:space="preserve"> </w:t>
-            </w:r>
-            <w:r>
-              <w:rPr>
-                <w:rFonts w:ascii="Avenir Next LT Pro" w:hAnsi="Avenir Next LT Pro" w:cs="Arial"/>
-                <w:sz w:val="22"/>
-                <w:szCs w:val="22"/>
-              </w:rPr>
-              <w:t>offer insight and guidance to interested Transfer and Freshman Students</w:t>
-            </w:r>
-          </w:p>
-        </w:tc>
-        <w:tc>
-          <w:tcPr>
-            <w:tcW w:w="630" w:type="dxa"/>
-            <w:vMerge/>
-          </w:tcPr>
-          <w:p>
-            <w:pPr>
-              <w:pStyle w:val="NormalWeb"/>
-              <w:spacing w:before="120" w:beforeAutospacing="0" w:after="0" w:afterAutospacing="0"/>
-              <w:textAlignment w:val="baseline"/>
-              <w:rPr>
-                <w:rFonts w:ascii="Avenir Next LT Pro" w:hAnsi="Avenir Next LT Pro" w:cs="Arial"/>
-                <w:b/>
-                <w:bCs/>
-                <w:sz w:val="22"/>
-                <w:szCs w:val="22"/>
-              </w:rPr>
-            </w:pPr>
-          </w:p>
-        </w:tc>
-      </w:tr>
-      <w:tr>
-        <w:trPr>
-          <w:trHeight w:val="64"/>
-        </w:trPr>
-        <w:tc>
-          <w:tcPr>
-            <w:tcW w:w="1795" w:type="dxa"/>
-            <w:vMerge/>
-            <w:tcBorders>
-              <w:right w:val="single" w:sz="24" w:space="0" w:color="auto"/>
-            </w:tcBorders>
-          </w:tcPr>
-          <w:p>
-            <w:pPr>
-              <w:jc w:val="right"/>
-            </w:pPr>
-          </w:p>
-        </w:tc>
-        <w:tc>
-          <w:tcPr>
-            <w:tcW w:w="6935" w:type="dxa"/>
-            <w:gridSpan w:val="4"/>
-            <w:tcBorders>
-              <w:left w:val="single" w:sz="24" w:space="0" w:color="auto"/>
-            </w:tcBorders>
-          </w:tcPr>
-          <w:p>
-            <w:pPr>
-              <w:pStyle w:val="NormalWeb"/>
-              <w:spacing w:before="0" w:beforeAutospacing="0" w:after="0" w:afterAutospacing="0"/>
               <w:rPr>
                 <w:rFonts w:ascii="Avenir Next LT Pro" w:hAnsi="Avenir Next LT Pro" w:cs="Arial"/>
                 <w:sz w:val="22"/>
@@ -2164,7 +2183,7 @@
               </w:rPr>
               <w:t xml:space="preserve">CISV International - </w:t>
             </w:r>
-            <w:hyperlink r:id="rId17" w:tooltip="Home - CISV International: https://cisv.org/" w:history="1">
+            <w:hyperlink r:id="rId19" w:tooltip="Home - CISV International: https://cisv.org/" w:history="1">
               <w:r>
                 <w:rPr>
                   <w:rStyle w:val="Hyperlink"/>
@@ -2229,7 +2248,7 @@
       </w:tr>
       <w:tr>
         <w:trPr>
-          <w:trHeight w:val="1422"/>
+          <w:trHeight w:val="73"/>
         </w:trPr>
         <w:tc>
           <w:tcPr>
@@ -2248,7 +2267,7 @@
         <w:tc>
           <w:tcPr>
             <w:tcW w:w="9455" w:type="dxa"/>
-            <w:gridSpan w:val="7"/>
+            <w:gridSpan w:val="6"/>
             <w:tcBorders>
               <w:left w:val="single" w:sz="24" w:space="0" w:color="auto"/>
             </w:tcBorders>
@@ -2303,40 +2322,18 @@
                 <w:sz w:val="22"/>
                 <w:szCs w:val="22"/>
               </w:rPr>
-              <w:t xml:space="preserve">Oversaw funds </w:t>
-            </w:r>
-            <w:r>
-              <w:rPr>
-                <w:rFonts w:ascii="Avenir Next LT Pro" w:hAnsi="Avenir Next LT Pro" w:cs="Arial"/>
-                <w:sz w:val="22"/>
-                <w:szCs w:val="22"/>
-              </w:rPr>
-              <w:t xml:space="preserve">and merchandise </w:t>
-            </w:r>
-            <w:r>
-              <w:rPr>
-                <w:rFonts w:ascii="Avenir Next LT Pro" w:hAnsi="Avenir Next LT Pro" w:cs="Arial"/>
-                <w:sz w:val="22"/>
-                <w:szCs w:val="22"/>
-              </w:rPr>
-              <w:t>for local activities with about $</w:t>
-            </w:r>
-            <w:r>
-              <w:rPr>
-                <w:rFonts w:ascii="Avenir Next LT Pro" w:hAnsi="Avenir Next LT Pro" w:cs="Arial"/>
-                <w:sz w:val="22"/>
-                <w:szCs w:val="22"/>
-              </w:rPr>
-              <w:t>6</w:t>
-            </w:r>
-            <w:r>
-              <w:rPr>
-                <w:rFonts w:ascii="Avenir Next LT Pro" w:hAnsi="Avenir Next LT Pro" w:cs="Arial"/>
-                <w:sz w:val="22"/>
-                <w:szCs w:val="22"/>
-              </w:rPr>
-              <w:t>00 per event</w:t>
-            </w:r>
+              <w:t xml:space="preserve">Oversaw funds and merchandise for local activities with about $600 per </w:t>
+            </w:r>
+            <w:proofErr w:type="gramStart"/>
+            <w:r>
+              <w:rPr>
+                <w:rFonts w:ascii="Avenir Next LT Pro" w:hAnsi="Avenir Next LT Pro" w:cs="Arial"/>
+                <w:sz w:val="22"/>
+                <w:szCs w:val="22"/>
+              </w:rPr>
+              <w:t>event</w:t>
+            </w:r>
+            <w:proofErr w:type="gramEnd"/>
           </w:p>
           <w:p>
             <w:pPr>
@@ -2358,7 +2355,25 @@
                 <w:sz w:val="22"/>
                 <w:szCs w:val="22"/>
               </w:rPr>
-              <w:t xml:space="preserve">Managed legal paperwork preventing potential international-scale </w:t>
+              <w:t xml:space="preserve">Managed legal paperwork preventing potential </w:t>
+            </w:r>
+            <w:proofErr w:type="gramStart"/>
+            <w:r>
+              <w:rPr>
+                <w:rFonts w:ascii="Avenir Next LT Pro" w:hAnsi="Avenir Next LT Pro" w:cs="Arial"/>
+                <w:sz w:val="22"/>
+                <w:szCs w:val="22"/>
+              </w:rPr>
+              <w:t>international-scale</w:t>
+            </w:r>
+            <w:proofErr w:type="gramEnd"/>
+            <w:r>
+              <w:rPr>
+                <w:rFonts w:ascii="Avenir Next LT Pro" w:hAnsi="Avenir Next LT Pro" w:cs="Arial"/>
+                <w:sz w:val="22"/>
+                <w:szCs w:val="22"/>
+              </w:rPr>
+              <w:t xml:space="preserve"> </w:t>
             </w:r>
             <w:r>
               <w:rPr>
@@ -2383,6 +2398,7 @@
                 <w:lang w:val="es-419"/>
               </w:rPr>
             </w:pPr>
+            <w:proofErr w:type="spellStart"/>
             <w:r>
               <w:rPr>
                 <w:rFonts w:ascii="Avenir Next LT Pro Demi" w:hAnsi="Avenir Next LT Pro Demi" w:cs="Arial"/>
@@ -2392,7 +2408,67 @@
                 <w:szCs w:val="22"/>
                 <w:lang w:val="es-419"/>
               </w:rPr>
-              <w:t>Seminar DFW/USA Chapter Delegate,</w:t>
+              <w:t>Seminar</w:t>
+            </w:r>
+            <w:proofErr w:type="spellEnd"/>
+            <w:r>
+              <w:rPr>
+                <w:rFonts w:ascii="Avenir Next LT Pro Demi" w:hAnsi="Avenir Next LT Pro Demi" w:cs="Arial"/>
+                <w:i/>
+                <w:iCs/>
+                <w:sz w:val="22"/>
+                <w:szCs w:val="22"/>
+                <w:lang w:val="es-419"/>
+              </w:rPr>
+              <w:t xml:space="preserve"> DFW/USA </w:t>
+            </w:r>
+            <w:proofErr w:type="spellStart"/>
+            <w:r>
+              <w:rPr>
+                <w:rFonts w:ascii="Avenir Next LT Pro Demi" w:hAnsi="Avenir Next LT Pro Demi" w:cs="Arial"/>
+                <w:i/>
+                <w:iCs/>
+                <w:sz w:val="22"/>
+                <w:szCs w:val="22"/>
+                <w:lang w:val="es-419"/>
+              </w:rPr>
+              <w:t>Chapter</w:t>
+            </w:r>
+            <w:proofErr w:type="spellEnd"/>
+            <w:r>
+              <w:rPr>
+                <w:rFonts w:ascii="Avenir Next LT Pro Demi" w:hAnsi="Avenir Next LT Pro Demi" w:cs="Arial"/>
+                <w:i/>
+                <w:iCs/>
+                <w:sz w:val="22"/>
+                <w:szCs w:val="22"/>
+                <w:lang w:val="es-419"/>
+              </w:rPr>
+              <w:t xml:space="preserve"> </w:t>
+            </w:r>
+            <w:proofErr w:type="spellStart"/>
+            <w:r>
+              <w:rPr>
+                <w:rFonts w:ascii="Avenir Next LT Pro Demi" w:hAnsi="Avenir Next LT Pro Demi" w:cs="Arial"/>
+                <w:i/>
+                <w:iCs/>
+                <w:sz w:val="22"/>
+                <w:szCs w:val="22"/>
+                <w:lang w:val="es-419"/>
+              </w:rPr>
+              <w:t>Delegate</w:t>
+            </w:r>
+            <w:proofErr w:type="spellEnd"/>
+            <w:r>
+              <w:rPr>
+                <w:rFonts w:ascii="Avenir Next LT Pro Demi" w:hAnsi="Avenir Next LT Pro Demi" w:cs="Arial"/>
+                <w:i/>
+                <w:iCs/>
+                <w:sz w:val="22"/>
+                <w:szCs w:val="22"/>
+                <w:lang w:val="es-419"/>
+              </w:rPr>
+              <w:t>,</w:t>
             </w:r>
             <w:r>
               <w:rPr>
@@ -2422,7 +2498,7 @@
                 <w:ilvl w:val="0"/>
                 <w:numId w:val="1"/>
               </w:numPr>
-              <w:spacing w:before="0" w:beforeAutospacing="0" w:after="0" w:afterAutospacing="0"/>
+              <w:spacing w:before="0" w:beforeAutospacing="0" w:after="120" w:afterAutospacing="0"/>
               <w:rPr>
                 <w:rFonts w:ascii="Avenir Next LT Pro" w:hAnsi="Avenir Next LT Pro" w:cs="Arial"/>
                 <w:b/>
@@ -2490,7 +2566,7 @@
         <w:tc>
           <w:tcPr>
             <w:tcW w:w="6935" w:type="dxa"/>
-            <w:gridSpan w:val="4"/>
+            <w:gridSpan w:val="3"/>
             <w:tcBorders>
               <w:left w:val="single" w:sz="24" w:space="0" w:color="auto"/>
             </w:tcBorders>
@@ -2561,7 +2637,7 @@
       </w:tr>
       <w:tr>
         <w:trPr>
-          <w:trHeight w:val="873"/>
+          <w:trHeight w:val="73"/>
         </w:trPr>
         <w:tc>
           <w:tcPr>
@@ -2587,7 +2663,7 @@
         <w:tc>
           <w:tcPr>
             <w:tcW w:w="9455" w:type="dxa"/>
-            <w:gridSpan w:val="7"/>
+            <w:gridSpan w:val="6"/>
             <w:tcBorders>
               <w:left w:val="single" w:sz="24" w:space="0" w:color="auto"/>
             </w:tcBorders>
@@ -2629,15 +2705,7 @@
                 <w:sz w:val="22"/>
                 <w:szCs w:val="22"/>
               </w:rPr>
-              <w:t>Houston, TX, Apr</w:t>
-            </w:r>
-            <w:r>
-              <w:rPr>
-                <w:rFonts w:ascii="Avenir Next LT Pro" w:hAnsi="Avenir Next LT Pro" w:cs="Arial"/>
-                <w:sz w:val="22"/>
-                <w:szCs w:val="22"/>
-              </w:rPr>
-              <w:t xml:space="preserve"> 2019</w:t>
+              <w:t>Houston, TX, Apr 2019</w:t>
             </w:r>
           </w:p>
           <w:p>
@@ -2647,7 +2715,7 @@
                 <w:ilvl w:val="0"/>
                 <w:numId w:val="1"/>
               </w:numPr>
-              <w:spacing w:before="0" w:beforeAutospacing="0" w:after="0" w:afterAutospacing="0"/>
+              <w:spacing w:before="0" w:beforeAutospacing="0" w:after="120" w:afterAutospacing="0"/>
               <w:rPr>
                 <w:rFonts w:ascii="Avenir Next LT Pro" w:hAnsi="Avenir Next LT Pro" w:cs="Arial"/>
                 <w:b/>
@@ -2688,6 +2756,928 @@
           <w:tcPr>
             <w:tcW w:w="630" w:type="dxa"/>
             <w:vMerge/>
+          </w:tcPr>
+          <w:p/>
+        </w:tc>
+      </w:tr>
+      <w:tr>
+        <w:trPr>
+          <w:trHeight w:val="289"/>
+        </w:trPr>
+        <w:tc>
+          <w:tcPr>
+            <w:tcW w:w="1795" w:type="dxa"/>
+            <w:vMerge w:val="restart"/>
+            <w:tcBorders>
+              <w:right w:val="single" w:sz="24" w:space="0" w:color="auto"/>
+            </w:tcBorders>
+          </w:tcPr>
+          <w:p>
+            <w:pPr>
+              <w:jc w:val="right"/>
+              <w:rPr>
+                <w:rFonts w:ascii="Avenir Next LT Pro" w:hAnsi="Avenir Next LT Pro" w:cs="Arial"/>
+                <w:b/>
+                <w:bCs/>
+                <w:sz w:val="22"/>
+                <w:szCs w:val="22"/>
+              </w:rPr>
+            </w:pPr>
+            <w:r>
+              <w:rPr>
+                <w:rFonts w:ascii="Avenir Next LT Pro" w:hAnsi="Avenir Next LT Pro" w:cs="Arial"/>
+                <w:b/>
+                <w:bCs/>
+                <w:sz w:val="22"/>
+                <w:szCs w:val="22"/>
+              </w:rPr>
+              <w:t>HONORS</w:t>
+            </w:r>
+            <w:r>
+              <w:rPr>
+                <w:rFonts w:ascii="Avenir Next LT Pro" w:hAnsi="Avenir Next LT Pro" w:cs="Arial"/>
+                <w:b/>
+                <w:bCs/>
+                <w:sz w:val="22"/>
+                <w:szCs w:val="22"/>
+              </w:rPr>
+              <w:br/>
+              <w:t>AND EXPERIENCE</w:t>
+            </w:r>
+          </w:p>
+        </w:tc>
+        <w:tc>
+          <w:tcPr>
+            <w:tcW w:w="7295" w:type="dxa"/>
+            <w:gridSpan w:val="4"/>
+            <w:tcBorders>
+              <w:left w:val="single" w:sz="24" w:space="0" w:color="auto"/>
+            </w:tcBorders>
+          </w:tcPr>
+          <w:p>
+            <w:pPr>
+              <w:pStyle w:val="NormalWeb"/>
+              <w:spacing w:before="0" w:beforeAutospacing="0" w:after="0" w:afterAutospacing="0"/>
+              <w:rPr>
+                <w:rFonts w:ascii="Avenir Next LT Pro" w:hAnsi="Avenir Next LT Pro" w:cs="Arial"/>
+                <w:sz w:val="22"/>
+                <w:szCs w:val="22"/>
+              </w:rPr>
+            </w:pPr>
+            <w:bookmarkStart w:id="0" w:name="_Hlk98605713"/>
+            <w:bookmarkStart w:id="1" w:name="_Hlk98605730"/>
+            <w:r>
+              <w:rPr>
+                <w:rFonts w:ascii="Avenir Next LT Pro" w:hAnsi="Avenir Next LT Pro" w:cs="Arial"/>
+                <w:b/>
+                <w:bCs/>
+                <w:sz w:val="22"/>
+                <w:szCs w:val="22"/>
+              </w:rPr>
+              <w:t>Dean’s Honor Award</w:t>
+            </w:r>
+            <w:bookmarkEnd w:id="0"/>
+            <w:r>
+              <w:rPr>
+                <w:rFonts w:ascii="Avenir Next LT Pro" w:hAnsi="Avenir Next LT Pro" w:cs="Arial"/>
+                <w:b/>
+                <w:bCs/>
+                <w:sz w:val="22"/>
+                <w:szCs w:val="22"/>
+              </w:rPr>
+              <w:t xml:space="preserve">, </w:t>
+            </w:r>
+            <w:r>
+              <w:rPr>
+                <w:rFonts w:ascii="Avenir Next LT Pro" w:hAnsi="Avenir Next LT Pro" w:cs="Arial"/>
+                <w:sz w:val="22"/>
+                <w:szCs w:val="22"/>
+              </w:rPr>
+              <w:t>Texas A&amp;M University College of Engineering</w:t>
+            </w:r>
+            <w:bookmarkEnd w:id="1"/>
+          </w:p>
+        </w:tc>
+        <w:tc>
+          <w:tcPr>
+            <w:tcW w:w="2160" w:type="dxa"/>
+            <w:gridSpan w:val="2"/>
+          </w:tcPr>
+          <w:p>
+            <w:pPr>
+              <w:pStyle w:val="NormalWeb"/>
+              <w:spacing w:before="0" w:beforeAutospacing="0" w:after="0" w:afterAutospacing="0"/>
+              <w:jc w:val="right"/>
+              <w:rPr>
+                <w:rFonts w:ascii="Avenir Next LT Pro" w:hAnsi="Avenir Next LT Pro" w:cs="Arial"/>
+                <w:sz w:val="22"/>
+                <w:szCs w:val="22"/>
+              </w:rPr>
+            </w:pPr>
+            <w:bookmarkStart w:id="2" w:name="_Hlk98605787"/>
+            <w:r>
+              <w:rPr>
+                <w:rFonts w:ascii="Avenir Next LT Pro" w:hAnsi="Avenir Next LT Pro" w:cs="Arial"/>
+                <w:sz w:val="22"/>
+                <w:szCs w:val="22"/>
+              </w:rPr>
+              <w:t>Fall 2020 – Present</w:t>
+            </w:r>
+            <w:bookmarkEnd w:id="2"/>
+          </w:p>
+        </w:tc>
+        <w:tc>
+          <w:tcPr>
+            <w:tcW w:w="630" w:type="dxa"/>
+            <w:vMerge w:val="restart"/>
+          </w:tcPr>
+          <w:p/>
+        </w:tc>
+      </w:tr>
+      <w:tr>
+        <w:trPr>
+          <w:trHeight w:val="73"/>
+        </w:trPr>
+        <w:tc>
+          <w:tcPr>
+            <w:tcW w:w="1795" w:type="dxa"/>
+            <w:vMerge/>
+            <w:tcBorders>
+              <w:right w:val="single" w:sz="24" w:space="0" w:color="auto"/>
+            </w:tcBorders>
+          </w:tcPr>
+          <w:p>
+            <w:pPr>
+              <w:jc w:val="right"/>
+              <w:rPr>
+                <w:rFonts w:ascii="Avenir Next LT Pro" w:hAnsi="Avenir Next LT Pro" w:cs="Arial"/>
+                <w:b/>
+                <w:bCs/>
+                <w:sz w:val="22"/>
+                <w:szCs w:val="22"/>
+              </w:rPr>
+            </w:pPr>
+          </w:p>
+        </w:tc>
+        <w:tc>
+          <w:tcPr>
+            <w:tcW w:w="9455" w:type="dxa"/>
+            <w:gridSpan w:val="6"/>
+            <w:tcBorders>
+              <w:left w:val="single" w:sz="24" w:space="0" w:color="auto"/>
+            </w:tcBorders>
+          </w:tcPr>
+          <w:p>
+            <w:pPr>
+              <w:pStyle w:val="NormalWeb"/>
+              <w:numPr>
+                <w:ilvl w:val="0"/>
+                <w:numId w:val="1"/>
+              </w:numPr>
+              <w:spacing w:before="0" w:beforeAutospacing="0" w:after="120" w:afterAutospacing="0"/>
+              <w:rPr>
+                <w:rFonts w:ascii="Avenir Next LT Pro" w:hAnsi="Avenir Next LT Pro" w:cs="Arial"/>
+                <w:b/>
+                <w:bCs/>
+                <w:sz w:val="22"/>
+                <w:szCs w:val="22"/>
+              </w:rPr>
+            </w:pPr>
+            <w:bookmarkStart w:id="3" w:name="_Hlk98605812"/>
+            <w:r>
+              <w:rPr>
+                <w:rFonts w:ascii="Avenir Next LT Pro" w:hAnsi="Avenir Next LT Pro" w:cs="Arial"/>
+                <w:sz w:val="22"/>
+                <w:szCs w:val="22"/>
+              </w:rPr>
+              <w:t>Semester Recognition for Outstanding Academic Achievement in 15 credit hours</w:t>
+            </w:r>
+            <w:bookmarkEnd w:id="3"/>
+          </w:p>
+        </w:tc>
+        <w:tc>
+          <w:tcPr>
+            <w:tcW w:w="630" w:type="dxa"/>
+            <w:vMerge/>
+          </w:tcPr>
+          <w:p/>
+        </w:tc>
+      </w:tr>
+      <w:tr>
+        <w:trPr>
+          <w:trHeight w:val="289"/>
+        </w:trPr>
+        <w:tc>
+          <w:tcPr>
+            <w:tcW w:w="1795" w:type="dxa"/>
+            <w:vMerge/>
+            <w:tcBorders>
+              <w:right w:val="single" w:sz="24" w:space="0" w:color="auto"/>
+            </w:tcBorders>
+          </w:tcPr>
+          <w:p>
+            <w:pPr>
+              <w:jc w:val="right"/>
+            </w:pPr>
+          </w:p>
+        </w:tc>
+        <w:tc>
+          <w:tcPr>
+            <w:tcW w:w="6935" w:type="dxa"/>
+            <w:gridSpan w:val="3"/>
+            <w:tcBorders>
+              <w:left w:val="single" w:sz="24" w:space="0" w:color="auto"/>
+            </w:tcBorders>
+          </w:tcPr>
+          <w:p>
+            <w:pPr>
+              <w:pStyle w:val="NormalWeb"/>
+              <w:spacing w:before="0" w:beforeAutospacing="0" w:after="0" w:afterAutospacing="0"/>
+              <w:rPr>
+                <w:rFonts w:ascii="Avenir Next LT Pro" w:hAnsi="Avenir Next LT Pro" w:cs="Arial"/>
+                <w:sz w:val="22"/>
+                <w:szCs w:val="22"/>
+              </w:rPr>
+            </w:pPr>
+            <w:r>
+              <w:rPr>
+                <w:rFonts w:ascii="Avenir Next LT Pro" w:hAnsi="Avenir Next LT Pro" w:cs="Arial"/>
+                <w:b/>
+                <w:bCs/>
+                <w:sz w:val="22"/>
+                <w:szCs w:val="22"/>
+              </w:rPr>
+              <w:t xml:space="preserve">CollegeBoard's </w:t>
+            </w:r>
+            <w:bookmarkStart w:id="4" w:name="_Hlk98607632"/>
+            <w:r>
+              <w:rPr>
+                <w:rFonts w:ascii="Avenir Next LT Pro" w:hAnsi="Avenir Next LT Pro" w:cs="Arial"/>
+                <w:b/>
+                <w:bCs/>
+                <w:sz w:val="22"/>
+                <w:szCs w:val="22"/>
+              </w:rPr>
+              <w:t>National Merit Hispanic Scholar</w:t>
+            </w:r>
+            <w:bookmarkEnd w:id="4"/>
+          </w:p>
+        </w:tc>
+        <w:tc>
+          <w:tcPr>
+            <w:tcW w:w="2520" w:type="dxa"/>
+            <w:gridSpan w:val="3"/>
+          </w:tcPr>
+          <w:p>
+            <w:pPr>
+              <w:pStyle w:val="NormalWeb"/>
+              <w:spacing w:before="0" w:beforeAutospacing="0" w:after="0" w:afterAutospacing="0"/>
+              <w:jc w:val="right"/>
+              <w:rPr>
+                <w:rFonts w:ascii="Avenir Next LT Pro" w:hAnsi="Avenir Next LT Pro" w:cs="Arial"/>
+                <w:sz w:val="22"/>
+                <w:szCs w:val="22"/>
+              </w:rPr>
+            </w:pPr>
+            <w:r>
+              <w:rPr>
+                <w:rFonts w:ascii="Avenir Next LT Pro" w:hAnsi="Avenir Next LT Pro" w:cs="Arial"/>
+                <w:sz w:val="22"/>
+                <w:szCs w:val="22"/>
+              </w:rPr>
+              <w:t>Sep 2018</w:t>
+            </w:r>
+          </w:p>
+        </w:tc>
+        <w:tc>
+          <w:tcPr>
+            <w:tcW w:w="630" w:type="dxa"/>
+            <w:vMerge w:val="restart"/>
+          </w:tcPr>
+          <w:p/>
+        </w:tc>
+      </w:tr>
+      <w:tr>
+        <w:trPr>
+          <w:trHeight w:val="73"/>
+        </w:trPr>
+        <w:tc>
+          <w:tcPr>
+            <w:tcW w:w="1795" w:type="dxa"/>
+            <w:vMerge/>
+            <w:tcBorders>
+              <w:right w:val="single" w:sz="24" w:space="0" w:color="auto"/>
+            </w:tcBorders>
+          </w:tcPr>
+          <w:p>
+            <w:pPr>
+              <w:jc w:val="right"/>
+            </w:pPr>
+          </w:p>
+        </w:tc>
+        <w:tc>
+          <w:tcPr>
+            <w:tcW w:w="9455" w:type="dxa"/>
+            <w:gridSpan w:val="6"/>
+            <w:tcBorders>
+              <w:left w:val="single" w:sz="24" w:space="0" w:color="auto"/>
+            </w:tcBorders>
+          </w:tcPr>
+          <w:p>
+            <w:pPr>
+              <w:pStyle w:val="NormalWeb"/>
+              <w:numPr>
+                <w:ilvl w:val="0"/>
+                <w:numId w:val="1"/>
+              </w:numPr>
+              <w:spacing w:before="0" w:beforeAutospacing="0" w:after="120" w:afterAutospacing="0"/>
+              <w:rPr>
+                <w:rFonts w:ascii="Avenir Next LT Pro" w:hAnsi="Avenir Next LT Pro" w:cs="Arial"/>
+                <w:b/>
+                <w:bCs/>
+                <w:sz w:val="22"/>
+                <w:szCs w:val="22"/>
+              </w:rPr>
+            </w:pPr>
+            <w:bookmarkStart w:id="5" w:name="_Hlk98607641"/>
+            <w:r>
+              <w:rPr>
+                <w:rFonts w:ascii="Avenir Next LT Pro" w:hAnsi="Avenir Next LT Pro" w:cs="Arial"/>
+                <w:sz w:val="22"/>
+                <w:szCs w:val="22"/>
+              </w:rPr>
+              <w:t xml:space="preserve">Awarded a </w:t>
+            </w:r>
+            <w:r>
+              <w:rPr>
+                <w:rFonts w:ascii="Avenir Next LT Pro" w:hAnsi="Avenir Next LT Pro" w:cs="Arial"/>
+                <w:b/>
+                <w:bCs/>
+                <w:sz w:val="22"/>
+                <w:szCs w:val="22"/>
+              </w:rPr>
+              <w:t>$14k</w:t>
+            </w:r>
+            <w:r>
+              <w:rPr>
+                <w:rFonts w:ascii="Avenir Next LT Pro" w:hAnsi="Avenir Next LT Pro" w:cs="Arial"/>
+                <w:sz w:val="22"/>
+                <w:szCs w:val="22"/>
+              </w:rPr>
+              <w:t xml:space="preserve"> scholarship based on GPA and PSAT score, $1750 per semester</w:t>
+            </w:r>
+            <w:bookmarkEnd w:id="5"/>
+          </w:p>
+        </w:tc>
+        <w:tc>
+          <w:tcPr>
+            <w:tcW w:w="630" w:type="dxa"/>
+            <w:vMerge/>
+          </w:tcPr>
+          <w:p/>
+        </w:tc>
+      </w:tr>
+      <w:tr>
+        <w:trPr>
+          <w:trHeight w:val="73"/>
+        </w:trPr>
+        <w:tc>
+          <w:tcPr>
+            <w:tcW w:w="1795" w:type="dxa"/>
+            <w:vMerge w:val="restart"/>
+            <w:tcBorders>
+              <w:right w:val="single" w:sz="24" w:space="0" w:color="auto"/>
+            </w:tcBorders>
+          </w:tcPr>
+          <w:p>
+            <w:pPr>
+              <w:jc w:val="right"/>
+              <w:rPr>
+                <w:rFonts w:ascii="Avenir Next LT Pro" w:hAnsi="Avenir Next LT Pro" w:cs="Arial"/>
+                <w:b/>
+                <w:bCs/>
+                <w:sz w:val="22"/>
+                <w:szCs w:val="22"/>
+              </w:rPr>
+            </w:pPr>
+            <w:r>
+              <w:rPr>
+                <w:rFonts w:ascii="Avenir Next LT Pro" w:hAnsi="Avenir Next LT Pro" w:cs="Arial"/>
+                <w:b/>
+                <w:bCs/>
+                <w:sz w:val="22"/>
+                <w:szCs w:val="22"/>
+              </w:rPr>
+              <w:t xml:space="preserve">SKILLS QUALITIES </w:t>
+            </w:r>
+            <w:r>
+              <w:rPr>
+                <w:rFonts w:ascii="Avenir Next LT Pro" w:hAnsi="Avenir Next LT Pro" w:cs="Arial"/>
+                <w:b/>
+                <w:bCs/>
+                <w:sz w:val="22"/>
+                <w:szCs w:val="22"/>
+              </w:rPr>
+              <w:br/>
+              <w:t>&amp; INTERESTS</w:t>
+            </w:r>
+          </w:p>
+        </w:tc>
+        <w:tc>
+          <w:tcPr>
+            <w:tcW w:w="1265" w:type="dxa"/>
+            <w:tcBorders>
+              <w:left w:val="single" w:sz="24" w:space="0" w:color="auto"/>
+            </w:tcBorders>
+          </w:tcPr>
+          <w:p>
+            <w:pPr>
+              <w:pStyle w:val="NormalWeb"/>
+              <w:spacing w:before="0" w:beforeAutospacing="0" w:after="0" w:afterAutospacing="0"/>
+              <w:textAlignment w:val="baseline"/>
+              <w:rPr>
+                <w:rFonts w:ascii="Avenir Next LT Pro" w:hAnsi="Avenir Next LT Pro" w:cs="Arial"/>
+                <w:sz w:val="22"/>
+                <w:szCs w:val="22"/>
+              </w:rPr>
+            </w:pPr>
+            <w:r>
+              <w:rPr>
+                <w:rFonts w:ascii="Avenir Next LT Pro" w:hAnsi="Avenir Next LT Pro" w:cs="Arial"/>
+                <w:b/>
+                <w:bCs/>
+                <w:sz w:val="22"/>
+                <w:szCs w:val="22"/>
+              </w:rPr>
+              <w:t>Qualities:</w:t>
+            </w:r>
+          </w:p>
+        </w:tc>
+        <w:tc>
+          <w:tcPr>
+            <w:tcW w:w="8190" w:type="dxa"/>
+            <w:gridSpan w:val="5"/>
+          </w:tcPr>
+          <w:p>
+            <w:pPr>
+              <w:pStyle w:val="NormalWeb"/>
+              <w:spacing w:before="0" w:beforeAutospacing="0" w:after="60" w:afterAutospacing="0"/>
+              <w:textAlignment w:val="baseline"/>
+              <w:rPr>
+                <w:rFonts w:ascii="Avenir Next LT Pro" w:hAnsi="Avenir Next LT Pro" w:cs="Arial"/>
+                <w:sz w:val="22"/>
+                <w:szCs w:val="22"/>
+              </w:rPr>
+            </w:pPr>
+            <w:r>
+              <w:rPr>
+                <w:rFonts w:ascii="Avenir Next LT Pro" w:hAnsi="Avenir Next LT Pro" w:cs="Arial"/>
+                <w:sz w:val="22"/>
+                <w:szCs w:val="22"/>
+              </w:rPr>
+              <w:t>Eager to Learn, Dedicated, Seeks Additional Responsibilities, Team Player.</w:t>
+            </w:r>
+          </w:p>
+        </w:tc>
+        <w:tc>
+          <w:tcPr>
+            <w:tcW w:w="630" w:type="dxa"/>
+            <w:vMerge w:val="restart"/>
+          </w:tcPr>
+          <w:p/>
+        </w:tc>
+      </w:tr>
+      <w:tr>
+        <w:trPr>
+          <w:trHeight w:val="73"/>
+        </w:trPr>
+        <w:tc>
+          <w:tcPr>
+            <w:tcW w:w="1795" w:type="dxa"/>
+            <w:vMerge/>
+            <w:tcBorders>
+              <w:right w:val="single" w:sz="24" w:space="0" w:color="auto"/>
+            </w:tcBorders>
+          </w:tcPr>
+          <w:p>
+            <w:pPr>
+              <w:jc w:val="right"/>
+              <w:rPr>
+                <w:rFonts w:ascii="Avenir Next LT Pro" w:hAnsi="Avenir Next LT Pro" w:cs="Arial"/>
+                <w:b/>
+                <w:bCs/>
+                <w:sz w:val="22"/>
+                <w:szCs w:val="22"/>
+              </w:rPr>
+            </w:pPr>
+          </w:p>
+        </w:tc>
+        <w:tc>
+          <w:tcPr>
+            <w:tcW w:w="1265" w:type="dxa"/>
+            <w:tcBorders>
+              <w:left w:val="single" w:sz="24" w:space="0" w:color="auto"/>
+            </w:tcBorders>
+          </w:tcPr>
+          <w:p>
+            <w:pPr>
+              <w:pStyle w:val="NormalWeb"/>
+              <w:spacing w:before="0" w:beforeAutospacing="0" w:after="0" w:afterAutospacing="0"/>
+              <w:textAlignment w:val="baseline"/>
+              <w:rPr>
+                <w:rFonts w:ascii="Avenir Next LT Pro" w:hAnsi="Avenir Next LT Pro" w:cs="Arial"/>
+                <w:sz w:val="22"/>
+                <w:szCs w:val="22"/>
+              </w:rPr>
+            </w:pPr>
+            <w:r>
+              <w:rPr>
+                <w:rFonts w:ascii="Avenir Next LT Pro" w:hAnsi="Avenir Next LT Pro" w:cs="Arial"/>
+                <w:b/>
+                <w:bCs/>
+                <w:sz w:val="22"/>
+                <w:szCs w:val="22"/>
+              </w:rPr>
+              <w:t>Skills:</w:t>
+            </w:r>
+          </w:p>
+        </w:tc>
+        <w:tc>
+          <w:tcPr>
+            <w:tcW w:w="8190" w:type="dxa"/>
+            <w:gridSpan w:val="5"/>
+          </w:tcPr>
+          <w:p>
+            <w:pPr>
+              <w:pStyle w:val="NormalWeb"/>
+              <w:spacing w:before="0" w:beforeAutospacing="0" w:after="60" w:afterAutospacing="0"/>
+              <w:textAlignment w:val="baseline"/>
+              <w:rPr>
+                <w:rFonts w:ascii="Avenir Next LT Pro" w:hAnsi="Avenir Next LT Pro" w:cs="Arial"/>
+                <w:sz w:val="22"/>
+                <w:szCs w:val="22"/>
+              </w:rPr>
+            </w:pPr>
+            <w:proofErr w:type="spellStart"/>
+            <w:r>
+              <w:rPr>
+                <w:rFonts w:ascii="Avenir Next LT Pro" w:hAnsi="Avenir Next LT Pro" w:cs="Arial"/>
+                <w:sz w:val="22"/>
+                <w:szCs w:val="22"/>
+              </w:rPr>
+              <w:t>TwinCAT</w:t>
+            </w:r>
+            <w:proofErr w:type="spellEnd"/>
+            <w:r>
+              <w:rPr>
+                <w:rFonts w:ascii="Avenir Next LT Pro" w:hAnsi="Avenir Next LT Pro" w:cs="Arial"/>
+                <w:sz w:val="22"/>
+                <w:szCs w:val="22"/>
+              </w:rPr>
+              <w:t xml:space="preserve">, SolidWorks, C/C++, Python, ROS, Julia, MATLAB, Simulink, HTML, Github, </w:t>
+            </w:r>
+            <w:proofErr w:type="spellStart"/>
+            <w:r>
+              <w:rPr>
+                <w:rFonts w:ascii="Avenir Next LT Pro" w:hAnsi="Avenir Next LT Pro" w:cs="Arial"/>
+                <w:sz w:val="22"/>
+                <w:szCs w:val="22"/>
+              </w:rPr>
+              <w:t>StucturedText</w:t>
+            </w:r>
+            <w:proofErr w:type="spellEnd"/>
+            <w:r>
+              <w:rPr>
+                <w:rFonts w:ascii="Avenir Next LT Pro" w:hAnsi="Avenir Next LT Pro" w:cs="Arial"/>
+                <w:sz w:val="22"/>
+                <w:szCs w:val="22"/>
+              </w:rPr>
+              <w:t xml:space="preserve">, Microsoft Dynamics, LaTeX, Microsoft Office, Adobe Fireworks, </w:t>
+            </w:r>
+            <w:proofErr w:type="spellStart"/>
+            <w:r>
+              <w:rPr>
+                <w:rFonts w:ascii="Avenir Next LT Pro" w:hAnsi="Avenir Next LT Pro" w:cs="Arial"/>
+                <w:sz w:val="22"/>
+                <w:szCs w:val="22"/>
+              </w:rPr>
+              <w:t>KiCAD</w:t>
+            </w:r>
+            <w:proofErr w:type="spellEnd"/>
+            <w:r>
+              <w:rPr>
+                <w:rFonts w:ascii="Avenir Next LT Pro" w:hAnsi="Avenir Next LT Pro" w:cs="Arial"/>
+                <w:sz w:val="22"/>
+                <w:szCs w:val="22"/>
+              </w:rPr>
+              <w:t>, AutoCAD, LabVIEW, Multisim, Keil, Verilog HDL, Carla.</w:t>
+            </w:r>
+          </w:p>
+        </w:tc>
+        <w:tc>
+          <w:tcPr>
+            <w:tcW w:w="630" w:type="dxa"/>
+            <w:vMerge/>
+          </w:tcPr>
+          <w:p/>
+        </w:tc>
+      </w:tr>
+      <w:tr>
+        <w:trPr>
+          <w:trHeight w:val="73"/>
+        </w:trPr>
+        <w:tc>
+          <w:tcPr>
+            <w:tcW w:w="1795" w:type="dxa"/>
+            <w:vMerge/>
+            <w:tcBorders>
+              <w:right w:val="single" w:sz="24" w:space="0" w:color="auto"/>
+            </w:tcBorders>
+          </w:tcPr>
+          <w:p>
+            <w:pPr>
+              <w:jc w:val="right"/>
+              <w:rPr>
+                <w:rFonts w:ascii="Avenir Next LT Pro" w:hAnsi="Avenir Next LT Pro" w:cs="Arial"/>
+                <w:b/>
+                <w:bCs/>
+                <w:sz w:val="22"/>
+                <w:szCs w:val="22"/>
+              </w:rPr>
+            </w:pPr>
+          </w:p>
+        </w:tc>
+        <w:tc>
+          <w:tcPr>
+            <w:tcW w:w="1265" w:type="dxa"/>
+            <w:tcBorders>
+              <w:left w:val="single" w:sz="24" w:space="0" w:color="auto"/>
+            </w:tcBorders>
+          </w:tcPr>
+          <w:p>
+            <w:pPr>
+              <w:pStyle w:val="NormalWeb"/>
+              <w:spacing w:before="0" w:beforeAutospacing="0" w:after="0" w:afterAutospacing="0"/>
+              <w:textAlignment w:val="baseline"/>
+              <w:rPr>
+                <w:rFonts w:ascii="Avenir Next LT Pro" w:hAnsi="Avenir Next LT Pro" w:cs="Arial"/>
+                <w:b/>
+                <w:bCs/>
+                <w:sz w:val="22"/>
+                <w:szCs w:val="22"/>
+              </w:rPr>
+            </w:pPr>
+            <w:r>
+              <w:rPr>
+                <w:rFonts w:ascii="Avenir Next LT Pro" w:hAnsi="Avenir Next LT Pro" w:cs="Arial"/>
+                <w:b/>
+                <w:bCs/>
+                <w:sz w:val="22"/>
+                <w:szCs w:val="22"/>
+              </w:rPr>
+              <w:t>Bilingual:</w:t>
+            </w:r>
+          </w:p>
+        </w:tc>
+        <w:tc>
+          <w:tcPr>
+            <w:tcW w:w="8190" w:type="dxa"/>
+            <w:gridSpan w:val="5"/>
+          </w:tcPr>
+          <w:p>
+            <w:pPr>
+              <w:pStyle w:val="NormalWeb"/>
+              <w:spacing w:before="0" w:beforeAutospacing="0" w:after="60" w:afterAutospacing="0"/>
+              <w:textAlignment w:val="baseline"/>
+              <w:rPr>
+                <w:rFonts w:ascii="Avenir Next LT Pro" w:hAnsi="Avenir Next LT Pro" w:cs="Arial"/>
+                <w:sz w:val="22"/>
+                <w:szCs w:val="22"/>
+              </w:rPr>
+            </w:pPr>
+            <w:r>
+              <w:rPr>
+                <w:rFonts w:ascii="Avenir Next LT Pro" w:hAnsi="Avenir Next LT Pro" w:cs="Arial"/>
+                <w:sz w:val="22"/>
+                <w:szCs w:val="22"/>
+              </w:rPr>
+              <w:t>Fluent In English and Spanish</w:t>
+            </w:r>
+          </w:p>
+        </w:tc>
+        <w:tc>
+          <w:tcPr>
+            <w:tcW w:w="630" w:type="dxa"/>
+          </w:tcPr>
+          <w:p/>
+        </w:tc>
+      </w:tr>
+      <w:tr>
+        <w:trPr>
+          <w:trHeight w:val="73"/>
+        </w:trPr>
+        <w:tc>
+          <w:tcPr>
+            <w:tcW w:w="1795" w:type="dxa"/>
+            <w:vMerge/>
+            <w:tcBorders>
+              <w:right w:val="single" w:sz="24" w:space="0" w:color="auto"/>
+            </w:tcBorders>
+          </w:tcPr>
+          <w:p>
+            <w:pPr>
+              <w:jc w:val="right"/>
+              <w:rPr>
+                <w:rFonts w:ascii="Avenir Next LT Pro" w:hAnsi="Avenir Next LT Pro" w:cs="Arial"/>
+                <w:b/>
+                <w:bCs/>
+                <w:sz w:val="22"/>
+                <w:szCs w:val="22"/>
+              </w:rPr>
+            </w:pPr>
+          </w:p>
+        </w:tc>
+        <w:tc>
+          <w:tcPr>
+            <w:tcW w:w="1265" w:type="dxa"/>
+            <w:tcBorders>
+              <w:left w:val="single" w:sz="24" w:space="0" w:color="auto"/>
+            </w:tcBorders>
+          </w:tcPr>
+          <w:p>
+            <w:pPr>
+              <w:pStyle w:val="NormalWeb"/>
+              <w:spacing w:before="0" w:beforeAutospacing="0" w:after="0" w:afterAutospacing="0"/>
+              <w:textAlignment w:val="baseline"/>
+              <w:rPr>
+                <w:rFonts w:ascii="Avenir Next LT Pro" w:hAnsi="Avenir Next LT Pro" w:cs="Arial"/>
+                <w:b/>
+                <w:bCs/>
+                <w:sz w:val="22"/>
+                <w:szCs w:val="22"/>
+              </w:rPr>
+            </w:pPr>
+            <w:r>
+              <w:rPr>
+                <w:rFonts w:ascii="Avenir Next LT Pro" w:hAnsi="Avenir Next LT Pro" w:cs="Arial"/>
+                <w:b/>
+                <w:bCs/>
+                <w:sz w:val="22"/>
+                <w:szCs w:val="22"/>
+              </w:rPr>
+              <w:t>Interests:</w:t>
+            </w:r>
+          </w:p>
+        </w:tc>
+        <w:tc>
+          <w:tcPr>
+            <w:tcW w:w="8190" w:type="dxa"/>
+            <w:gridSpan w:val="5"/>
+          </w:tcPr>
+          <w:p>
+            <w:pPr>
+              <w:pStyle w:val="NormalWeb"/>
+              <w:spacing w:before="0" w:beforeAutospacing="0" w:after="60" w:afterAutospacing="0"/>
+              <w:textAlignment w:val="baseline"/>
+              <w:rPr>
+                <w:rFonts w:ascii="Avenir Next LT Pro" w:hAnsi="Avenir Next LT Pro" w:cs="Arial"/>
+                <w:sz w:val="22"/>
+                <w:szCs w:val="22"/>
+              </w:rPr>
+            </w:pPr>
+            <w:r>
+              <w:rPr>
+                <w:rFonts w:ascii="Avenir Next LT Pro" w:hAnsi="Avenir Next LT Pro" w:cs="Arial"/>
+                <w:sz w:val="22"/>
+                <w:szCs w:val="22"/>
+              </w:rPr>
+              <w:t xml:space="preserve">Robotics, Swing Dancing, Rock Climbing, Cello, The </w:t>
+            </w:r>
+            <w:proofErr w:type="spellStart"/>
+            <w:r>
+              <w:rPr>
+                <w:rFonts w:ascii="Avenir Next LT Pro" w:hAnsi="Avenir Next LT Pro" w:cs="Arial"/>
+                <w:sz w:val="22"/>
+                <w:szCs w:val="22"/>
+              </w:rPr>
+              <w:t>Cosmere</w:t>
+            </w:r>
+            <w:proofErr w:type="spellEnd"/>
+            <w:r>
+              <w:rPr>
+                <w:rFonts w:ascii="Avenir Next LT Pro" w:hAnsi="Avenir Next LT Pro" w:cs="Arial"/>
+                <w:sz w:val="22"/>
+                <w:szCs w:val="22"/>
+              </w:rPr>
+              <w:t>, UI/UX Design.</w:t>
+            </w:r>
+          </w:p>
+        </w:tc>
+        <w:tc>
+          <w:tcPr>
+            <w:tcW w:w="630" w:type="dxa"/>
+          </w:tcPr>
+          <w:p/>
+        </w:tc>
+      </w:tr>
+      <w:tr>
+        <w:trPr>
+          <w:trHeight w:val="342"/>
+        </w:trPr>
+        <w:tc>
+          <w:tcPr>
+            <w:tcW w:w="1795" w:type="dxa"/>
+            <w:vMerge w:val="restart"/>
+            <w:tcBorders>
+              <w:right w:val="single" w:sz="24" w:space="0" w:color="auto"/>
+            </w:tcBorders>
+          </w:tcPr>
+          <w:p>
+            <w:pPr>
+              <w:jc w:val="right"/>
+              <w:rPr>
+                <w:rFonts w:ascii="Avenir Next LT Pro" w:hAnsi="Avenir Next LT Pro" w:cs="Arial"/>
+                <w:b/>
+                <w:bCs/>
+                <w:sz w:val="22"/>
+                <w:szCs w:val="22"/>
+              </w:rPr>
+            </w:pPr>
+            <w:r>
+              <w:rPr>
+                <w:rFonts w:ascii="Avenir Next LT Pro" w:hAnsi="Avenir Next LT Pro" w:cs="Arial"/>
+                <w:b/>
+                <w:bCs/>
+                <w:sz w:val="22"/>
+                <w:szCs w:val="22"/>
+              </w:rPr>
+              <w:t>COMMUNITY SERVICE</w:t>
+            </w:r>
+          </w:p>
+        </w:tc>
+        <w:tc>
+          <w:tcPr>
+            <w:tcW w:w="9455" w:type="dxa"/>
+            <w:gridSpan w:val="6"/>
+            <w:tcBorders>
+              <w:left w:val="single" w:sz="24" w:space="0" w:color="auto"/>
+            </w:tcBorders>
+          </w:tcPr>
+          <w:p>
+            <w:pPr>
+              <w:pStyle w:val="NormalWeb"/>
+              <w:spacing w:before="0" w:beforeAutospacing="0" w:after="0" w:afterAutospacing="0"/>
+              <w:rPr>
+                <w:rFonts w:ascii="Avenir Next LT Pro" w:hAnsi="Avenir Next LT Pro" w:cs="Arial"/>
+                <w:sz w:val="22"/>
+                <w:szCs w:val="22"/>
+              </w:rPr>
+            </w:pPr>
+            <w:r>
+              <w:rPr>
+                <w:rFonts w:ascii="Avenir Next LT Pro" w:hAnsi="Avenir Next LT Pro" w:cs="Arial"/>
+                <w:b/>
+                <w:bCs/>
+                <w:sz w:val="22"/>
+                <w:szCs w:val="22"/>
+              </w:rPr>
+              <w:t>Volunteering</w:t>
+            </w:r>
+          </w:p>
+          <w:p>
+            <w:pPr>
+              <w:pStyle w:val="NormalWeb"/>
+              <w:spacing w:before="0" w:beforeAutospacing="0" w:after="0" w:afterAutospacing="0"/>
+              <w:ind w:left="252"/>
+              <w:rPr>
+                <w:rFonts w:ascii="Avenir Next LT Pro" w:hAnsi="Avenir Next LT Pro" w:cs="Arial"/>
+                <w:sz w:val="22"/>
+                <w:szCs w:val="22"/>
+              </w:rPr>
+            </w:pPr>
+            <w:r>
+              <w:rPr>
+                <w:rFonts w:ascii="Avenir Next LT Pro Demi" w:hAnsi="Avenir Next LT Pro Demi" w:cs="Arial"/>
+                <w:i/>
+                <w:iCs/>
+                <w:sz w:val="22"/>
+                <w:szCs w:val="22"/>
+              </w:rPr>
+              <w:t>Self-Directed Peer Tutoring,</w:t>
+            </w:r>
+            <w:r>
+              <w:rPr>
+                <w:rFonts w:ascii="Avenir Next LT Pro" w:hAnsi="Avenir Next LT Pro" w:cs="Arial"/>
+                <w:sz w:val="22"/>
+                <w:szCs w:val="22"/>
+              </w:rPr>
+              <w:t xml:space="preserve"> 2013 – Present </w:t>
+            </w:r>
+          </w:p>
+        </w:tc>
+        <w:tc>
+          <w:tcPr>
+            <w:tcW w:w="630" w:type="dxa"/>
           </w:tcPr>
           <w:p/>
         </w:tc>
@@ -2719,8 +3709,8 @@
         </w:tc>
         <w:tc>
           <w:tcPr>
-            <w:tcW w:w="6755" w:type="dxa"/>
-            <w:gridSpan w:val="3"/>
+            <w:tcW w:w="9455" w:type="dxa"/>
+            <w:gridSpan w:val="6"/>
             <w:tcBorders>
               <w:left w:val="single" w:sz="24" w:space="0" w:color="auto"/>
             </w:tcBorders>
@@ -2729,6 +3719,7 @@
             <w:pPr>
               <w:pStyle w:val="NormalWeb"/>
               <w:spacing w:before="0" w:beforeAutospacing="0" w:after="0" w:afterAutospacing="0"/>
+              <w:ind w:left="252"/>
               <w:rPr>
                 <w:rFonts w:ascii="Avenir Next LT Pro Demi" w:hAnsi="Avenir Next LT Pro Demi" w:cs="Arial"/>
                 <w:i/>
@@ -2739,71 +3730,34 @@
             </w:pPr>
             <w:r>
               <w:rPr>
-                <w:rFonts w:ascii="Avenir Next LT Pro" w:hAnsi="Avenir Next LT Pro" w:cs="Arial"/>
-                <w:b/>
-                <w:bCs/>
-                <w:sz w:val="22"/>
-                <w:szCs w:val="22"/>
-              </w:rPr>
-              <w:t>R</w:t>
-            </w:r>
-            <w:r>
-              <w:rPr>
-                <w:rFonts w:ascii="Avenir Next LT Pro" w:hAnsi="Avenir Next LT Pro" w:cs="Arial"/>
-                <w:b/>
-                <w:bCs/>
-                <w:sz w:val="22"/>
-                <w:szCs w:val="22"/>
-              </w:rPr>
-              <w:t>ec-League Basketball Team,</w:t>
-            </w:r>
-            <w:r>
-              <w:rPr>
-                <w:rFonts w:ascii="Avenir Next LT Pro" w:hAnsi="Avenir Next LT Pro" w:cs="Arial"/>
-                <w:sz w:val="22"/>
-                <w:szCs w:val="22"/>
-              </w:rPr>
-              <w:t xml:space="preserve"> Allen Sports Authority </w:t>
-            </w:r>
-          </w:p>
-        </w:tc>
-        <w:tc>
-          <w:tcPr>
-            <w:tcW w:w="2700" w:type="dxa"/>
-            <w:gridSpan w:val="4"/>
-          </w:tcPr>
-          <w:p>
-            <w:pPr>
-              <w:pStyle w:val="NormalWeb"/>
-              <w:spacing w:before="0" w:beforeAutospacing="0" w:after="0" w:afterAutospacing="0"/>
-              <w:jc w:val="right"/>
-              <w:rPr>
                 <w:rFonts w:ascii="Avenir Next LT Pro Demi" w:hAnsi="Avenir Next LT Pro Demi" w:cs="Arial"/>
-                <w:sz w:val="22"/>
-                <w:szCs w:val="22"/>
-              </w:rPr>
-            </w:pPr>
-            <w:r>
-              <w:rPr>
-                <w:rFonts w:ascii="Avenir Next LT Pro" w:hAnsi="Avenir Next LT Pro" w:cs="Arial"/>
-                <w:sz w:val="22"/>
-                <w:szCs w:val="22"/>
-              </w:rPr>
-              <w:t>Jun 2015 – May 2019</w:t>
+                <w:i/>
+                <w:iCs/>
+                <w:sz w:val="22"/>
+                <w:szCs w:val="22"/>
+              </w:rPr>
+              <w:t>Robotics Referee volunteering,</w:t>
+            </w:r>
+            <w:r>
+              <w:rPr>
+                <w:rFonts w:ascii="Avenir Next LT Pro" w:hAnsi="Avenir Next LT Pro" w:cs="Arial"/>
+                <w:sz w:val="22"/>
+                <w:szCs w:val="22"/>
+              </w:rPr>
+              <w:t xml:space="preserve"> RoboMasters and FIRST Robotics</w:t>
             </w:r>
           </w:p>
         </w:tc>
         <w:tc>
           <w:tcPr>
             <w:tcW w:w="630" w:type="dxa"/>
-            <w:vMerge w:val="restart"/>
           </w:tcPr>
           <w:p/>
         </w:tc>
       </w:tr>
       <w:tr>
         <w:trPr>
-          <w:trHeight w:val="621"/>
+          <w:trHeight w:val="108"/>
         </w:trPr>
         <w:tc>
           <w:tcPr>
@@ -2829,1165 +3783,7 @@
         <w:tc>
           <w:tcPr>
             <w:tcW w:w="9455" w:type="dxa"/>
-            <w:gridSpan w:val="7"/>
-            <w:tcBorders>
-              <w:left w:val="single" w:sz="24" w:space="0" w:color="auto"/>
-            </w:tcBorders>
-          </w:tcPr>
-          <w:p>
-            <w:pPr>
-              <w:pStyle w:val="NormalWeb"/>
-              <w:spacing w:before="0" w:beforeAutospacing="0" w:after="0" w:afterAutospacing="0"/>
-              <w:ind w:left="720" w:hanging="468"/>
-              <w:rPr>
-                <w:rFonts w:ascii="Avenir Next LT Pro Demi" w:hAnsi="Avenir Next LT Pro Demi" w:cs="Arial"/>
-                <w:i/>
-                <w:iCs/>
-                <w:sz w:val="22"/>
-                <w:szCs w:val="22"/>
-              </w:rPr>
-            </w:pPr>
-            <w:r>
-              <w:rPr>
-                <w:rFonts w:ascii="Avenir Next LT Pro Demi" w:hAnsi="Avenir Next LT Pro Demi" w:cs="Arial"/>
-                <w:i/>
-                <w:iCs/>
-                <w:sz w:val="22"/>
-                <w:szCs w:val="22"/>
-              </w:rPr>
-              <w:t>Team Captain &amp; Founder</w:t>
-            </w:r>
-            <w:r>
-              <w:rPr>
-                <w:rFonts w:ascii="Avenir Next LT Pro Demi" w:hAnsi="Avenir Next LT Pro Demi" w:cs="Arial"/>
-                <w:i/>
-                <w:iCs/>
-                <w:sz w:val="22"/>
-                <w:szCs w:val="22"/>
-              </w:rPr>
-              <w:t xml:space="preserve">, </w:t>
-            </w:r>
-            <w:r>
-              <w:rPr>
-                <w:rFonts w:ascii="Avenir Next LT Pro" w:hAnsi="Avenir Next LT Pro" w:cs="Arial"/>
-                <w:sz w:val="22"/>
-                <w:szCs w:val="22"/>
-              </w:rPr>
-              <w:t>Allen, TX</w:t>
-            </w:r>
-            <w:r>
-              <w:rPr>
-                <w:rFonts w:ascii="Avenir Next LT Pro" w:hAnsi="Avenir Next LT Pro" w:cs="Arial"/>
-                <w:sz w:val="22"/>
-                <w:szCs w:val="22"/>
-              </w:rPr>
-              <w:t xml:space="preserve">, </w:t>
-            </w:r>
-            <w:r>
-              <w:rPr>
-                <w:rFonts w:ascii="Avenir Next LT Pro" w:hAnsi="Avenir Next LT Pro" w:cs="Arial"/>
-                <w:sz w:val="22"/>
-                <w:szCs w:val="22"/>
-              </w:rPr>
-              <w:t>Jun 2015 – May 2019</w:t>
-            </w:r>
-          </w:p>
-          <w:p>
-            <w:pPr>
-              <w:pStyle w:val="NormalWeb"/>
-              <w:numPr>
-                <w:ilvl w:val="0"/>
-                <w:numId w:val="1"/>
-              </w:numPr>
-              <w:spacing w:before="0" w:beforeAutospacing="0" w:after="0" w:afterAutospacing="0"/>
-              <w:rPr>
-                <w:rFonts w:ascii="Avenir Next LT Pro Demi" w:hAnsi="Avenir Next LT Pro Demi" w:cs="Arial"/>
-                <w:i/>
-                <w:iCs/>
-                <w:sz w:val="22"/>
-                <w:szCs w:val="22"/>
-              </w:rPr>
-            </w:pPr>
-            <w:r>
-              <w:rPr>
-                <w:rFonts w:ascii="Avenir Next LT Pro" w:hAnsi="Avenir Next LT Pro" w:cs="Arial"/>
-                <w:sz w:val="22"/>
-                <w:szCs w:val="22"/>
-              </w:rPr>
-              <w:t xml:space="preserve">The </w:t>
-            </w:r>
-            <w:r>
-              <w:rPr>
-                <w:rFonts w:ascii="Avenir Next LT Pro" w:hAnsi="Avenir Next LT Pro" w:cs="Arial"/>
-                <w:sz w:val="22"/>
-                <w:szCs w:val="22"/>
-              </w:rPr>
-              <w:t>Chicken Noodle Hoops</w:t>
-            </w:r>
-          </w:p>
-        </w:tc>
-        <w:tc>
-          <w:tcPr>
-            <w:tcW w:w="630" w:type="dxa"/>
-            <w:vMerge/>
-          </w:tcPr>
-          <w:p/>
-        </w:tc>
-      </w:tr>
-      <w:tr>
-        <w:trPr>
-          <w:trHeight w:val="289"/>
-        </w:trPr>
-        <w:tc>
-          <w:tcPr>
-            <w:tcW w:w="1795" w:type="dxa"/>
-            <w:vMerge w:val="restart"/>
-            <w:tcBorders>
-              <w:right w:val="single" w:sz="24" w:space="0" w:color="auto"/>
-            </w:tcBorders>
-          </w:tcPr>
-          <w:p>
-            <w:pPr>
-              <w:jc w:val="right"/>
-              <w:rPr>
-                <w:rFonts w:ascii="Avenir Next LT Pro" w:hAnsi="Avenir Next LT Pro" w:cs="Arial"/>
-                <w:b/>
-                <w:bCs/>
-                <w:sz w:val="22"/>
-                <w:szCs w:val="22"/>
-              </w:rPr>
-            </w:pPr>
-            <w:r>
-              <w:rPr>
-                <w:rFonts w:ascii="Avenir Next LT Pro" w:hAnsi="Avenir Next LT Pro" w:cs="Arial"/>
-                <w:b/>
-                <w:bCs/>
-                <w:sz w:val="22"/>
-                <w:szCs w:val="22"/>
-              </w:rPr>
-              <w:t>HONORS</w:t>
-            </w:r>
-            <w:r>
-              <w:rPr>
-                <w:rFonts w:ascii="Avenir Next LT Pro" w:hAnsi="Avenir Next LT Pro" w:cs="Arial"/>
-                <w:b/>
-                <w:bCs/>
-                <w:sz w:val="22"/>
-                <w:szCs w:val="22"/>
-              </w:rPr>
-              <w:br/>
-              <w:t>AND EXPERIENCE</w:t>
-            </w:r>
-          </w:p>
-        </w:tc>
-        <w:tc>
-          <w:tcPr>
-            <w:tcW w:w="7295" w:type="dxa"/>
-            <w:gridSpan w:val="5"/>
-            <w:tcBorders>
-              <w:left w:val="single" w:sz="24" w:space="0" w:color="auto"/>
-            </w:tcBorders>
-          </w:tcPr>
-          <w:p>
-            <w:pPr>
-              <w:pStyle w:val="NormalWeb"/>
-              <w:spacing w:before="0" w:beforeAutospacing="0" w:after="0" w:afterAutospacing="0"/>
-              <w:rPr>
-                <w:rFonts w:ascii="Avenir Next LT Pro" w:hAnsi="Avenir Next LT Pro" w:cs="Arial"/>
-                <w:sz w:val="22"/>
-                <w:szCs w:val="22"/>
-              </w:rPr>
-            </w:pPr>
-            <w:bookmarkStart w:id="0" w:name="_Hlk98605713"/>
-            <w:bookmarkStart w:id="1" w:name="_Hlk98605730"/>
-            <w:r>
-              <w:rPr>
-                <w:rFonts w:ascii="Avenir Next LT Pro" w:hAnsi="Avenir Next LT Pro" w:cs="Arial"/>
-                <w:b/>
-                <w:bCs/>
-                <w:sz w:val="22"/>
-                <w:szCs w:val="22"/>
-              </w:rPr>
-              <w:t>Dean’s Honor Award</w:t>
-            </w:r>
-            <w:bookmarkEnd w:id="0"/>
-            <w:r>
-              <w:rPr>
-                <w:rFonts w:ascii="Avenir Next LT Pro" w:hAnsi="Avenir Next LT Pro" w:cs="Arial"/>
-                <w:b/>
-                <w:bCs/>
-                <w:sz w:val="22"/>
-                <w:szCs w:val="22"/>
-              </w:rPr>
-              <w:t xml:space="preserve">, </w:t>
-            </w:r>
-            <w:r>
-              <w:rPr>
-                <w:rFonts w:ascii="Avenir Next LT Pro" w:hAnsi="Avenir Next LT Pro" w:cs="Arial"/>
-                <w:sz w:val="22"/>
-                <w:szCs w:val="22"/>
-              </w:rPr>
-              <w:t>Texas A&amp;M University College of Engineering</w:t>
-            </w:r>
-            <w:bookmarkEnd w:id="1"/>
-          </w:p>
-        </w:tc>
-        <w:tc>
-          <w:tcPr>
-            <w:tcW w:w="2160" w:type="dxa"/>
-            <w:gridSpan w:val="2"/>
-          </w:tcPr>
-          <w:p>
-            <w:pPr>
-              <w:pStyle w:val="NormalWeb"/>
-              <w:spacing w:before="0" w:beforeAutospacing="0" w:after="0" w:afterAutospacing="0"/>
-              <w:jc w:val="right"/>
-              <w:rPr>
-                <w:rFonts w:ascii="Avenir Next LT Pro" w:hAnsi="Avenir Next LT Pro" w:cs="Arial"/>
-                <w:sz w:val="22"/>
-                <w:szCs w:val="22"/>
-              </w:rPr>
-            </w:pPr>
-            <w:bookmarkStart w:id="2" w:name="_Hlk98605787"/>
-            <w:r>
-              <w:rPr>
-                <w:rFonts w:ascii="Avenir Next LT Pro" w:hAnsi="Avenir Next LT Pro" w:cs="Arial"/>
-                <w:sz w:val="22"/>
-                <w:szCs w:val="22"/>
-              </w:rPr>
-              <w:t>Fall 2020 – Present</w:t>
-            </w:r>
-            <w:bookmarkEnd w:id="2"/>
-          </w:p>
-        </w:tc>
-        <w:tc>
-          <w:tcPr>
-            <w:tcW w:w="630" w:type="dxa"/>
-            <w:vMerge w:val="restart"/>
-          </w:tcPr>
-          <w:p/>
-        </w:tc>
-      </w:tr>
-      <w:tr>
-        <w:trPr>
-          <w:trHeight w:val="405"/>
-        </w:trPr>
-        <w:tc>
-          <w:tcPr>
-            <w:tcW w:w="1795" w:type="dxa"/>
-            <w:vMerge/>
-            <w:tcBorders>
-              <w:right w:val="single" w:sz="24" w:space="0" w:color="auto"/>
-            </w:tcBorders>
-          </w:tcPr>
-          <w:p>
-            <w:pPr>
-              <w:jc w:val="right"/>
-              <w:rPr>
-                <w:rFonts w:ascii="Avenir Next LT Pro" w:hAnsi="Avenir Next LT Pro" w:cs="Arial"/>
-                <w:b/>
-                <w:bCs/>
-                <w:sz w:val="22"/>
-                <w:szCs w:val="22"/>
-              </w:rPr>
-            </w:pPr>
-          </w:p>
-        </w:tc>
-        <w:tc>
-          <w:tcPr>
-            <w:tcW w:w="9455" w:type="dxa"/>
-            <w:gridSpan w:val="7"/>
-            <w:tcBorders>
-              <w:left w:val="single" w:sz="24" w:space="0" w:color="auto"/>
-            </w:tcBorders>
-          </w:tcPr>
-          <w:p>
-            <w:pPr>
-              <w:pStyle w:val="NormalWeb"/>
-              <w:numPr>
-                <w:ilvl w:val="0"/>
-                <w:numId w:val="1"/>
-              </w:numPr>
-              <w:spacing w:before="0" w:beforeAutospacing="0" w:after="0" w:afterAutospacing="0"/>
-              <w:rPr>
-                <w:rFonts w:ascii="Avenir Next LT Pro" w:hAnsi="Avenir Next LT Pro" w:cs="Arial"/>
-                <w:b/>
-                <w:bCs/>
-                <w:sz w:val="22"/>
-                <w:szCs w:val="22"/>
-              </w:rPr>
-            </w:pPr>
-            <w:bookmarkStart w:id="3" w:name="_Hlk98605812"/>
-            <w:r>
-              <w:rPr>
-                <w:rFonts w:ascii="Avenir Next LT Pro" w:hAnsi="Avenir Next LT Pro" w:cs="Arial"/>
-                <w:sz w:val="22"/>
-                <w:szCs w:val="22"/>
-              </w:rPr>
-              <w:t>Semester Recognition for Outstanding Academic Achievement</w:t>
-            </w:r>
-            <w:r>
-              <w:rPr>
-                <w:rFonts w:ascii="Avenir Next LT Pro" w:hAnsi="Avenir Next LT Pro" w:cs="Arial"/>
-                <w:sz w:val="22"/>
-                <w:szCs w:val="22"/>
-              </w:rPr>
-              <w:t xml:space="preserve"> in 15 credit hours</w:t>
-            </w:r>
-            <w:bookmarkEnd w:id="3"/>
-          </w:p>
-        </w:tc>
-        <w:tc>
-          <w:tcPr>
-            <w:tcW w:w="630" w:type="dxa"/>
-            <w:vMerge/>
-          </w:tcPr>
-          <w:p/>
-        </w:tc>
-      </w:tr>
-      <w:tr>
-        <w:trPr>
-          <w:trHeight w:val="289"/>
-        </w:trPr>
-        <w:tc>
-          <w:tcPr>
-            <w:tcW w:w="1795" w:type="dxa"/>
-            <w:vMerge/>
-            <w:tcBorders>
-              <w:right w:val="single" w:sz="24" w:space="0" w:color="auto"/>
-            </w:tcBorders>
-          </w:tcPr>
-          <w:p>
-            <w:pPr>
-              <w:jc w:val="right"/>
-            </w:pPr>
-          </w:p>
-        </w:tc>
-        <w:tc>
-          <w:tcPr>
-            <w:tcW w:w="6935" w:type="dxa"/>
-            <w:gridSpan w:val="4"/>
-            <w:tcBorders>
-              <w:left w:val="single" w:sz="24" w:space="0" w:color="auto"/>
-            </w:tcBorders>
-          </w:tcPr>
-          <w:p>
-            <w:pPr>
-              <w:pStyle w:val="NormalWeb"/>
-              <w:spacing w:before="0" w:beforeAutospacing="0" w:after="0" w:afterAutospacing="0"/>
-              <w:rPr>
-                <w:rFonts w:ascii="Avenir Next LT Pro" w:hAnsi="Avenir Next LT Pro" w:cs="Arial"/>
-                <w:sz w:val="22"/>
-                <w:szCs w:val="22"/>
-              </w:rPr>
-            </w:pPr>
-            <w:r>
-              <w:rPr>
-                <w:rFonts w:ascii="Avenir Next LT Pro" w:hAnsi="Avenir Next LT Pro" w:cs="Arial"/>
-                <w:b/>
-                <w:bCs/>
-                <w:sz w:val="22"/>
-                <w:szCs w:val="22"/>
-              </w:rPr>
-              <w:t xml:space="preserve">CollegeBoard's </w:t>
-            </w:r>
-            <w:bookmarkStart w:id="4" w:name="_Hlk98607632"/>
-            <w:r>
-              <w:rPr>
-                <w:rFonts w:ascii="Avenir Next LT Pro" w:hAnsi="Avenir Next LT Pro" w:cs="Arial"/>
-                <w:b/>
-                <w:bCs/>
-                <w:sz w:val="22"/>
-                <w:szCs w:val="22"/>
-              </w:rPr>
-              <w:t>National Merit Hispanic Scholar</w:t>
-            </w:r>
-            <w:bookmarkEnd w:id="4"/>
-          </w:p>
-        </w:tc>
-        <w:tc>
-          <w:tcPr>
-            <w:tcW w:w="2520" w:type="dxa"/>
-            <w:gridSpan w:val="3"/>
-          </w:tcPr>
-          <w:p>
-            <w:pPr>
-              <w:pStyle w:val="NormalWeb"/>
-              <w:spacing w:before="0" w:beforeAutospacing="0" w:after="0" w:afterAutospacing="0"/>
-              <w:jc w:val="right"/>
-              <w:rPr>
-                <w:rFonts w:ascii="Avenir Next LT Pro" w:hAnsi="Avenir Next LT Pro" w:cs="Arial"/>
-                <w:sz w:val="22"/>
-                <w:szCs w:val="22"/>
-              </w:rPr>
-            </w:pPr>
-            <w:r>
-              <w:rPr>
-                <w:rFonts w:ascii="Avenir Next LT Pro" w:hAnsi="Avenir Next LT Pro" w:cs="Arial"/>
-                <w:sz w:val="22"/>
-                <w:szCs w:val="22"/>
-              </w:rPr>
-              <w:t>Sep 2018</w:t>
-            </w:r>
-          </w:p>
-        </w:tc>
-        <w:tc>
-          <w:tcPr>
-            <w:tcW w:w="630" w:type="dxa"/>
-            <w:vMerge w:val="restart"/>
-          </w:tcPr>
-          <w:p/>
-        </w:tc>
-      </w:tr>
-      <w:tr>
-        <w:trPr>
-          <w:trHeight w:val="387"/>
-        </w:trPr>
-        <w:tc>
-          <w:tcPr>
-            <w:tcW w:w="1795" w:type="dxa"/>
-            <w:vMerge/>
-            <w:tcBorders>
-              <w:right w:val="single" w:sz="24" w:space="0" w:color="auto"/>
-            </w:tcBorders>
-          </w:tcPr>
-          <w:p>
-            <w:pPr>
-              <w:jc w:val="right"/>
-            </w:pPr>
-          </w:p>
-        </w:tc>
-        <w:tc>
-          <w:tcPr>
-            <w:tcW w:w="9455" w:type="dxa"/>
-            <w:gridSpan w:val="7"/>
-            <w:tcBorders>
-              <w:left w:val="single" w:sz="24" w:space="0" w:color="auto"/>
-            </w:tcBorders>
-          </w:tcPr>
-          <w:p>
-            <w:pPr>
-              <w:pStyle w:val="NormalWeb"/>
-              <w:numPr>
-                <w:ilvl w:val="0"/>
-                <w:numId w:val="1"/>
-              </w:numPr>
-              <w:spacing w:before="0" w:beforeAutospacing="0" w:after="0" w:afterAutospacing="0"/>
-              <w:rPr>
-                <w:rFonts w:ascii="Avenir Next LT Pro" w:hAnsi="Avenir Next LT Pro" w:cs="Arial"/>
-                <w:b/>
-                <w:bCs/>
-                <w:sz w:val="22"/>
-                <w:szCs w:val="22"/>
-              </w:rPr>
-            </w:pPr>
-            <w:bookmarkStart w:id="5" w:name="_Hlk98607641"/>
-            <w:r>
-              <w:rPr>
-                <w:rFonts w:ascii="Avenir Next LT Pro" w:hAnsi="Avenir Next LT Pro" w:cs="Arial"/>
-                <w:sz w:val="22"/>
-                <w:szCs w:val="22"/>
-              </w:rPr>
-              <w:t xml:space="preserve">Awarded a </w:t>
-            </w:r>
-            <w:r>
-              <w:rPr>
-                <w:rFonts w:ascii="Avenir Next LT Pro" w:hAnsi="Avenir Next LT Pro" w:cs="Arial"/>
-                <w:b/>
-                <w:bCs/>
-                <w:sz w:val="22"/>
-                <w:szCs w:val="22"/>
-              </w:rPr>
-              <w:t>$14k</w:t>
-            </w:r>
-            <w:r>
-              <w:rPr>
-                <w:rFonts w:ascii="Avenir Next LT Pro" w:hAnsi="Avenir Next LT Pro" w:cs="Arial"/>
-                <w:sz w:val="22"/>
-                <w:szCs w:val="22"/>
-              </w:rPr>
-              <w:t xml:space="preserve"> scholarship based on GPA and PSAT score, $1750 per semester</w:t>
-            </w:r>
-            <w:bookmarkEnd w:id="5"/>
-          </w:p>
-        </w:tc>
-        <w:tc>
-          <w:tcPr>
-            <w:tcW w:w="630" w:type="dxa"/>
-            <w:vMerge/>
-          </w:tcPr>
-          <w:p/>
-        </w:tc>
-      </w:tr>
-      <w:tr>
-        <w:trPr>
-          <w:trHeight w:val="333"/>
-        </w:trPr>
-        <w:tc>
-          <w:tcPr>
-            <w:tcW w:w="1795" w:type="dxa"/>
-            <w:vMerge w:val="restart"/>
-            <w:tcBorders>
-              <w:right w:val="single" w:sz="24" w:space="0" w:color="auto"/>
-            </w:tcBorders>
-          </w:tcPr>
-          <w:p>
-            <w:pPr>
-              <w:jc w:val="right"/>
-              <w:rPr>
-                <w:rFonts w:ascii="Avenir Next LT Pro" w:hAnsi="Avenir Next LT Pro" w:cs="Arial"/>
-                <w:b/>
-                <w:bCs/>
-                <w:sz w:val="22"/>
-                <w:szCs w:val="22"/>
-              </w:rPr>
-            </w:pPr>
-            <w:r>
-              <w:rPr>
-                <w:rFonts w:ascii="Avenir Next LT Pro" w:hAnsi="Avenir Next LT Pro" w:cs="Arial"/>
-                <w:b/>
-                <w:bCs/>
-                <w:sz w:val="22"/>
-                <w:szCs w:val="22"/>
-              </w:rPr>
-              <w:t>SKILLS QUALITIES</w:t>
-            </w:r>
-            <w:r>
-              <w:rPr>
-                <w:rFonts w:ascii="Avenir Next LT Pro" w:hAnsi="Avenir Next LT Pro" w:cs="Arial"/>
-                <w:b/>
-                <w:bCs/>
-                <w:sz w:val="22"/>
-                <w:szCs w:val="22"/>
-              </w:rPr>
-              <w:t xml:space="preserve"> </w:t>
-            </w:r>
-            <w:r>
-              <w:rPr>
-                <w:rFonts w:ascii="Avenir Next LT Pro" w:hAnsi="Avenir Next LT Pro" w:cs="Arial"/>
-                <w:b/>
-                <w:bCs/>
-                <w:sz w:val="22"/>
-                <w:szCs w:val="22"/>
-              </w:rPr>
-              <w:br/>
-              <w:t>&amp; INTERESTS</w:t>
-            </w:r>
-          </w:p>
-        </w:tc>
-        <w:tc>
-          <w:tcPr>
-            <w:tcW w:w="1265" w:type="dxa"/>
-            <w:tcBorders>
-              <w:left w:val="single" w:sz="24" w:space="0" w:color="auto"/>
-            </w:tcBorders>
-          </w:tcPr>
-          <w:p>
-            <w:pPr>
-              <w:pStyle w:val="NormalWeb"/>
-              <w:spacing w:before="0" w:beforeAutospacing="0" w:after="0" w:afterAutospacing="0"/>
-              <w:textAlignment w:val="baseline"/>
-              <w:rPr>
-                <w:rFonts w:ascii="Avenir Next LT Pro" w:hAnsi="Avenir Next LT Pro" w:cs="Arial"/>
-                <w:sz w:val="22"/>
-                <w:szCs w:val="22"/>
-              </w:rPr>
-            </w:pPr>
-            <w:r>
-              <w:rPr>
-                <w:rFonts w:ascii="Avenir Next LT Pro" w:hAnsi="Avenir Next LT Pro" w:cs="Arial"/>
-                <w:b/>
-                <w:bCs/>
-                <w:sz w:val="22"/>
-                <w:szCs w:val="22"/>
-              </w:rPr>
-              <w:t>Qualities:</w:t>
-            </w:r>
-          </w:p>
-        </w:tc>
-        <w:tc>
-          <w:tcPr>
-            <w:tcW w:w="8190" w:type="dxa"/>
             <w:gridSpan w:val="6"/>
-          </w:tcPr>
-          <w:p>
-            <w:pPr>
-              <w:pStyle w:val="NormalWeb"/>
-              <w:spacing w:before="0" w:beforeAutospacing="0" w:after="0" w:afterAutospacing="0"/>
-              <w:textAlignment w:val="baseline"/>
-              <w:rPr>
-                <w:rFonts w:ascii="Avenir Next LT Pro" w:hAnsi="Avenir Next LT Pro" w:cs="Arial"/>
-                <w:sz w:val="22"/>
-                <w:szCs w:val="22"/>
-              </w:rPr>
-            </w:pPr>
-            <w:r>
-              <w:rPr>
-                <w:rFonts w:ascii="Avenir Next LT Pro" w:hAnsi="Avenir Next LT Pro" w:cs="Arial"/>
-                <w:sz w:val="22"/>
-                <w:szCs w:val="22"/>
-              </w:rPr>
-              <w:t>Eager to Learn, Dedicated, Seeks Additional Responsibilities, Tea</w:t>
-            </w:r>
-            <w:r>
-              <w:rPr>
-                <w:rFonts w:ascii="Avenir Next LT Pro" w:hAnsi="Avenir Next LT Pro" w:cs="Arial"/>
-                <w:sz w:val="22"/>
-                <w:szCs w:val="22"/>
-              </w:rPr>
-              <w:t>m Player.</w:t>
-            </w:r>
-          </w:p>
-        </w:tc>
-        <w:tc>
-          <w:tcPr>
-            <w:tcW w:w="630" w:type="dxa"/>
-            <w:vMerge w:val="restart"/>
-          </w:tcPr>
-          <w:p/>
-        </w:tc>
-      </w:tr>
-      <w:tr>
-        <w:trPr>
-          <w:trHeight w:val="900"/>
-        </w:trPr>
-        <w:tc>
-          <w:tcPr>
-            <w:tcW w:w="1795" w:type="dxa"/>
-            <w:vMerge/>
-            <w:tcBorders>
-              <w:right w:val="single" w:sz="24" w:space="0" w:color="auto"/>
-            </w:tcBorders>
-          </w:tcPr>
-          <w:p>
-            <w:pPr>
-              <w:jc w:val="right"/>
-              <w:rPr>
-                <w:rFonts w:ascii="Avenir Next LT Pro" w:hAnsi="Avenir Next LT Pro" w:cs="Arial"/>
-                <w:b/>
-                <w:bCs/>
-                <w:sz w:val="22"/>
-                <w:szCs w:val="22"/>
-              </w:rPr>
-            </w:pPr>
-          </w:p>
-        </w:tc>
-        <w:tc>
-          <w:tcPr>
-            <w:tcW w:w="1265" w:type="dxa"/>
-            <w:tcBorders>
-              <w:left w:val="single" w:sz="24" w:space="0" w:color="auto"/>
-            </w:tcBorders>
-          </w:tcPr>
-          <w:p>
-            <w:pPr>
-              <w:pStyle w:val="NormalWeb"/>
-              <w:spacing w:before="0" w:beforeAutospacing="0" w:after="0" w:afterAutospacing="0"/>
-              <w:textAlignment w:val="baseline"/>
-              <w:rPr>
-                <w:rFonts w:ascii="Avenir Next LT Pro" w:hAnsi="Avenir Next LT Pro" w:cs="Arial"/>
-                <w:sz w:val="22"/>
-                <w:szCs w:val="22"/>
-              </w:rPr>
-            </w:pPr>
-            <w:r>
-              <w:rPr>
-                <w:rFonts w:ascii="Avenir Next LT Pro" w:hAnsi="Avenir Next LT Pro" w:cs="Arial"/>
-                <w:b/>
-                <w:bCs/>
-                <w:sz w:val="22"/>
-                <w:szCs w:val="22"/>
-              </w:rPr>
-              <w:t>Skills:</w:t>
-            </w:r>
-          </w:p>
-        </w:tc>
-        <w:tc>
-          <w:tcPr>
-            <w:tcW w:w="8190" w:type="dxa"/>
-            <w:gridSpan w:val="6"/>
-          </w:tcPr>
-          <w:p>
-            <w:pPr>
-              <w:pStyle w:val="NormalWeb"/>
-              <w:spacing w:before="0" w:beforeAutospacing="0" w:after="0" w:afterAutospacing="0"/>
-              <w:textAlignment w:val="baseline"/>
-              <w:rPr>
-                <w:rFonts w:ascii="Avenir Next LT Pro" w:hAnsi="Avenir Next LT Pro" w:cs="Arial"/>
-                <w:sz w:val="22"/>
-                <w:szCs w:val="22"/>
-              </w:rPr>
-            </w:pPr>
-            <w:r>
-              <w:rPr>
-                <w:rFonts w:ascii="Avenir Next LT Pro" w:hAnsi="Avenir Next LT Pro" w:cs="Arial"/>
-                <w:sz w:val="22"/>
-                <w:szCs w:val="22"/>
-              </w:rPr>
-              <w:t xml:space="preserve">TwinCAT, </w:t>
-            </w:r>
-            <w:r>
-              <w:rPr>
-                <w:rFonts w:ascii="Avenir Next LT Pro" w:hAnsi="Avenir Next LT Pro" w:cs="Arial"/>
-                <w:sz w:val="22"/>
-                <w:szCs w:val="22"/>
-              </w:rPr>
-              <w:t>SolidWorks, C/C++, Python, ROS, Julia, MATLAB, Simulink</w:t>
-            </w:r>
-            <w:r>
-              <w:rPr>
-                <w:rFonts w:ascii="Avenir Next LT Pro" w:hAnsi="Avenir Next LT Pro" w:cs="Arial"/>
-                <w:sz w:val="22"/>
-                <w:szCs w:val="22"/>
-              </w:rPr>
-              <w:t xml:space="preserve">, HTML, Github, StucturedText, </w:t>
-            </w:r>
-            <w:r>
-              <w:rPr>
-                <w:rFonts w:ascii="Avenir Next LT Pro" w:hAnsi="Avenir Next LT Pro" w:cs="Arial"/>
-                <w:sz w:val="22"/>
-                <w:szCs w:val="22"/>
-              </w:rPr>
-              <w:t>Microsoft Dynamics</w:t>
-            </w:r>
-            <w:r>
-              <w:rPr>
-                <w:rFonts w:ascii="Avenir Next LT Pro" w:hAnsi="Avenir Next LT Pro" w:cs="Arial"/>
-                <w:sz w:val="22"/>
-                <w:szCs w:val="22"/>
-              </w:rPr>
-              <w:t xml:space="preserve">, LaTeX, </w:t>
-            </w:r>
-            <w:r>
-              <w:rPr>
-                <w:rFonts w:ascii="Avenir Next LT Pro" w:hAnsi="Avenir Next LT Pro" w:cs="Arial"/>
-                <w:sz w:val="22"/>
-                <w:szCs w:val="22"/>
-              </w:rPr>
-              <w:t>Microsoft Office, Adobe Fireworks,</w:t>
-            </w:r>
-            <w:r>
-              <w:rPr>
-                <w:rFonts w:ascii="Avenir Next LT Pro" w:hAnsi="Avenir Next LT Pro" w:cs="Arial"/>
-                <w:sz w:val="22"/>
-                <w:szCs w:val="22"/>
-              </w:rPr>
-              <w:t xml:space="preserve"> KiCAD</w:t>
-            </w:r>
-            <w:r>
-              <w:rPr>
-                <w:rFonts w:ascii="Avenir Next LT Pro" w:hAnsi="Avenir Next LT Pro" w:cs="Arial"/>
-                <w:sz w:val="22"/>
-                <w:szCs w:val="22"/>
-              </w:rPr>
-              <w:t xml:space="preserve">, AutoCAD, </w:t>
-            </w:r>
-            <w:r>
-              <w:rPr>
-                <w:rFonts w:ascii="Avenir Next LT Pro" w:hAnsi="Avenir Next LT Pro" w:cs="Arial"/>
-                <w:sz w:val="22"/>
-                <w:szCs w:val="22"/>
-              </w:rPr>
-              <w:t>LabVIEW</w:t>
-            </w:r>
-            <w:r>
-              <w:rPr>
-                <w:rFonts w:ascii="Avenir Next LT Pro" w:hAnsi="Avenir Next LT Pro" w:cs="Arial"/>
-                <w:sz w:val="22"/>
-                <w:szCs w:val="22"/>
-              </w:rPr>
-              <w:t>, Multisim, Keil, Verilog HDL</w:t>
-            </w:r>
-            <w:r>
-              <w:rPr>
-                <w:rFonts w:ascii="Avenir Next LT Pro" w:hAnsi="Avenir Next LT Pro" w:cs="Arial"/>
-                <w:sz w:val="22"/>
-                <w:szCs w:val="22"/>
-              </w:rPr>
-              <w:t>, Carla.</w:t>
-            </w:r>
-          </w:p>
-        </w:tc>
-        <w:tc>
-          <w:tcPr>
-            <w:tcW w:w="630" w:type="dxa"/>
-            <w:vMerge/>
-          </w:tcPr>
-          <w:p/>
-        </w:tc>
-      </w:tr>
-      <w:tr>
-        <w:trPr>
-          <w:trHeight w:val="405"/>
-        </w:trPr>
-        <w:tc>
-          <w:tcPr>
-            <w:tcW w:w="1795" w:type="dxa"/>
-            <w:vMerge/>
-            <w:tcBorders>
-              <w:right w:val="single" w:sz="24" w:space="0" w:color="auto"/>
-            </w:tcBorders>
-          </w:tcPr>
-          <w:p>
-            <w:pPr>
-              <w:jc w:val="right"/>
-              <w:rPr>
-                <w:rFonts w:ascii="Avenir Next LT Pro" w:hAnsi="Avenir Next LT Pro" w:cs="Arial"/>
-                <w:b/>
-                <w:bCs/>
-                <w:sz w:val="22"/>
-                <w:szCs w:val="22"/>
-              </w:rPr>
-            </w:pPr>
-          </w:p>
-        </w:tc>
-        <w:tc>
-          <w:tcPr>
-            <w:tcW w:w="1265" w:type="dxa"/>
-            <w:tcBorders>
-              <w:left w:val="single" w:sz="24" w:space="0" w:color="auto"/>
-            </w:tcBorders>
-          </w:tcPr>
-          <w:p>
-            <w:pPr>
-              <w:pStyle w:val="NormalWeb"/>
-              <w:spacing w:before="0" w:beforeAutospacing="0" w:after="0" w:afterAutospacing="0"/>
-              <w:textAlignment w:val="baseline"/>
-              <w:rPr>
-                <w:rFonts w:ascii="Avenir Next LT Pro" w:hAnsi="Avenir Next LT Pro" w:cs="Arial"/>
-                <w:b/>
-                <w:bCs/>
-                <w:sz w:val="22"/>
-                <w:szCs w:val="22"/>
-              </w:rPr>
-            </w:pPr>
-            <w:r>
-              <w:rPr>
-                <w:rFonts w:ascii="Avenir Next LT Pro" w:hAnsi="Avenir Next LT Pro" w:cs="Arial"/>
-                <w:b/>
-                <w:bCs/>
-                <w:sz w:val="22"/>
-                <w:szCs w:val="22"/>
-              </w:rPr>
-              <w:t>Interests:</w:t>
-            </w:r>
-          </w:p>
-        </w:tc>
-        <w:tc>
-          <w:tcPr>
-            <w:tcW w:w="8190" w:type="dxa"/>
-            <w:gridSpan w:val="6"/>
-          </w:tcPr>
-          <w:p>
-            <w:pPr>
-              <w:pStyle w:val="NormalWeb"/>
-              <w:spacing w:before="0" w:beforeAutospacing="0" w:after="0" w:afterAutospacing="0"/>
-              <w:textAlignment w:val="baseline"/>
-              <w:rPr>
-                <w:rFonts w:ascii="Avenir Next LT Pro" w:hAnsi="Avenir Next LT Pro" w:cs="Arial"/>
-                <w:sz w:val="22"/>
-                <w:szCs w:val="22"/>
-              </w:rPr>
-            </w:pPr>
-            <w:r>
-              <w:rPr>
-                <w:rFonts w:ascii="Avenir Next LT Pro" w:hAnsi="Avenir Next LT Pro" w:cs="Arial"/>
-                <w:sz w:val="22"/>
-                <w:szCs w:val="22"/>
-              </w:rPr>
-              <w:t xml:space="preserve">Robotics, </w:t>
-            </w:r>
-            <w:r>
-              <w:rPr>
-                <w:rFonts w:ascii="Avenir Next LT Pro" w:hAnsi="Avenir Next LT Pro" w:cs="Arial"/>
-                <w:sz w:val="22"/>
-                <w:szCs w:val="22"/>
-              </w:rPr>
-              <w:t>Swing Dancing,</w:t>
-            </w:r>
-            <w:r>
-              <w:rPr>
-                <w:rFonts w:ascii="Avenir Next LT Pro" w:hAnsi="Avenir Next LT Pro" w:cs="Arial"/>
-                <w:sz w:val="22"/>
-                <w:szCs w:val="22"/>
-              </w:rPr>
-              <w:t xml:space="preserve"> Rock Climbing,</w:t>
-            </w:r>
-            <w:r>
-              <w:rPr>
-                <w:rFonts w:ascii="Avenir Next LT Pro" w:hAnsi="Avenir Next LT Pro" w:cs="Arial"/>
-                <w:sz w:val="22"/>
-                <w:szCs w:val="22"/>
-              </w:rPr>
-              <w:t xml:space="preserve"> Cello, The Cosmere, </w:t>
-            </w:r>
-            <w:r>
-              <w:rPr>
-                <w:rFonts w:ascii="Avenir Next LT Pro" w:hAnsi="Avenir Next LT Pro" w:cs="Arial"/>
-                <w:sz w:val="22"/>
-                <w:szCs w:val="22"/>
-              </w:rPr>
-              <w:t>UI/UX Design</w:t>
-            </w:r>
-            <w:r>
-              <w:rPr>
-                <w:rFonts w:ascii="Avenir Next LT Pro" w:hAnsi="Avenir Next LT Pro" w:cs="Arial"/>
-                <w:sz w:val="22"/>
-                <w:szCs w:val="22"/>
-              </w:rPr>
-              <w:t>.</w:t>
-            </w:r>
-          </w:p>
-        </w:tc>
-        <w:tc>
-          <w:tcPr>
-            <w:tcW w:w="630" w:type="dxa"/>
-          </w:tcPr>
-          <w:p/>
-        </w:tc>
-      </w:tr>
-      <w:tr>
-        <w:trPr>
-          <w:trHeight w:val="342"/>
-        </w:trPr>
-        <w:tc>
-          <w:tcPr>
-            <w:tcW w:w="1795" w:type="dxa"/>
-            <w:vMerge w:val="restart"/>
-            <w:tcBorders>
-              <w:right w:val="single" w:sz="24" w:space="0" w:color="auto"/>
-            </w:tcBorders>
-          </w:tcPr>
-          <w:p>
-            <w:pPr>
-              <w:jc w:val="right"/>
-              <w:rPr>
-                <w:rFonts w:ascii="Avenir Next LT Pro" w:hAnsi="Avenir Next LT Pro" w:cs="Arial"/>
-                <w:b/>
-                <w:bCs/>
-                <w:sz w:val="22"/>
-                <w:szCs w:val="22"/>
-              </w:rPr>
-            </w:pPr>
-            <w:r>
-              <w:rPr>
-                <w:rFonts w:ascii="Avenir Next LT Pro" w:hAnsi="Avenir Next LT Pro" w:cs="Arial"/>
-                <w:b/>
-                <w:bCs/>
-                <w:sz w:val="22"/>
-                <w:szCs w:val="22"/>
-              </w:rPr>
-              <w:t>COMMUNITY SERVICE</w:t>
-            </w:r>
-          </w:p>
-        </w:tc>
-        <w:tc>
-          <w:tcPr>
-            <w:tcW w:w="9455" w:type="dxa"/>
-            <w:gridSpan w:val="7"/>
-            <w:tcBorders>
-              <w:left w:val="single" w:sz="24" w:space="0" w:color="auto"/>
-            </w:tcBorders>
-          </w:tcPr>
-          <w:p>
-            <w:pPr>
-              <w:pStyle w:val="NormalWeb"/>
-              <w:spacing w:before="0" w:beforeAutospacing="0" w:after="0" w:afterAutospacing="0"/>
-              <w:rPr>
-                <w:rFonts w:ascii="Avenir Next LT Pro" w:hAnsi="Avenir Next LT Pro" w:cs="Arial"/>
-                <w:sz w:val="22"/>
-                <w:szCs w:val="22"/>
-              </w:rPr>
-            </w:pPr>
-            <w:r>
-              <w:rPr>
-                <w:rFonts w:ascii="Avenir Next LT Pro" w:hAnsi="Avenir Next LT Pro" w:cs="Arial"/>
-                <w:b/>
-                <w:bCs/>
-                <w:sz w:val="22"/>
-                <w:szCs w:val="22"/>
-              </w:rPr>
-              <w:t>Volunteering</w:t>
-            </w:r>
-          </w:p>
-          <w:p>
-            <w:pPr>
-              <w:pStyle w:val="NormalWeb"/>
-              <w:spacing w:before="0" w:beforeAutospacing="0" w:after="0" w:afterAutospacing="0"/>
-              <w:ind w:left="252"/>
-              <w:rPr>
-                <w:rFonts w:ascii="Avenir Next LT Pro" w:hAnsi="Avenir Next LT Pro" w:cs="Arial"/>
-                <w:sz w:val="22"/>
-                <w:szCs w:val="22"/>
-              </w:rPr>
-            </w:pPr>
-            <w:r>
-              <w:rPr>
-                <w:rFonts w:ascii="Avenir Next LT Pro Demi" w:hAnsi="Avenir Next LT Pro Demi" w:cs="Arial"/>
-                <w:i/>
-                <w:iCs/>
-                <w:sz w:val="22"/>
-                <w:szCs w:val="22"/>
-              </w:rPr>
-              <w:t>Self-Directed Peer Tutoring,</w:t>
-            </w:r>
-            <w:r>
-              <w:rPr>
-                <w:rFonts w:ascii="Avenir Next LT Pro" w:hAnsi="Avenir Next LT Pro" w:cs="Arial"/>
-                <w:sz w:val="22"/>
-                <w:szCs w:val="22"/>
-              </w:rPr>
-              <w:t xml:space="preserve"> 2013 – Present </w:t>
-            </w:r>
-          </w:p>
-        </w:tc>
-        <w:tc>
-          <w:tcPr>
-            <w:tcW w:w="630" w:type="dxa"/>
-          </w:tcPr>
-          <w:p/>
-        </w:tc>
-      </w:tr>
-      <w:tr>
-        <w:trPr>
-          <w:trHeight w:val="68"/>
-        </w:trPr>
-        <w:tc>
-          <w:tcPr>
-            <w:tcW w:w="1795" w:type="dxa"/>
-            <w:vMerge/>
-            <w:tcBorders>
-              <w:right w:val="single" w:sz="24" w:space="0" w:color="auto"/>
-            </w:tcBorders>
-          </w:tcPr>
-          <w:p>
-            <w:pPr>
-              <w:jc w:val="right"/>
-              <w:rPr>
-                <w:rFonts w:ascii="Avenir Next LT Pro" w:hAnsi="Avenir Next LT Pro" w:cs="Arial"/>
-                <w:b/>
-                <w:bCs/>
-                <w:sz w:val="22"/>
-                <w:szCs w:val="22"/>
-              </w:rPr>
-            </w:pPr>
-          </w:p>
-        </w:tc>
-        <w:tc>
-          <w:tcPr>
-            <w:tcW w:w="9455" w:type="dxa"/>
-            <w:gridSpan w:val="7"/>
-            <w:tcBorders>
-              <w:left w:val="single" w:sz="24" w:space="0" w:color="auto"/>
-            </w:tcBorders>
-          </w:tcPr>
-          <w:p>
-            <w:pPr>
-              <w:pStyle w:val="NormalWeb"/>
-              <w:spacing w:before="0" w:beforeAutospacing="0" w:after="0" w:afterAutospacing="0"/>
-              <w:ind w:left="252"/>
-              <w:rPr>
-                <w:rFonts w:ascii="Avenir Next LT Pro Demi" w:hAnsi="Avenir Next LT Pro Demi" w:cs="Arial"/>
-                <w:i/>
-                <w:iCs/>
-                <w:sz w:val="22"/>
-                <w:szCs w:val="22"/>
-              </w:rPr>
-            </w:pPr>
-            <w:r>
-              <w:rPr>
-                <w:rFonts w:ascii="Avenir Next LT Pro Demi" w:hAnsi="Avenir Next LT Pro Demi" w:cs="Arial"/>
-                <w:i/>
-                <w:iCs/>
-                <w:sz w:val="22"/>
-                <w:szCs w:val="22"/>
-              </w:rPr>
-              <w:t xml:space="preserve">Robotics </w:t>
-            </w:r>
-            <w:r>
-              <w:rPr>
-                <w:rFonts w:ascii="Avenir Next LT Pro Demi" w:hAnsi="Avenir Next LT Pro Demi" w:cs="Arial"/>
-                <w:i/>
-                <w:iCs/>
-                <w:sz w:val="22"/>
-                <w:szCs w:val="22"/>
-              </w:rPr>
-              <w:t xml:space="preserve">Referee </w:t>
-            </w:r>
-            <w:r>
-              <w:rPr>
-                <w:rFonts w:ascii="Avenir Next LT Pro Demi" w:hAnsi="Avenir Next LT Pro Demi" w:cs="Arial"/>
-                <w:i/>
-                <w:iCs/>
-                <w:sz w:val="22"/>
-                <w:szCs w:val="22"/>
-              </w:rPr>
-              <w:t>volunteerin</w:t>
-            </w:r>
-            <w:r>
-              <w:rPr>
-                <w:rFonts w:ascii="Avenir Next LT Pro Demi" w:hAnsi="Avenir Next LT Pro Demi" w:cs="Arial"/>
-                <w:i/>
-                <w:iCs/>
-                <w:sz w:val="22"/>
-                <w:szCs w:val="22"/>
-              </w:rPr>
-              <w:t>g,</w:t>
-            </w:r>
-            <w:r>
-              <w:rPr>
-                <w:rFonts w:ascii="Avenir Next LT Pro" w:hAnsi="Avenir Next LT Pro" w:cs="Arial"/>
-                <w:sz w:val="22"/>
-                <w:szCs w:val="22"/>
-              </w:rPr>
-              <w:t xml:space="preserve"> </w:t>
-            </w:r>
-            <w:r>
-              <w:rPr>
-                <w:rFonts w:ascii="Avenir Next LT Pro" w:hAnsi="Avenir Next LT Pro" w:cs="Arial"/>
-                <w:sz w:val="22"/>
-                <w:szCs w:val="22"/>
-              </w:rPr>
-              <w:t>RoboMasters and FIRST Robotics</w:t>
-            </w:r>
-          </w:p>
-        </w:tc>
-        <w:tc>
-          <w:tcPr>
-            <w:tcW w:w="630" w:type="dxa"/>
-          </w:tcPr>
-          <w:p/>
-        </w:tc>
-      </w:tr>
-      <w:tr>
-        <w:trPr>
-          <w:trHeight w:val="108"/>
-        </w:trPr>
-        <w:tc>
-          <w:tcPr>
-            <w:tcW w:w="1795" w:type="dxa"/>
-            <w:vMerge/>
-            <w:tcBorders>
-              <w:right w:val="single" w:sz="24" w:space="0" w:color="auto"/>
-            </w:tcBorders>
-          </w:tcPr>
-          <w:p>
-            <w:pPr>
-              <w:jc w:val="right"/>
-              <w:rPr>
-                <w:rFonts w:ascii="Avenir Next LT Pro" w:hAnsi="Avenir Next LT Pro" w:cs="Arial"/>
-                <w:b/>
-                <w:bCs/>
-                <w:sz w:val="22"/>
-                <w:szCs w:val="22"/>
-              </w:rPr>
-            </w:pPr>
-          </w:p>
-        </w:tc>
-        <w:tc>
-          <w:tcPr>
-            <w:tcW w:w="9455" w:type="dxa"/>
-            <w:gridSpan w:val="7"/>
             <w:tcBorders>
               <w:left w:val="single" w:sz="24" w:space="0" w:color="auto"/>
             </w:tcBorders>
@@ -4396,6 +4192,18 @@
   </w:num>
   <w:num w:numId="3" w16cid:durableId="1882277289">
     <w:abstractNumId w:val="0"/>
+  </w:num>
+  <w:num w:numId="4" w16cid:durableId="887955963">
+    <w:abstractNumId w:val="1"/>
+    <w:lvlOverride w:ilvl="0"/>
+    <w:lvlOverride w:ilvl="1"/>
+    <w:lvlOverride w:ilvl="2"/>
+    <w:lvlOverride w:ilvl="3"/>
+    <w:lvlOverride w:ilvl="4"/>
+    <w:lvlOverride w:ilvl="5"/>
+    <w:lvlOverride w:ilvl="6"/>
+    <w:lvlOverride w:ilvl="7"/>
+    <w:lvlOverride w:ilvl="8"/>
   </w:num>
 </w:numbering>
 </file>

</xml_diff>

<commit_message>
May 2023 Update - Graduated + summa + gpa update + bold fonts of key highlighted words changed from bold "Avenir Next LT Pro" to unitalicized "Avenir Next LT Pro Demi"
</commit_message>
<xml_diff>
--- a/sebvc_Resume.docx
+++ b/sebvc_Resume.docx
@@ -1,6 +1,6 @@
 
 <file path=word/document.xml><?xml version="1.0" encoding="utf-8"?>
-<w:document xmlns:wpc="http://schemas.microsoft.com/office/word/2010/wordprocessingCanvas" xmlns:cx="http://schemas.microsoft.com/office/drawing/2014/chartex" xmlns:cx1="http://schemas.microsoft.com/office/drawing/2015/9/8/chartex" xmlns:cx2="http://schemas.microsoft.com/office/drawing/2015/10/21/chartex" xmlns:cx3="http://schemas.microsoft.com/office/drawing/2016/5/9/chartex" xmlns:cx4="http://schemas.microsoft.com/office/drawing/2016/5/10/chartex" xmlns:cx5="http://schemas.microsoft.com/office/drawing/2016/5/11/chartex" xmlns:cx6="http://schemas.microsoft.com/office/drawing/2016/5/12/chartex" xmlns:cx7="http://schemas.microsoft.com/office/drawing/2016/5/13/chartex" xmlns:cx8="http://schemas.microsoft.com/office/drawing/2016/5/14/chartex" xmlns:mc="http://schemas.openxmlformats.org/markup-compatibility/2006" xmlns:aink="http://schemas.microsoft.com/office/drawing/2016/ink" xmlns:am3d="http://schemas.microsoft.com/office/drawing/2017/model3d" xmlns:o="urn:schemas-microsoft-com:office:office" xmlns:oel="http://schemas.microsoft.com/office/2019/extlst" xmlns:r="http://schemas.openxmlformats.org/officeDocument/2006/relationships" xmlns:m="http://schemas.openxmlformats.org/officeDocument/2006/math" xmlns:v="urn:schemas-microsoft-com:vml" xmlns:wp14="http://schemas.microsoft.com/office/word/2010/wordprocessingDrawing" xmlns:wp="http://schemas.openxmlformats.org/drawingml/2006/wordprocessingDrawing" xmlns:w10="urn:schemas-microsoft-com:office:word" xmlns:w="http://schemas.openxmlformats.org/wordprocessingml/2006/main" xmlns:w14="http://schemas.microsoft.com/office/word/2010/wordml" xmlns:w15="http://schemas.microsoft.com/office/word/2012/wordml" xmlns:w16cex="http://schemas.microsoft.com/office/word/2018/wordml/cex" xmlns:w16cid="http://schemas.microsoft.com/office/word/2016/wordml/cid" xmlns:w16="http://schemas.microsoft.com/office/word/2018/wordml" xmlns:w16sdtdh="http://schemas.microsoft.com/office/word/2020/wordml/sdtdatahash" xmlns:w16se="http://schemas.microsoft.com/office/word/2015/wordml/symex" xmlns:wpg="http://schemas.microsoft.com/office/word/2010/wordprocessingGroup" xmlns:wpi="http://schemas.microsoft.com/office/word/2010/wordprocessingInk" xmlns:wne="http://schemas.microsoft.com/office/word/2006/wordml" xmlns:wps="http://schemas.microsoft.com/office/word/2010/wordprocessingShape" mc:Ignorable="w14 w15 w16se w16cid w16 w16cex w16sdtdh wp14">
+<w:document xmlns:wpc="http://schemas.microsoft.com/office/word/2010/wordprocessingCanvas" xmlns:cx="http://schemas.microsoft.com/office/drawing/2014/chartex" xmlns:cx1="http://schemas.microsoft.com/office/drawing/2015/9/8/chartex" xmlns:cx2="http://schemas.microsoft.com/office/drawing/2015/10/21/chartex" xmlns:cx3="http://schemas.microsoft.com/office/drawing/2016/5/9/chartex" xmlns:cx4="http://schemas.microsoft.com/office/drawing/2016/5/10/chartex" xmlns:cx5="http://schemas.microsoft.com/office/drawing/2016/5/11/chartex" xmlns:cx6="http://schemas.microsoft.com/office/drawing/2016/5/12/chartex" xmlns:cx7="http://schemas.microsoft.com/office/drawing/2016/5/13/chartex" xmlns:cx8="http://schemas.microsoft.com/office/drawing/2016/5/14/chartex" xmlns:mc="http://schemas.openxmlformats.org/markup-compatibility/2006" xmlns:aink="http://schemas.microsoft.com/office/drawing/2016/ink" xmlns:am3d="http://schemas.microsoft.com/office/drawing/2017/model3d" xmlns:o="urn:schemas-microsoft-com:office:office" xmlns:oel="http://schemas.microsoft.com/office/2019/extlst" xmlns:r="http://schemas.openxmlformats.org/officeDocument/2006/relationships" xmlns:m="http://schemas.openxmlformats.org/officeDocument/2006/math" xmlns:v="urn:schemas-microsoft-com:vml" xmlns:wp14="http://schemas.microsoft.com/office/word/2010/wordprocessingDrawing" xmlns:wp="http://schemas.openxmlformats.org/drawingml/2006/wordprocessingDrawing" xmlns:w10="urn:schemas-microsoft-com:office:word" xmlns:w="http://schemas.openxmlformats.org/wordprocessingml/2006/main" xmlns:w14="http://schemas.microsoft.com/office/word/2010/wordml" xmlns:w15="http://schemas.microsoft.com/office/word/2012/wordml" xmlns:w16cex="http://schemas.microsoft.com/office/word/2018/wordml/cex" xmlns:w16cid="http://schemas.microsoft.com/office/word/2016/wordml/cid" xmlns:w16="http://schemas.microsoft.com/office/word/2018/wordml" xmlns:w16du="http://schemas.microsoft.com/office/word/2023/wordml/word16du" xmlns:w16sdtdh="http://schemas.microsoft.com/office/word/2020/wordml/sdtdatahash" xmlns:w16se="http://schemas.microsoft.com/office/word/2015/wordml/symex" xmlns:wpg="http://schemas.microsoft.com/office/word/2010/wordprocessingGroup" xmlns:wpi="http://schemas.microsoft.com/office/word/2010/wordprocessingInk" xmlns:wne="http://schemas.microsoft.com/office/word/2006/wordml" xmlns:wps="http://schemas.microsoft.com/office/word/2010/wordprocessingShape" mc:Ignorable="w14 w15 w16se w16cid w16 w16cex w16sdtdh wp14">
   <w:background w:color="FFFFFF" w:themeColor="background1"/>
   <w:body>
     <w:tbl>
@@ -646,18 +646,74 @@
               </w:numPr>
               <w:spacing w:before="0" w:beforeAutospacing="0" w:after="0" w:afterAutospacing="0"/>
               <w:rPr>
-                <w:rFonts w:ascii="Avenir Next LT Pro" w:hAnsi="Avenir Next LT Pro" w:cs="Arial"/>
-                <w:sz w:val="22"/>
-                <w:szCs w:val="22"/>
-              </w:rPr>
-            </w:pPr>
-            <w:r>
-              <w:rPr>
-                <w:rFonts w:ascii="Avenir Next LT Pro" w:hAnsi="Avenir Next LT Pro" w:cs="Arial"/>
+                <w:rFonts w:ascii="Avenir Next LT Pro Demi" w:hAnsi="Avenir Next LT Pro Demi" w:cs="Arial"/>
+                <w:i/>
+                <w:iCs/>
+                <w:sz w:val="22"/>
+                <w:szCs w:val="22"/>
+              </w:rPr>
+            </w:pPr>
+            <w:r>
+              <w:rPr>
+                <w:rFonts w:ascii="Avenir Next LT Pro" w:hAnsi="Avenir Next LT Pro" w:cs="Arial"/>
+                <w:sz w:val="22"/>
+                <w:szCs w:val="22"/>
+              </w:rPr>
+              <w:t xml:space="preserve">Graduated with </w:t>
+            </w:r>
+            <w:r>
+              <w:rPr>
+                <w:rFonts w:ascii="Avenir Next LT Pro Demi" w:hAnsi="Avenir Next LT Pro Demi" w:cs="Arial"/>
+                <w:b/>
+                <w:bCs/>
                 <w:sz w:val="22"/>
                 <w:szCs w:val="22"/>
               </w:rPr>
               <w:t>Engineering Honors</w:t>
+            </w:r>
+            <w:r>
+              <w:rPr>
+                <w:rFonts w:ascii="Avenir Next LT Pro" w:hAnsi="Avenir Next LT Pro" w:cs="Arial"/>
+                <w:sz w:val="22"/>
+                <w:szCs w:val="22"/>
+              </w:rPr>
+              <w:t xml:space="preserve"> </w:t>
+            </w:r>
+            <w:r>
+              <w:rPr>
+                <w:rFonts w:ascii="Avenir Next LT Pro" w:hAnsi="Avenir Next LT Pro" w:cs="Arial"/>
+                <w:sz w:val="22"/>
+                <w:szCs w:val="22"/>
+              </w:rPr>
+              <w:t>and</w:t>
+            </w:r>
+            <w:r>
+              <w:rPr>
+                <w:rFonts w:ascii="Avenir Next LT Pro" w:hAnsi="Avenir Next LT Pro" w:cs="Arial"/>
+                <w:sz w:val="22"/>
+                <w:szCs w:val="22"/>
+              </w:rPr>
+              <w:t xml:space="preserve"> </w:t>
+            </w:r>
+            <w:r>
+              <w:rPr>
+                <w:rFonts w:ascii="Avenir Next LT Pro Demi" w:hAnsi="Avenir Next LT Pro Demi" w:cs="Arial"/>
+                <w:b/>
+                <w:bCs/>
+                <w:sz w:val="22"/>
+                <w:szCs w:val="22"/>
+              </w:rPr>
+              <w:t>Summa Cum Laude</w:t>
+            </w:r>
+            <w:r>
+              <w:rPr>
+                <w:rFonts w:ascii="Avenir Next LT Pro Demi" w:hAnsi="Avenir Next LT Pro Demi" w:cs="Arial"/>
+                <w:i/>
+                <w:iCs/>
+                <w:sz w:val="22"/>
+                <w:szCs w:val="22"/>
+              </w:rPr>
+              <w:t xml:space="preserve"> </w:t>
             </w:r>
           </w:p>
           <w:p>
@@ -834,7 +890,7 @@
                 <w:sz w:val="22"/>
                 <w:szCs w:val="22"/>
               </w:rPr>
-              <w:t>4</w:t>
+              <w:t>3</w:t>
             </w:r>
           </w:p>
         </w:tc>
@@ -1185,7 +1241,7 @@
             <w:proofErr w:type="spellStart"/>
             <w:r>
               <w:rPr>
-                <w:rFonts w:ascii="Avenir Next LT Pro" w:hAnsi="Avenir Next LT Pro" w:cs="Arial"/>
+                <w:rFonts w:ascii="Avenir Next LT Pro Demi" w:hAnsi="Avenir Next LT Pro Demi" w:cs="Arial"/>
                 <w:b/>
                 <w:bCs/>
                 <w:sz w:val="22"/>
@@ -1236,7 +1292,7 @@
             </w:r>
             <w:r>
               <w:rPr>
-                <w:rFonts w:ascii="Avenir Next LT Pro" w:hAnsi="Avenir Next LT Pro" w:cs="Arial"/>
+                <w:rFonts w:ascii="Avenir Next LT Pro Demi" w:hAnsi="Avenir Next LT Pro Demi" w:cs="Arial"/>
                 <w:b/>
                 <w:bCs/>
                 <w:sz w:val="22"/>
@@ -1587,7 +1643,7 @@
             </w:r>
             <w:r>
               <w:rPr>
-                <w:rFonts w:ascii="Avenir Next LT Pro" w:hAnsi="Avenir Next LT Pro" w:cs="Arial"/>
+                <w:rFonts w:ascii="Avenir Next LT Pro Demi" w:hAnsi="Avenir Next LT Pro Demi" w:cs="Arial"/>
                 <w:b/>
                 <w:bCs/>
                 <w:sz w:val="22"/>
@@ -1597,11 +1653,19 @@
             </w:r>
             <w:r>
               <w:rPr>
-                <w:rFonts w:ascii="Avenir Next LT Pro" w:hAnsi="Avenir Next LT Pro" w:cs="Arial"/>
-                <w:sz w:val="22"/>
-                <w:szCs w:val="22"/>
-              </w:rPr>
-              <w:t xml:space="preserve"> using </w:t>
+                <w:rFonts w:ascii="Avenir Next LT Pro Demi" w:hAnsi="Avenir Next LT Pro Demi" w:cs="Arial"/>
+                <w:sz w:val="22"/>
+                <w:szCs w:val="22"/>
+              </w:rPr>
+              <w:t xml:space="preserve"> </w:t>
+            </w:r>
+            <w:r>
+              <w:rPr>
+                <w:rFonts w:ascii="Avenir Next LT Pro" w:hAnsi="Avenir Next LT Pro" w:cs="Arial"/>
+                <w:sz w:val="22"/>
+                <w:szCs w:val="22"/>
+              </w:rPr>
+              <w:t xml:space="preserve">using </w:t>
             </w:r>
             <w:r>
               <w:rPr>
@@ -1734,7 +1798,7 @@
             </w:r>
             <w:r>
               <w:rPr>
-                <w:rFonts w:ascii="Avenir Next LT Pro" w:hAnsi="Avenir Next LT Pro" w:cs="Arial"/>
+                <w:rFonts w:ascii="Avenir Next LT Pro Demi" w:hAnsi="Avenir Next LT Pro Demi" w:cs="Arial"/>
                 <w:b/>
                 <w:bCs/>
                 <w:sz w:val="22"/>
@@ -1744,11 +1808,19 @@
             </w:r>
             <w:r>
               <w:rPr>
-                <w:rFonts w:ascii="Avenir Next LT Pro" w:hAnsi="Avenir Next LT Pro" w:cs="Arial"/>
-                <w:sz w:val="22"/>
-                <w:szCs w:val="22"/>
-              </w:rPr>
-              <w:t xml:space="preserve"> modeling and Fabrication with SolidWorks and </w:t>
+                <w:rFonts w:ascii="Avenir Next LT Pro Demi" w:hAnsi="Avenir Next LT Pro Demi" w:cs="Arial"/>
+                <w:sz w:val="22"/>
+                <w:szCs w:val="22"/>
+              </w:rPr>
+              <w:t xml:space="preserve"> </w:t>
+            </w:r>
+            <w:r>
+              <w:rPr>
+                <w:rFonts w:ascii="Avenir Next LT Pro" w:hAnsi="Avenir Next LT Pro" w:cs="Arial"/>
+                <w:sz w:val="22"/>
+                <w:szCs w:val="22"/>
+              </w:rPr>
+              <w:t xml:space="preserve">modeling and Fabrication with SolidWorks and </w:t>
             </w:r>
             <w:proofErr w:type="spellStart"/>
             <w:r>
@@ -2377,7 +2449,7 @@
             </w:r>
             <w:r>
               <w:rPr>
-                <w:rFonts w:ascii="Avenir Next LT Pro" w:hAnsi="Avenir Next LT Pro" w:cs="Arial"/>
+                <w:rFonts w:ascii="Avenir Next LT Pro Demi" w:hAnsi="Avenir Next LT Pro Demi" w:cs="Arial"/>
                 <w:b/>
                 <w:bCs/>
                 <w:sz w:val="22"/>
@@ -2734,7 +2806,7 @@
             </w:r>
             <w:r>
               <w:rPr>
-                <w:rFonts w:ascii="Avenir Next LT Pro" w:hAnsi="Avenir Next LT Pro" w:cs="Arial"/>
+                <w:rFonts w:ascii="Avenir Next LT Pro Demi" w:hAnsi="Avenir Next LT Pro Demi" w:cs="Arial"/>
                 <w:b/>
                 <w:bCs/>
                 <w:sz w:val="22"/>
@@ -3110,7 +3182,7 @@
             </w:r>
             <w:r>
               <w:rPr>
-                <w:rFonts w:ascii="Avenir Next LT Pro" w:hAnsi="Avenir Next LT Pro" w:cs="Arial"/>
+                <w:rFonts w:ascii="Avenir Next LT Pro Demi" w:hAnsi="Avenir Next LT Pro Demi" w:cs="Arial"/>
                 <w:b/>
                 <w:bCs/>
                 <w:sz w:val="22"/>
@@ -3813,6 +3885,19 @@
               <w:t>Underprivileged Community Assistance</w:t>
             </w:r>
             <w:bookmarkEnd w:id="6"/>
+          </w:p>
+          <w:p>
+            <w:pPr>
+              <w:pStyle w:val="NormalWeb"/>
+              <w:spacing w:before="0" w:beforeAutospacing="0" w:after="0" w:afterAutospacing="0"/>
+              <w:rPr>
+                <w:rFonts w:ascii="Avenir Next LT Pro Demi" w:hAnsi="Avenir Next LT Pro Demi" w:cs="Arial"/>
+                <w:i/>
+                <w:iCs/>
+                <w:sz w:val="22"/>
+                <w:szCs w:val="22"/>
+              </w:rPr>
+            </w:pPr>
           </w:p>
         </w:tc>
         <w:tc>
@@ -3842,7 +3927,7 @@
 </file>
 
 <file path=word/numbering.xml><?xml version="1.0" encoding="utf-8"?>
-<w:numbering xmlns:wpc="http://schemas.microsoft.com/office/word/2010/wordprocessingCanvas" xmlns:cx="http://schemas.microsoft.com/office/drawing/2014/chartex" xmlns:cx1="http://schemas.microsoft.com/office/drawing/2015/9/8/chartex" xmlns:cx2="http://schemas.microsoft.com/office/drawing/2015/10/21/chartex" xmlns:cx3="http://schemas.microsoft.com/office/drawing/2016/5/9/chartex" xmlns:cx4="http://schemas.microsoft.com/office/drawing/2016/5/10/chartex" xmlns:cx5="http://schemas.microsoft.com/office/drawing/2016/5/11/chartex" xmlns:cx6="http://schemas.microsoft.com/office/drawing/2016/5/12/chartex" xmlns:cx7="http://schemas.microsoft.com/office/drawing/2016/5/13/chartex" xmlns:cx8="http://schemas.microsoft.com/office/drawing/2016/5/14/chartex" xmlns:mc="http://schemas.openxmlformats.org/markup-compatibility/2006" xmlns:aink="http://schemas.microsoft.com/office/drawing/2016/ink" xmlns:am3d="http://schemas.microsoft.com/office/drawing/2017/model3d" xmlns:o="urn:schemas-microsoft-com:office:office" xmlns:oel="http://schemas.microsoft.com/office/2019/extlst" xmlns:r="http://schemas.openxmlformats.org/officeDocument/2006/relationships" xmlns:m="http://schemas.openxmlformats.org/officeDocument/2006/math" xmlns:v="urn:schemas-microsoft-com:vml" xmlns:wp14="http://schemas.microsoft.com/office/word/2010/wordprocessingDrawing" xmlns:wp="http://schemas.openxmlformats.org/drawingml/2006/wordprocessingDrawing" xmlns:w10="urn:schemas-microsoft-com:office:word" xmlns:w="http://schemas.openxmlformats.org/wordprocessingml/2006/main" xmlns:w14="http://schemas.microsoft.com/office/word/2010/wordml" xmlns:w15="http://schemas.microsoft.com/office/word/2012/wordml" xmlns:w16cex="http://schemas.microsoft.com/office/word/2018/wordml/cex" xmlns:w16cid="http://schemas.microsoft.com/office/word/2016/wordml/cid" xmlns:w16="http://schemas.microsoft.com/office/word/2018/wordml" xmlns:w16sdtdh="http://schemas.microsoft.com/office/word/2020/wordml/sdtdatahash" xmlns:w16se="http://schemas.microsoft.com/office/word/2015/wordml/symex" xmlns:wpg="http://schemas.microsoft.com/office/word/2010/wordprocessingGroup" xmlns:wpi="http://schemas.microsoft.com/office/word/2010/wordprocessingInk" xmlns:wne="http://schemas.microsoft.com/office/word/2006/wordml" xmlns:wps="http://schemas.microsoft.com/office/word/2010/wordprocessingShape" mc:Ignorable="w14 w15 w16se w16cid w16 w16cex w16sdtdh wp14">
+<w:numbering xmlns:wpc="http://schemas.microsoft.com/office/word/2010/wordprocessingCanvas" xmlns:cx="http://schemas.microsoft.com/office/drawing/2014/chartex" xmlns:cx1="http://schemas.microsoft.com/office/drawing/2015/9/8/chartex" xmlns:cx2="http://schemas.microsoft.com/office/drawing/2015/10/21/chartex" xmlns:cx3="http://schemas.microsoft.com/office/drawing/2016/5/9/chartex" xmlns:cx4="http://schemas.microsoft.com/office/drawing/2016/5/10/chartex" xmlns:cx5="http://schemas.microsoft.com/office/drawing/2016/5/11/chartex" xmlns:cx6="http://schemas.microsoft.com/office/drawing/2016/5/12/chartex" xmlns:cx7="http://schemas.microsoft.com/office/drawing/2016/5/13/chartex" xmlns:cx8="http://schemas.microsoft.com/office/drawing/2016/5/14/chartex" xmlns:mc="http://schemas.openxmlformats.org/markup-compatibility/2006" xmlns:aink="http://schemas.microsoft.com/office/drawing/2016/ink" xmlns:am3d="http://schemas.microsoft.com/office/drawing/2017/model3d" xmlns:o="urn:schemas-microsoft-com:office:office" xmlns:oel="http://schemas.microsoft.com/office/2019/extlst" xmlns:r="http://schemas.openxmlformats.org/officeDocument/2006/relationships" xmlns:m="http://schemas.openxmlformats.org/officeDocument/2006/math" xmlns:v="urn:schemas-microsoft-com:vml" xmlns:wp14="http://schemas.microsoft.com/office/word/2010/wordprocessingDrawing" xmlns:wp="http://schemas.openxmlformats.org/drawingml/2006/wordprocessingDrawing" xmlns:w10="urn:schemas-microsoft-com:office:word" xmlns:w="http://schemas.openxmlformats.org/wordprocessingml/2006/main" xmlns:w14="http://schemas.microsoft.com/office/word/2010/wordml" xmlns:w15="http://schemas.microsoft.com/office/word/2012/wordml" xmlns:w16cex="http://schemas.microsoft.com/office/word/2018/wordml/cex" xmlns:w16cid="http://schemas.microsoft.com/office/word/2016/wordml/cid" xmlns:w16="http://schemas.microsoft.com/office/word/2018/wordml" xmlns:w16du="http://schemas.microsoft.com/office/word/2023/wordml/word16du" xmlns:w16sdtdh="http://schemas.microsoft.com/office/word/2020/wordml/sdtdatahash" xmlns:w16se="http://schemas.microsoft.com/office/word/2015/wordml/symex" xmlns:wpg="http://schemas.microsoft.com/office/word/2010/wordprocessingGroup" xmlns:wpi="http://schemas.microsoft.com/office/word/2010/wordprocessingInk" xmlns:wne="http://schemas.microsoft.com/office/word/2006/wordml" xmlns:wps="http://schemas.microsoft.com/office/word/2010/wordprocessingShape" mc:Ignorable="w14 w15 w16se w16cid w16 w16cex w16sdtdh wp14">
   <w:abstractNum w:abstractNumId="0" w15:restartNumberingAfterBreak="0">
     <w:nsid w:val="0736640A"/>
     <w:multiLevelType w:val="hybridMultilevel"/>
@@ -4195,15 +4280,6 @@
   </w:num>
   <w:num w:numId="4" w16cid:durableId="887955963">
     <w:abstractNumId w:val="1"/>
-    <w:lvlOverride w:ilvl="0"/>
-    <w:lvlOverride w:ilvl="1"/>
-    <w:lvlOverride w:ilvl="2"/>
-    <w:lvlOverride w:ilvl="3"/>
-    <w:lvlOverride w:ilvl="4"/>
-    <w:lvlOverride w:ilvl="5"/>
-    <w:lvlOverride w:ilvl="6"/>
-    <w:lvlOverride w:ilvl="7"/>
-    <w:lvlOverride w:ilvl="8"/>
   </w:num>
 </w:numbering>
 </file>

</xml_diff>

<commit_message>
June 2023 Update - Beckhoff TDP + Added Beckhoff TDP work experience + slightly changed top margin to fit + added temp word file to gitignore
</commit_message>
<xml_diff>
--- a/sebvc_Resume.docx
+++ b/sebvc_Resume.docx
@@ -1,6 +1,6 @@
 
 <file path=word/document.xml><?xml version="1.0" encoding="utf-8"?>
-<w:document xmlns:wpc="http://schemas.microsoft.com/office/word/2010/wordprocessingCanvas" xmlns:cx="http://schemas.microsoft.com/office/drawing/2014/chartex" xmlns:cx1="http://schemas.microsoft.com/office/drawing/2015/9/8/chartex" xmlns:cx2="http://schemas.microsoft.com/office/drawing/2015/10/21/chartex" xmlns:cx3="http://schemas.microsoft.com/office/drawing/2016/5/9/chartex" xmlns:cx4="http://schemas.microsoft.com/office/drawing/2016/5/10/chartex" xmlns:cx5="http://schemas.microsoft.com/office/drawing/2016/5/11/chartex" xmlns:cx6="http://schemas.microsoft.com/office/drawing/2016/5/12/chartex" xmlns:cx7="http://schemas.microsoft.com/office/drawing/2016/5/13/chartex" xmlns:cx8="http://schemas.microsoft.com/office/drawing/2016/5/14/chartex" xmlns:mc="http://schemas.openxmlformats.org/markup-compatibility/2006" xmlns:aink="http://schemas.microsoft.com/office/drawing/2016/ink" xmlns:am3d="http://schemas.microsoft.com/office/drawing/2017/model3d" xmlns:o="urn:schemas-microsoft-com:office:office" xmlns:oel="http://schemas.microsoft.com/office/2019/extlst" xmlns:r="http://schemas.openxmlformats.org/officeDocument/2006/relationships" xmlns:m="http://schemas.openxmlformats.org/officeDocument/2006/math" xmlns:v="urn:schemas-microsoft-com:vml" xmlns:wp14="http://schemas.microsoft.com/office/word/2010/wordprocessingDrawing" xmlns:wp="http://schemas.openxmlformats.org/drawingml/2006/wordprocessingDrawing" xmlns:w10="urn:schemas-microsoft-com:office:word" xmlns:w="http://schemas.openxmlformats.org/wordprocessingml/2006/main" xmlns:w14="http://schemas.microsoft.com/office/word/2010/wordml" xmlns:w15="http://schemas.microsoft.com/office/word/2012/wordml" xmlns:w16cex="http://schemas.microsoft.com/office/word/2018/wordml/cex" xmlns:w16cid="http://schemas.microsoft.com/office/word/2016/wordml/cid" xmlns:w16="http://schemas.microsoft.com/office/word/2018/wordml" xmlns:w16du="http://schemas.microsoft.com/office/word/2023/wordml/word16du" xmlns:w16sdtdh="http://schemas.microsoft.com/office/word/2020/wordml/sdtdatahash" xmlns:w16se="http://schemas.microsoft.com/office/word/2015/wordml/symex" xmlns:wpg="http://schemas.microsoft.com/office/word/2010/wordprocessingGroup" xmlns:wpi="http://schemas.microsoft.com/office/word/2010/wordprocessingInk" xmlns:wne="http://schemas.microsoft.com/office/word/2006/wordml" xmlns:wps="http://schemas.microsoft.com/office/word/2010/wordprocessingShape" mc:Ignorable="w14 w15 w16se w16cid w16 w16cex w16sdtdh wp14">
+<w:document xmlns:wpc="http://schemas.microsoft.com/office/word/2010/wordprocessingCanvas" xmlns:cx="http://schemas.microsoft.com/office/drawing/2014/chartex" xmlns:cx1="http://schemas.microsoft.com/office/drawing/2015/9/8/chartex" xmlns:cx2="http://schemas.microsoft.com/office/drawing/2015/10/21/chartex" xmlns:cx3="http://schemas.microsoft.com/office/drawing/2016/5/9/chartex" xmlns:cx4="http://schemas.microsoft.com/office/drawing/2016/5/10/chartex" xmlns:cx5="http://schemas.microsoft.com/office/drawing/2016/5/11/chartex" xmlns:cx6="http://schemas.microsoft.com/office/drawing/2016/5/12/chartex" xmlns:cx7="http://schemas.microsoft.com/office/drawing/2016/5/13/chartex" xmlns:cx8="http://schemas.microsoft.com/office/drawing/2016/5/14/chartex" xmlns:mc="http://schemas.openxmlformats.org/markup-compatibility/2006" xmlns:aink="http://schemas.microsoft.com/office/drawing/2016/ink" xmlns:am3d="http://schemas.microsoft.com/office/drawing/2017/model3d" xmlns:o="urn:schemas-microsoft-com:office:office" xmlns:oel="http://schemas.microsoft.com/office/2019/extlst" xmlns:r="http://schemas.openxmlformats.org/officeDocument/2006/relationships" xmlns:m="http://schemas.openxmlformats.org/officeDocument/2006/math" xmlns:v="urn:schemas-microsoft-com:vml" xmlns:wp14="http://schemas.microsoft.com/office/word/2010/wordprocessingDrawing" xmlns:wp="http://schemas.openxmlformats.org/drawingml/2006/wordprocessingDrawing" xmlns:w10="urn:schemas-microsoft-com:office:word" xmlns:w="http://schemas.openxmlformats.org/wordprocessingml/2006/main" xmlns:w14="http://schemas.microsoft.com/office/word/2010/wordml" xmlns:w15="http://schemas.microsoft.com/office/word/2012/wordml" xmlns:w16cex="http://schemas.microsoft.com/office/word/2018/wordml/cex" xmlns:w16cid="http://schemas.microsoft.com/office/word/2016/wordml/cid" xmlns:w16="http://schemas.microsoft.com/office/word/2018/wordml" xmlns:w16sdtdh="http://schemas.microsoft.com/office/word/2020/wordml/sdtdatahash" xmlns:w16se="http://schemas.microsoft.com/office/word/2015/wordml/symex" xmlns:wpg="http://schemas.microsoft.com/office/word/2010/wordprocessingGroup" xmlns:wpi="http://schemas.microsoft.com/office/word/2010/wordprocessingInk" xmlns:wne="http://schemas.microsoft.com/office/word/2006/wordml" xmlns:wps="http://schemas.microsoft.com/office/word/2010/wordprocessingShape" mc:Ignorable="w14 w15 w16se w16cid w16 w16cex w16sdtdh wp14">
   <w:background w:color="FFFFFF" w:themeColor="background1"/>
   <w:body>
     <w:tbl>
@@ -417,7 +417,7 @@
       </w:tr>
       <w:tr>
         <w:trPr>
-          <w:trHeight w:val="489"/>
+          <w:trHeight w:val="390"/>
         </w:trPr>
         <w:tc>
           <w:tcPr>
@@ -586,7 +586,7 @@
       </w:tr>
       <w:tr>
         <w:trPr>
-          <w:trHeight w:val="351"/>
+          <w:trHeight w:val="360"/>
         </w:trPr>
         <w:tc>
           <w:tcPr>
@@ -1075,7 +1075,7 @@
       </w:tr>
       <w:tr>
         <w:trPr>
-          <w:trHeight w:val="1026"/>
+          <w:trHeight w:val="855"/>
         </w:trPr>
         <w:tc>
           <w:tcPr>
@@ -1125,11 +1125,21 @@
                 <w:sz w:val="22"/>
                 <w:szCs w:val="22"/>
               </w:rPr>
-              <w:t>Industrial Automation Engineering Internship,</w:t>
+              <w:t>Talent Development Associate</w:t>
             </w:r>
             <w:r>
               <w:rPr>
                 <w:rFonts w:ascii="Avenir Next LT Pro Demi" w:hAnsi="Avenir Next LT Pro Demi" w:cs="Arial"/>
+                <w:i/>
+                <w:iCs/>
+                <w:sz w:val="22"/>
+                <w:szCs w:val="22"/>
+              </w:rPr>
+              <w:t>,</w:t>
+            </w:r>
+            <w:r>
+              <w:rPr>
+                <w:rFonts w:ascii="Avenir Next LT Pro Demi" w:hAnsi="Avenir Next LT Pro Demi" w:cs="Arial"/>
                 <w:sz w:val="22"/>
                 <w:szCs w:val="22"/>
               </w:rPr>
@@ -1141,15 +1151,39 @@
                 <w:sz w:val="22"/>
                 <w:szCs w:val="22"/>
               </w:rPr>
-              <w:t xml:space="preserve">Houston, TX, </w:t>
-            </w:r>
-            <w:r>
-              <w:rPr>
-                <w:rFonts w:ascii="Avenir Next LT Pro" w:hAnsi="Avenir Next LT Pro" w:cs="Arial"/>
-                <w:sz w:val="22"/>
-                <w:szCs w:val="22"/>
-              </w:rPr>
-              <w:t>Jun 2022</w:t>
+              <w:t>Savage</w:t>
+            </w:r>
+            <w:r>
+              <w:rPr>
+                <w:rFonts w:ascii="Avenir Next LT Pro" w:hAnsi="Avenir Next LT Pro" w:cs="Arial"/>
+                <w:sz w:val="22"/>
+                <w:szCs w:val="22"/>
+              </w:rPr>
+              <w:t xml:space="preserve">, </w:t>
+            </w:r>
+            <w:r>
+              <w:rPr>
+                <w:rFonts w:ascii="Avenir Next LT Pro" w:hAnsi="Avenir Next LT Pro" w:cs="Arial"/>
+                <w:sz w:val="22"/>
+                <w:szCs w:val="22"/>
+              </w:rPr>
+              <w:t>MN</w:t>
+            </w:r>
+            <w:r>
+              <w:rPr>
+                <w:rFonts w:ascii="Avenir Next LT Pro" w:hAnsi="Avenir Next LT Pro" w:cs="Arial"/>
+                <w:sz w:val="22"/>
+                <w:szCs w:val="22"/>
+              </w:rPr>
+              <w:t>, Jun 202</w:t>
+            </w:r>
+            <w:r>
+              <w:rPr>
+                <w:rFonts w:ascii="Avenir Next LT Pro" w:hAnsi="Avenir Next LT Pro" w:cs="Arial"/>
+                <w:sz w:val="22"/>
+                <w:szCs w:val="22"/>
+              </w:rPr>
+              <w:t>3</w:t>
             </w:r>
             <w:r>
               <w:rPr>
@@ -1165,7 +1199,7 @@
                 <w:sz w:val="22"/>
                 <w:szCs w:val="22"/>
               </w:rPr>
-              <w:t>Aug 2022</w:t>
+              <w:t>Present</w:t>
             </w:r>
           </w:p>
           <w:p>
@@ -1188,35 +1222,73 @@
                 <w:sz w:val="22"/>
                 <w:szCs w:val="22"/>
               </w:rPr>
-              <w:t>Shadowing Sales, Application</w:t>
-            </w:r>
-            <w:r>
-              <w:rPr>
-                <w:rFonts w:ascii="Avenir Next LT Pro" w:hAnsi="Avenir Next LT Pro" w:cs="Arial"/>
-                <w:sz w:val="22"/>
-                <w:szCs w:val="22"/>
-              </w:rPr>
-              <w:t>,</w:t>
-            </w:r>
-            <w:r>
-              <w:rPr>
-                <w:rFonts w:ascii="Avenir Next LT Pro" w:hAnsi="Avenir Next LT Pro" w:cs="Arial"/>
-                <w:sz w:val="22"/>
-                <w:szCs w:val="22"/>
-              </w:rPr>
-              <w:t xml:space="preserve"> and Training </w:t>
-            </w:r>
-            <w:r>
-              <w:rPr>
-                <w:rFonts w:ascii="Avenir Next LT Pro" w:hAnsi="Avenir Next LT Pro" w:cs="Arial"/>
-                <w:sz w:val="22"/>
-                <w:szCs w:val="22"/>
-              </w:rPr>
-              <w:t>Engineers</w:t>
-            </w:r>
-            <w:r>
-              <w:rPr>
-                <w:rFonts w:ascii="Avenir Next LT Pro" w:hAnsi="Avenir Next LT Pro" w:cs="Arial"/>
+              <w:t xml:space="preserve">1 of 6 engineers in </w:t>
+            </w:r>
+            <w:r>
+              <w:rPr>
+                <w:rFonts w:ascii="Avenir Next LT Pro" w:hAnsi="Avenir Next LT Pro" w:cs="Arial"/>
+                <w:sz w:val="22"/>
+                <w:szCs w:val="22"/>
+              </w:rPr>
+              <w:t xml:space="preserve">pilot Sales Team </w:t>
+            </w:r>
+            <w:r>
+              <w:rPr>
+                <w:rFonts w:ascii="Avenir Next LT Pro" w:hAnsi="Avenir Next LT Pro" w:cs="Arial"/>
+                <w:sz w:val="22"/>
+                <w:szCs w:val="22"/>
+              </w:rPr>
+              <w:t>R</w:t>
+            </w:r>
+            <w:r>
+              <w:rPr>
+                <w:rFonts w:ascii="Avenir Next LT Pro" w:hAnsi="Avenir Next LT Pro" w:cs="Arial"/>
+                <w:sz w:val="22"/>
+                <w:szCs w:val="22"/>
+              </w:rPr>
+              <w:t xml:space="preserve">otation </w:t>
+            </w:r>
+            <w:r>
+              <w:rPr>
+                <w:rFonts w:ascii="Avenir Next LT Pro" w:hAnsi="Avenir Next LT Pro" w:cs="Arial"/>
+                <w:sz w:val="22"/>
+                <w:szCs w:val="22"/>
+              </w:rPr>
+              <w:t>P</w:t>
+            </w:r>
+            <w:r>
+              <w:rPr>
+                <w:rFonts w:ascii="Avenir Next LT Pro" w:hAnsi="Avenir Next LT Pro" w:cs="Arial"/>
+                <w:sz w:val="22"/>
+                <w:szCs w:val="22"/>
+              </w:rPr>
+              <w:t>rogram across the USA</w:t>
+            </w:r>
+          </w:p>
+          <w:p>
+            <w:pPr>
+              <w:pStyle w:val="NormalWeb"/>
+              <w:spacing w:before="0" w:beforeAutospacing="0" w:after="0" w:afterAutospacing="0"/>
+              <w:ind w:left="252"/>
+              <w:rPr>
+                <w:rFonts w:ascii="Avenir Next LT Pro" w:hAnsi="Avenir Next LT Pro" w:cs="Arial"/>
+                <w:sz w:val="22"/>
+                <w:szCs w:val="22"/>
+              </w:rPr>
+            </w:pPr>
+            <w:r>
+              <w:rPr>
+                <w:rFonts w:ascii="Avenir Next LT Pro Demi" w:hAnsi="Avenir Next LT Pro Demi" w:cs="Arial"/>
+                <w:i/>
+                <w:iCs/>
+                <w:sz w:val="22"/>
+                <w:szCs w:val="22"/>
+              </w:rPr>
+              <w:t>Industrial Automation Engineering Internship,</w:t>
+            </w:r>
+            <w:r>
+              <w:rPr>
+                <w:rFonts w:ascii="Avenir Next LT Pro Demi" w:hAnsi="Avenir Next LT Pro Demi" w:cs="Arial"/>
                 <w:sz w:val="22"/>
                 <w:szCs w:val="22"/>
               </w:rPr>
@@ -1228,15 +1300,30 @@
                 <w:sz w:val="22"/>
                 <w:szCs w:val="22"/>
               </w:rPr>
-              <w:t>implementing</w:t>
-            </w:r>
-            <w:r>
-              <w:rPr>
-                <w:rFonts w:ascii="Avenir Next LT Pro" w:hAnsi="Avenir Next LT Pro" w:cs="Arial"/>
-                <w:sz w:val="22"/>
-                <w:szCs w:val="22"/>
-              </w:rPr>
-              <w:t xml:space="preserve"> </w:t>
+              <w:t>Houston, TX, Jun 2022 – Aug 2022</w:t>
+            </w:r>
+          </w:p>
+          <w:p>
+            <w:pPr>
+              <w:pStyle w:val="NormalWeb"/>
+              <w:numPr>
+                <w:ilvl w:val="0"/>
+                <w:numId w:val="1"/>
+              </w:numPr>
+              <w:spacing w:before="0" w:beforeAutospacing="0" w:after="0" w:afterAutospacing="0"/>
+              <w:rPr>
+                <w:rFonts w:ascii="Avenir Next LT Pro" w:hAnsi="Avenir Next LT Pro" w:cs="Arial"/>
+                <w:sz w:val="22"/>
+                <w:szCs w:val="22"/>
+              </w:rPr>
+            </w:pPr>
+            <w:r>
+              <w:rPr>
+                <w:rFonts w:ascii="Avenir Next LT Pro" w:hAnsi="Avenir Next LT Pro" w:cs="Arial"/>
+                <w:sz w:val="22"/>
+                <w:szCs w:val="22"/>
+              </w:rPr>
+              <w:t xml:space="preserve">Shadowing Sales, Application, and Training Engineers implementing </w:t>
             </w:r>
             <w:proofErr w:type="spellStart"/>
             <w:r>
@@ -2968,7 +3055,7 @@
       </w:tr>
       <w:tr>
         <w:trPr>
-          <w:trHeight w:val="73"/>
+          <w:trHeight w:val="54"/>
         </w:trPr>
         <w:tc>
           <w:tcPr>
@@ -3131,7 +3218,7 @@
       </w:tr>
       <w:tr>
         <w:trPr>
-          <w:trHeight w:val="73"/>
+          <w:trHeight w:val="54"/>
         </w:trPr>
         <w:tc>
           <w:tcPr>
@@ -3885,19 +3972,6 @@
               <w:t>Underprivileged Community Assistance</w:t>
             </w:r>
             <w:bookmarkEnd w:id="6"/>
-          </w:p>
-          <w:p>
-            <w:pPr>
-              <w:pStyle w:val="NormalWeb"/>
-              <w:spacing w:before="0" w:beforeAutospacing="0" w:after="0" w:afterAutospacing="0"/>
-              <w:rPr>
-                <w:rFonts w:ascii="Avenir Next LT Pro Demi" w:hAnsi="Avenir Next LT Pro Demi" w:cs="Arial"/>
-                <w:i/>
-                <w:iCs/>
-                <w:sz w:val="22"/>
-                <w:szCs w:val="22"/>
-              </w:rPr>
-            </w:pPr>
           </w:p>
         </w:tc>
         <w:tc>
@@ -3918,7 +3992,7 @@
     </w:p>
     <w:sectPr>
       <w:pgSz w:w="12240" w:h="15840"/>
-      <w:pgMar w:top="180" w:right="720" w:bottom="0" w:left="720" w:header="720" w:footer="720" w:gutter="0"/>
+      <w:pgMar w:top="90" w:right="720" w:bottom="0" w:left="720" w:header="720" w:footer="720" w:gutter="0"/>
       <w:cols w:space="720"/>
       <w:docGrid w:linePitch="360"/>
     </w:sectPr>
@@ -3927,7 +4001,7 @@
 </file>
 
 <file path=word/numbering.xml><?xml version="1.0" encoding="utf-8"?>
-<w:numbering xmlns:wpc="http://schemas.microsoft.com/office/word/2010/wordprocessingCanvas" xmlns:cx="http://schemas.microsoft.com/office/drawing/2014/chartex" xmlns:cx1="http://schemas.microsoft.com/office/drawing/2015/9/8/chartex" xmlns:cx2="http://schemas.microsoft.com/office/drawing/2015/10/21/chartex" xmlns:cx3="http://schemas.microsoft.com/office/drawing/2016/5/9/chartex" xmlns:cx4="http://schemas.microsoft.com/office/drawing/2016/5/10/chartex" xmlns:cx5="http://schemas.microsoft.com/office/drawing/2016/5/11/chartex" xmlns:cx6="http://schemas.microsoft.com/office/drawing/2016/5/12/chartex" xmlns:cx7="http://schemas.microsoft.com/office/drawing/2016/5/13/chartex" xmlns:cx8="http://schemas.microsoft.com/office/drawing/2016/5/14/chartex" xmlns:mc="http://schemas.openxmlformats.org/markup-compatibility/2006" xmlns:aink="http://schemas.microsoft.com/office/drawing/2016/ink" xmlns:am3d="http://schemas.microsoft.com/office/drawing/2017/model3d" xmlns:o="urn:schemas-microsoft-com:office:office" xmlns:oel="http://schemas.microsoft.com/office/2019/extlst" xmlns:r="http://schemas.openxmlformats.org/officeDocument/2006/relationships" xmlns:m="http://schemas.openxmlformats.org/officeDocument/2006/math" xmlns:v="urn:schemas-microsoft-com:vml" xmlns:wp14="http://schemas.microsoft.com/office/word/2010/wordprocessingDrawing" xmlns:wp="http://schemas.openxmlformats.org/drawingml/2006/wordprocessingDrawing" xmlns:w10="urn:schemas-microsoft-com:office:word" xmlns:w="http://schemas.openxmlformats.org/wordprocessingml/2006/main" xmlns:w14="http://schemas.microsoft.com/office/word/2010/wordml" xmlns:w15="http://schemas.microsoft.com/office/word/2012/wordml" xmlns:w16cex="http://schemas.microsoft.com/office/word/2018/wordml/cex" xmlns:w16cid="http://schemas.microsoft.com/office/word/2016/wordml/cid" xmlns:w16="http://schemas.microsoft.com/office/word/2018/wordml" xmlns:w16du="http://schemas.microsoft.com/office/word/2023/wordml/word16du" xmlns:w16sdtdh="http://schemas.microsoft.com/office/word/2020/wordml/sdtdatahash" xmlns:w16se="http://schemas.microsoft.com/office/word/2015/wordml/symex" xmlns:wpg="http://schemas.microsoft.com/office/word/2010/wordprocessingGroup" xmlns:wpi="http://schemas.microsoft.com/office/word/2010/wordprocessingInk" xmlns:wne="http://schemas.microsoft.com/office/word/2006/wordml" xmlns:wps="http://schemas.microsoft.com/office/word/2010/wordprocessingShape" mc:Ignorable="w14 w15 w16se w16cid w16 w16cex w16sdtdh wp14">
+<w:numbering xmlns:wpc="http://schemas.microsoft.com/office/word/2010/wordprocessingCanvas" xmlns:cx="http://schemas.microsoft.com/office/drawing/2014/chartex" xmlns:cx1="http://schemas.microsoft.com/office/drawing/2015/9/8/chartex" xmlns:cx2="http://schemas.microsoft.com/office/drawing/2015/10/21/chartex" xmlns:cx3="http://schemas.microsoft.com/office/drawing/2016/5/9/chartex" xmlns:cx4="http://schemas.microsoft.com/office/drawing/2016/5/10/chartex" xmlns:cx5="http://schemas.microsoft.com/office/drawing/2016/5/11/chartex" xmlns:cx6="http://schemas.microsoft.com/office/drawing/2016/5/12/chartex" xmlns:cx7="http://schemas.microsoft.com/office/drawing/2016/5/13/chartex" xmlns:cx8="http://schemas.microsoft.com/office/drawing/2016/5/14/chartex" xmlns:mc="http://schemas.openxmlformats.org/markup-compatibility/2006" xmlns:aink="http://schemas.microsoft.com/office/drawing/2016/ink" xmlns:am3d="http://schemas.microsoft.com/office/drawing/2017/model3d" xmlns:o="urn:schemas-microsoft-com:office:office" xmlns:oel="http://schemas.microsoft.com/office/2019/extlst" xmlns:r="http://schemas.openxmlformats.org/officeDocument/2006/relationships" xmlns:m="http://schemas.openxmlformats.org/officeDocument/2006/math" xmlns:v="urn:schemas-microsoft-com:vml" xmlns:wp14="http://schemas.microsoft.com/office/word/2010/wordprocessingDrawing" xmlns:wp="http://schemas.openxmlformats.org/drawingml/2006/wordprocessingDrawing" xmlns:w10="urn:schemas-microsoft-com:office:word" xmlns:w="http://schemas.openxmlformats.org/wordprocessingml/2006/main" xmlns:w14="http://schemas.microsoft.com/office/word/2010/wordml" xmlns:w15="http://schemas.microsoft.com/office/word/2012/wordml" xmlns:w16cex="http://schemas.microsoft.com/office/word/2018/wordml/cex" xmlns:w16cid="http://schemas.microsoft.com/office/word/2016/wordml/cid" xmlns:w16="http://schemas.microsoft.com/office/word/2018/wordml" xmlns:w16sdtdh="http://schemas.microsoft.com/office/word/2020/wordml/sdtdatahash" xmlns:w16se="http://schemas.microsoft.com/office/word/2015/wordml/symex" xmlns:wpg="http://schemas.microsoft.com/office/word/2010/wordprocessingGroup" xmlns:wpi="http://schemas.microsoft.com/office/word/2010/wordprocessingInk" xmlns:wne="http://schemas.microsoft.com/office/word/2006/wordml" xmlns:wps="http://schemas.microsoft.com/office/word/2010/wordprocessingShape" mc:Ignorable="w14 w15 w16se w16cid w16 w16cex w16sdtdh wp14">
   <w:abstractNum w:abstractNumId="0" w15:restartNumberingAfterBreak="0">
     <w:nsid w:val="0736640A"/>
     <w:multiLevelType w:val="hybridMultilevel"/>
@@ -4157,6 +4231,119 @@
     </w:lvl>
   </w:abstractNum>
   <w:abstractNum w:abstractNumId="2" w15:restartNumberingAfterBreak="0">
+    <w:nsid w:val="65146A21"/>
+    <w:multiLevelType w:val="hybridMultilevel"/>
+    <w:tmpl w:val="84A2C988"/>
+    <w:lvl w:ilvl="0" w:tplc="04090001">
+      <w:start w:val="1"/>
+      <w:numFmt w:val="bullet"/>
+      <w:lvlText w:val=""/>
+      <w:lvlJc w:val="left"/>
+      <w:pPr>
+        <w:ind w:left="972" w:hanging="360"/>
+      </w:pPr>
+      <w:rPr>
+        <w:rFonts w:ascii="Symbol" w:hAnsi="Symbol" w:hint="default"/>
+      </w:rPr>
+    </w:lvl>
+    <w:lvl w:ilvl="1" w:tplc="04090003" w:tentative="1">
+      <w:start w:val="1"/>
+      <w:numFmt w:val="bullet"/>
+      <w:lvlText w:val="o"/>
+      <w:lvlJc w:val="left"/>
+      <w:pPr>
+        <w:ind w:left="1692" w:hanging="360"/>
+      </w:pPr>
+      <w:rPr>
+        <w:rFonts w:ascii="Courier New" w:hAnsi="Courier New" w:cs="Courier New" w:hint="default"/>
+      </w:rPr>
+    </w:lvl>
+    <w:lvl w:ilvl="2" w:tplc="04090005" w:tentative="1">
+      <w:start w:val="1"/>
+      <w:numFmt w:val="bullet"/>
+      <w:lvlText w:val=""/>
+      <w:lvlJc w:val="left"/>
+      <w:pPr>
+        <w:ind w:left="2412" w:hanging="360"/>
+      </w:pPr>
+      <w:rPr>
+        <w:rFonts w:ascii="Wingdings" w:hAnsi="Wingdings" w:hint="default"/>
+      </w:rPr>
+    </w:lvl>
+    <w:lvl w:ilvl="3" w:tplc="04090001" w:tentative="1">
+      <w:start w:val="1"/>
+      <w:numFmt w:val="bullet"/>
+      <w:lvlText w:val=""/>
+      <w:lvlJc w:val="left"/>
+      <w:pPr>
+        <w:ind w:left="3132" w:hanging="360"/>
+      </w:pPr>
+      <w:rPr>
+        <w:rFonts w:ascii="Symbol" w:hAnsi="Symbol" w:hint="default"/>
+      </w:rPr>
+    </w:lvl>
+    <w:lvl w:ilvl="4" w:tplc="04090003" w:tentative="1">
+      <w:start w:val="1"/>
+      <w:numFmt w:val="bullet"/>
+      <w:lvlText w:val="o"/>
+      <w:lvlJc w:val="left"/>
+      <w:pPr>
+        <w:ind w:left="3852" w:hanging="360"/>
+      </w:pPr>
+      <w:rPr>
+        <w:rFonts w:ascii="Courier New" w:hAnsi="Courier New" w:cs="Courier New" w:hint="default"/>
+      </w:rPr>
+    </w:lvl>
+    <w:lvl w:ilvl="5" w:tplc="04090005" w:tentative="1">
+      <w:start w:val="1"/>
+      <w:numFmt w:val="bullet"/>
+      <w:lvlText w:val=""/>
+      <w:lvlJc w:val="left"/>
+      <w:pPr>
+        <w:ind w:left="4572" w:hanging="360"/>
+      </w:pPr>
+      <w:rPr>
+        <w:rFonts w:ascii="Wingdings" w:hAnsi="Wingdings" w:hint="default"/>
+      </w:rPr>
+    </w:lvl>
+    <w:lvl w:ilvl="6" w:tplc="04090001" w:tentative="1">
+      <w:start w:val="1"/>
+      <w:numFmt w:val="bullet"/>
+      <w:lvlText w:val=""/>
+      <w:lvlJc w:val="left"/>
+      <w:pPr>
+        <w:ind w:left="5292" w:hanging="360"/>
+      </w:pPr>
+      <w:rPr>
+        <w:rFonts w:ascii="Symbol" w:hAnsi="Symbol" w:hint="default"/>
+      </w:rPr>
+    </w:lvl>
+    <w:lvl w:ilvl="7" w:tplc="04090003" w:tentative="1">
+      <w:start w:val="1"/>
+      <w:numFmt w:val="bullet"/>
+      <w:lvlText w:val="o"/>
+      <w:lvlJc w:val="left"/>
+      <w:pPr>
+        <w:ind w:left="6012" w:hanging="360"/>
+      </w:pPr>
+      <w:rPr>
+        <w:rFonts w:ascii="Courier New" w:hAnsi="Courier New" w:cs="Courier New" w:hint="default"/>
+      </w:rPr>
+    </w:lvl>
+    <w:lvl w:ilvl="8" w:tplc="04090005" w:tentative="1">
+      <w:start w:val="1"/>
+      <w:numFmt w:val="bullet"/>
+      <w:lvlText w:val=""/>
+      <w:lvlJc w:val="left"/>
+      <w:pPr>
+        <w:ind w:left="6732" w:hanging="360"/>
+      </w:pPr>
+      <w:rPr>
+        <w:rFonts w:ascii="Wingdings" w:hAnsi="Wingdings" w:hint="default"/>
+      </w:rPr>
+    </w:lvl>
+  </w:abstractNum>
+  <w:abstractNum w:abstractNumId="3" w15:restartNumberingAfterBreak="0">
     <w:nsid w:val="7DE52010"/>
     <w:multiLevelType w:val="hybridMultilevel"/>
     <w:tmpl w:val="DFF8C968"/>
@@ -4273,13 +4460,16 @@
     <w:abstractNumId w:val="1"/>
   </w:num>
   <w:num w:numId="2" w16cid:durableId="1156650171">
-    <w:abstractNumId w:val="2"/>
+    <w:abstractNumId w:val="3"/>
   </w:num>
   <w:num w:numId="3" w16cid:durableId="1882277289">
     <w:abstractNumId w:val="0"/>
   </w:num>
   <w:num w:numId="4" w16cid:durableId="887955963">
     <w:abstractNumId w:val="1"/>
+  </w:num>
+  <w:num w:numId="5" w16cid:durableId="1232428684">
+    <w:abstractNumId w:val="2"/>
   </w:num>
 </w:numbering>
 </file>

</xml_diff>

<commit_message>
Jan 2024 update - AAE
</commit_message>
<xml_diff>
--- a/sebvc_Resume.docx
+++ b/sebvc_Resume.docx
@@ -7,8 +7,7 @@
       <w:tblPr>
         <w:tblStyle w:val="InvisibleBlocks"/>
         <w:tblW w:w="11880" w:type="dxa"/>
-        <w:tblInd w:w="-540" w:type="dxa"/>
-        <w:tblLayout w:type="fixed"/>
+        <w:jc w:val="center"/>
         <w:tblLook w:val="04A0" w:firstRow="1" w:lastRow="0" w:firstColumn="1" w:lastColumn="0" w:noHBand="0" w:noVBand="1"/>
       </w:tblPr>
       <w:tblGrid>
@@ -16,12 +15,15 @@
         <w:gridCol w:w="1265"/>
         <w:gridCol w:w="4950"/>
         <w:gridCol w:w="720"/>
-        <w:gridCol w:w="360"/>
-        <w:gridCol w:w="900"/>
+        <w:gridCol w:w="180"/>
+        <w:gridCol w:w="1080"/>
         <w:gridCol w:w="1260"/>
         <w:gridCol w:w="630"/>
       </w:tblGrid>
       <w:tr>
+        <w:trPr>
+          <w:jc w:val="center"/>
+        </w:trPr>
         <w:tc>
           <w:tcPr>
             <w:tcW w:w="11880" w:type="dxa"/>
@@ -52,6 +54,9 @@
         </w:tc>
       </w:tr>
       <w:tr>
+        <w:trPr>
+          <w:jc w:val="center"/>
+        </w:trPr>
         <w:tc>
           <w:tcPr>
             <w:tcW w:w="11880" w:type="dxa"/>
@@ -418,6 +423,7 @@
       <w:tr>
         <w:trPr>
           <w:trHeight w:val="390"/>
+          <w:jc w:val="center"/>
         </w:trPr>
         <w:tc>
           <w:tcPr>
@@ -483,6 +489,7 @@
       <w:tr>
         <w:trPr>
           <w:trHeight w:val="162"/>
+          <w:jc w:val="center"/>
         </w:trPr>
         <w:tc>
           <w:tcPr>
@@ -587,6 +594,7 @@
       <w:tr>
         <w:trPr>
           <w:trHeight w:val="360"/>
+          <w:jc w:val="center"/>
         </w:trPr>
         <w:tc>
           <w:tcPr>
@@ -917,6 +925,7 @@
       <w:tr>
         <w:trPr>
           <w:trHeight w:val="252"/>
+          <w:jc w:val="center"/>
         </w:trPr>
         <w:tc>
           <w:tcPr>
@@ -1076,6 +1085,7 @@
       <w:tr>
         <w:trPr>
           <w:trHeight w:val="855"/>
+          <w:jc w:val="center"/>
         </w:trPr>
         <w:tc>
           <w:tcPr>
@@ -1125,7 +1135,7 @@
                 <w:sz w:val="22"/>
                 <w:szCs w:val="22"/>
               </w:rPr>
-              <w:t>Talent Development Associate</w:t>
+              <w:t>Associate Application Engineer</w:t>
             </w:r>
             <w:r>
               <w:rPr>
@@ -1151,7 +1161,7 @@
                 <w:sz w:val="22"/>
                 <w:szCs w:val="22"/>
               </w:rPr>
-              <w:t>Savage</w:t>
+              <w:t>Los Angeles</w:t>
             </w:r>
             <w:r>
               <w:rPr>
@@ -1167,23 +1177,39 @@
                 <w:sz w:val="22"/>
                 <w:szCs w:val="22"/>
               </w:rPr>
-              <w:t>MN</w:t>
-            </w:r>
-            <w:r>
-              <w:rPr>
-                <w:rFonts w:ascii="Avenir Next LT Pro" w:hAnsi="Avenir Next LT Pro" w:cs="Arial"/>
-                <w:sz w:val="22"/>
-                <w:szCs w:val="22"/>
-              </w:rPr>
-              <w:t>, Jun 202</w:t>
-            </w:r>
-            <w:r>
-              <w:rPr>
-                <w:rFonts w:ascii="Avenir Next LT Pro" w:hAnsi="Avenir Next LT Pro" w:cs="Arial"/>
-                <w:sz w:val="22"/>
-                <w:szCs w:val="22"/>
-              </w:rPr>
-              <w:t>3</w:t>
+              <w:t>CA</w:t>
+            </w:r>
+            <w:r>
+              <w:rPr>
+                <w:rFonts w:ascii="Avenir Next LT Pro" w:hAnsi="Avenir Next LT Pro" w:cs="Arial"/>
+                <w:sz w:val="22"/>
+                <w:szCs w:val="22"/>
+              </w:rPr>
+              <w:t>, J</w:t>
+            </w:r>
+            <w:r>
+              <w:rPr>
+                <w:rFonts w:ascii="Avenir Next LT Pro" w:hAnsi="Avenir Next LT Pro" w:cs="Arial"/>
+                <w:sz w:val="22"/>
+                <w:szCs w:val="22"/>
+              </w:rPr>
+              <w:t xml:space="preserve">an </w:t>
+            </w:r>
+            <w:r>
+              <w:rPr>
+                <w:rFonts w:ascii="Avenir Next LT Pro" w:hAnsi="Avenir Next LT Pro" w:cs="Arial"/>
+                <w:sz w:val="22"/>
+                <w:szCs w:val="22"/>
+              </w:rPr>
+              <w:t>202</w:t>
+            </w:r>
+            <w:r>
+              <w:rPr>
+                <w:rFonts w:ascii="Avenir Next LT Pro" w:hAnsi="Avenir Next LT Pro" w:cs="Arial"/>
+                <w:sz w:val="22"/>
+                <w:szCs w:val="22"/>
+              </w:rPr>
+              <w:t>4</w:t>
             </w:r>
             <w:r>
               <w:rPr>
@@ -1222,47 +1248,15 @@
                 <w:sz w:val="22"/>
                 <w:szCs w:val="22"/>
               </w:rPr>
-              <w:t xml:space="preserve">1 of 6 engineers in </w:t>
-            </w:r>
-            <w:r>
-              <w:rPr>
-                <w:rFonts w:ascii="Avenir Next LT Pro" w:hAnsi="Avenir Next LT Pro" w:cs="Arial"/>
-                <w:sz w:val="22"/>
-                <w:szCs w:val="22"/>
-              </w:rPr>
-              <w:t xml:space="preserve">pilot Sales Team </w:t>
-            </w:r>
-            <w:r>
-              <w:rPr>
-                <w:rFonts w:ascii="Avenir Next LT Pro" w:hAnsi="Avenir Next LT Pro" w:cs="Arial"/>
-                <w:sz w:val="22"/>
-                <w:szCs w:val="22"/>
-              </w:rPr>
-              <w:t>R</w:t>
-            </w:r>
-            <w:r>
-              <w:rPr>
-                <w:rFonts w:ascii="Avenir Next LT Pro" w:hAnsi="Avenir Next LT Pro" w:cs="Arial"/>
-                <w:sz w:val="22"/>
-                <w:szCs w:val="22"/>
-              </w:rPr>
-              <w:t xml:space="preserve">otation </w:t>
-            </w:r>
-            <w:r>
-              <w:rPr>
-                <w:rFonts w:ascii="Avenir Next LT Pro" w:hAnsi="Avenir Next LT Pro" w:cs="Arial"/>
-                <w:sz w:val="22"/>
-                <w:szCs w:val="22"/>
-              </w:rPr>
-              <w:t>P</w:t>
-            </w:r>
-            <w:r>
-              <w:rPr>
-                <w:rFonts w:ascii="Avenir Next LT Pro" w:hAnsi="Avenir Next LT Pro" w:cs="Arial"/>
-                <w:sz w:val="22"/>
-                <w:szCs w:val="22"/>
-              </w:rPr>
-              <w:t>rogram across the USA</w:t>
+              <w:t xml:space="preserve">Supporting customers </w:t>
+            </w:r>
+            <w:r>
+              <w:rPr>
+                <w:rFonts w:ascii="Avenir Next LT Pro" w:hAnsi="Avenir Next LT Pro" w:cs="Arial"/>
+                <w:sz w:val="22"/>
+                <w:szCs w:val="22"/>
+              </w:rPr>
+              <w:t>Pre- and Post-Sales with controls solutions and expertise</w:t>
             </w:r>
           </w:p>
           <w:p>
@@ -1284,11 +1278,21 @@
                 <w:sz w:val="22"/>
                 <w:szCs w:val="22"/>
               </w:rPr>
-              <w:t>Industrial Automation Engineering Internship,</w:t>
+              <w:t>Talent Development Associate</w:t>
             </w:r>
             <w:r>
               <w:rPr>
                 <w:rFonts w:ascii="Avenir Next LT Pro Demi" w:hAnsi="Avenir Next LT Pro Demi" w:cs="Arial"/>
+                <w:i/>
+                <w:iCs/>
+                <w:sz w:val="22"/>
+                <w:szCs w:val="22"/>
+              </w:rPr>
+              <w:t>,</w:t>
+            </w:r>
+            <w:r>
+              <w:rPr>
+                <w:rFonts w:ascii="Avenir Next LT Pro Demi" w:hAnsi="Avenir Next LT Pro Demi" w:cs="Arial"/>
                 <w:sz w:val="22"/>
                 <w:szCs w:val="22"/>
               </w:rPr>
@@ -1300,7 +1304,55 @@
                 <w:sz w:val="22"/>
                 <w:szCs w:val="22"/>
               </w:rPr>
-              <w:t>Houston, TX, Jun 2022 – Aug 2022</w:t>
+              <w:t>Savage</w:t>
+            </w:r>
+            <w:r>
+              <w:rPr>
+                <w:rFonts w:ascii="Avenir Next LT Pro" w:hAnsi="Avenir Next LT Pro" w:cs="Arial"/>
+                <w:sz w:val="22"/>
+                <w:szCs w:val="22"/>
+              </w:rPr>
+              <w:t xml:space="preserve">, </w:t>
+            </w:r>
+            <w:r>
+              <w:rPr>
+                <w:rFonts w:ascii="Avenir Next LT Pro" w:hAnsi="Avenir Next LT Pro" w:cs="Arial"/>
+                <w:sz w:val="22"/>
+                <w:szCs w:val="22"/>
+              </w:rPr>
+              <w:t>MN</w:t>
+            </w:r>
+            <w:r>
+              <w:rPr>
+                <w:rFonts w:ascii="Avenir Next LT Pro" w:hAnsi="Avenir Next LT Pro" w:cs="Arial"/>
+                <w:sz w:val="22"/>
+                <w:szCs w:val="22"/>
+              </w:rPr>
+              <w:t>, Jun 202</w:t>
+            </w:r>
+            <w:r>
+              <w:rPr>
+                <w:rFonts w:ascii="Avenir Next LT Pro" w:hAnsi="Avenir Next LT Pro" w:cs="Arial"/>
+                <w:sz w:val="22"/>
+                <w:szCs w:val="22"/>
+              </w:rPr>
+              <w:t>3</w:t>
+            </w:r>
+            <w:r>
+              <w:rPr>
+                <w:rFonts w:ascii="Avenir Next LT Pro" w:hAnsi="Avenir Next LT Pro" w:cs="Arial"/>
+                <w:sz w:val="22"/>
+                <w:szCs w:val="22"/>
+              </w:rPr>
+              <w:t xml:space="preserve"> – </w:t>
+            </w:r>
+            <w:r>
+              <w:rPr>
+                <w:rFonts w:ascii="Avenir Next LT Pro" w:hAnsi="Avenir Next LT Pro" w:cs="Arial"/>
+                <w:sz w:val="22"/>
+                <w:szCs w:val="22"/>
+              </w:rPr>
+              <w:t>Dec 2023</w:t>
             </w:r>
           </w:p>
           <w:p>
@@ -1323,9 +1375,93 @@
                 <w:sz w:val="22"/>
                 <w:szCs w:val="22"/>
               </w:rPr>
+              <w:t>1 of 6 engineers in pilot Sales Team R</w:t>
+            </w:r>
+            <w:r>
+              <w:rPr>
+                <w:rFonts w:ascii="Avenir Next LT Pro" w:hAnsi="Avenir Next LT Pro" w:cs="Arial"/>
+                <w:sz w:val="22"/>
+                <w:szCs w:val="22"/>
+              </w:rPr>
+              <w:t xml:space="preserve">otation </w:t>
+            </w:r>
+            <w:r>
+              <w:rPr>
+                <w:rFonts w:ascii="Avenir Next LT Pro" w:hAnsi="Avenir Next LT Pro" w:cs="Arial"/>
+                <w:sz w:val="22"/>
+                <w:szCs w:val="22"/>
+              </w:rPr>
+              <w:t>P</w:t>
+            </w:r>
+            <w:r>
+              <w:rPr>
+                <w:rFonts w:ascii="Avenir Next LT Pro" w:hAnsi="Avenir Next LT Pro" w:cs="Arial"/>
+                <w:sz w:val="22"/>
+                <w:szCs w:val="22"/>
+              </w:rPr>
+              <w:t>rogram across the USA</w:t>
+            </w:r>
+          </w:p>
+          <w:p>
+            <w:pPr>
+              <w:pStyle w:val="NormalWeb"/>
+              <w:spacing w:before="0" w:beforeAutospacing="0" w:after="0" w:afterAutospacing="0"/>
+              <w:ind w:left="252"/>
+              <w:rPr>
+                <w:rFonts w:ascii="Avenir Next LT Pro" w:hAnsi="Avenir Next LT Pro" w:cs="Arial"/>
+                <w:sz w:val="22"/>
+                <w:szCs w:val="22"/>
+              </w:rPr>
+            </w:pPr>
+            <w:r>
+              <w:rPr>
+                <w:rFonts w:ascii="Avenir Next LT Pro Demi" w:hAnsi="Avenir Next LT Pro Demi" w:cs="Arial"/>
+                <w:i/>
+                <w:iCs/>
+                <w:sz w:val="22"/>
+                <w:szCs w:val="22"/>
+              </w:rPr>
+              <w:t>Industrial Automation Engineering Internship,</w:t>
+            </w:r>
+            <w:r>
+              <w:rPr>
+                <w:rFonts w:ascii="Avenir Next LT Pro Demi" w:hAnsi="Avenir Next LT Pro Demi" w:cs="Arial"/>
+                <w:sz w:val="22"/>
+                <w:szCs w:val="22"/>
+              </w:rPr>
+              <w:t xml:space="preserve"> </w:t>
+            </w:r>
+            <w:r>
+              <w:rPr>
+                <w:rFonts w:ascii="Avenir Next LT Pro" w:hAnsi="Avenir Next LT Pro" w:cs="Arial"/>
+                <w:sz w:val="22"/>
+                <w:szCs w:val="22"/>
+              </w:rPr>
+              <w:t>Houston, TX, Jun 2022 – Aug 2022</w:t>
+            </w:r>
+          </w:p>
+          <w:p>
+            <w:pPr>
+              <w:pStyle w:val="NormalWeb"/>
+              <w:numPr>
+                <w:ilvl w:val="0"/>
+                <w:numId w:val="1"/>
+              </w:numPr>
+              <w:spacing w:before="0" w:beforeAutospacing="0" w:after="0" w:afterAutospacing="0"/>
+              <w:rPr>
+                <w:rFonts w:ascii="Avenir Next LT Pro" w:hAnsi="Avenir Next LT Pro" w:cs="Arial"/>
+                <w:sz w:val="22"/>
+                <w:szCs w:val="22"/>
+              </w:rPr>
+            </w:pPr>
+            <w:r>
+              <w:rPr>
+                <w:rFonts w:ascii="Avenir Next LT Pro" w:hAnsi="Avenir Next LT Pro" w:cs="Arial"/>
+                <w:sz w:val="22"/>
+                <w:szCs w:val="22"/>
+              </w:rPr>
               <w:t xml:space="preserve">Shadowing Sales, Application, and Training Engineers implementing </w:t>
             </w:r>
-            <w:proofErr w:type="spellStart"/>
             <w:r>
               <w:rPr>
                 <w:rFonts w:ascii="Avenir Next LT Pro Demi" w:hAnsi="Avenir Next LT Pro Demi" w:cs="Arial"/>
@@ -1336,7 +1472,6 @@
               </w:rPr>
               <w:t>TwinCAT</w:t>
             </w:r>
-            <w:proofErr w:type="spellEnd"/>
             <w:r>
               <w:rPr>
                 <w:rFonts w:ascii="Avenir Next LT Pro" w:hAnsi="Avenir Next LT Pro" w:cs="Arial"/>
@@ -1401,7 +1536,7 @@
                 <w:sz w:val="22"/>
                 <w:szCs w:val="22"/>
               </w:rPr>
-              <w:t>customer applications.</w:t>
+              <w:t>customer applications</w:t>
             </w:r>
           </w:p>
           <w:p>
@@ -1459,6 +1594,7 @@
       <w:tr>
         <w:trPr>
           <w:trHeight w:val="252"/>
+          <w:jc w:val="center"/>
         </w:trPr>
         <w:tc>
           <w:tcPr>
@@ -1579,7 +1715,15 @@
                 <w:sz w:val="22"/>
                 <w:szCs w:val="22"/>
               </w:rPr>
-              <w:t>Jan 2020 – Present</w:t>
+              <w:t xml:space="preserve">Jan 2020 – </w:t>
+            </w:r>
+            <w:r>
+              <w:rPr>
+                <w:rFonts w:ascii="Avenir Next LT Pro" w:hAnsi="Avenir Next LT Pro" w:cs="Arial"/>
+                <w:sz w:val="22"/>
+                <w:szCs w:val="22"/>
+              </w:rPr>
+              <w:t>May 2023</w:t>
             </w:r>
           </w:p>
         </w:tc>
@@ -1606,6 +1750,7 @@
       <w:tr>
         <w:trPr>
           <w:trHeight w:val="270"/>
+          <w:jc w:val="center"/>
         </w:trPr>
         <w:tc>
           <w:tcPr>
@@ -1687,7 +1832,15 @@
                 <w:sz w:val="22"/>
                 <w:szCs w:val="22"/>
               </w:rPr>
-              <w:t xml:space="preserve"> Present</w:t>
+              <w:t xml:space="preserve"> </w:t>
+            </w:r>
+            <w:r>
+              <w:rPr>
+                <w:rFonts w:ascii="Avenir Next LT Pro" w:hAnsi="Avenir Next LT Pro" w:cs="Arial"/>
+                <w:sz w:val="22"/>
+                <w:szCs w:val="22"/>
+              </w:rPr>
+              <w:t>May 2023</w:t>
             </w:r>
           </w:p>
           <w:p>
@@ -1788,7 +1941,6 @@
               </w:rPr>
               <w:t xml:space="preserve"> </w:t>
             </w:r>
-            <w:proofErr w:type="spellStart"/>
             <w:r>
               <w:rPr>
                 <w:rFonts w:ascii="Avenir Next LT Pro" w:hAnsi="Avenir Next LT Pro" w:cs="Arial"/>
@@ -1813,7 +1965,6 @@
               </w:rPr>
               <w:t>hare</w:t>
             </w:r>
-            <w:proofErr w:type="spellEnd"/>
           </w:p>
           <w:p>
             <w:pPr>
@@ -1907,16 +2058,7 @@
                 <w:sz w:val="22"/>
                 <w:szCs w:val="22"/>
               </w:rPr>
-              <w:t xml:space="preserve">modeling and Fabrication with SolidWorks and </w:t>
-            </w:r>
-            <w:proofErr w:type="spellStart"/>
-            <w:r>
-              <w:rPr>
-                <w:rFonts w:ascii="Avenir Next LT Pro" w:hAnsi="Avenir Next LT Pro" w:cs="Arial"/>
-                <w:sz w:val="22"/>
-                <w:szCs w:val="22"/>
-              </w:rPr>
-              <w:t>On</w:t>
+              <w:t>modeling and Fabrication with SolidWorks and On</w:t>
             </w:r>
             <w:r>
               <w:rPr>
@@ -1932,16 +2074,7 @@
                 <w:sz w:val="22"/>
                 <w:szCs w:val="22"/>
               </w:rPr>
-              <w:t>hape</w:t>
-            </w:r>
-            <w:proofErr w:type="spellEnd"/>
-            <w:r>
-              <w:rPr>
-                <w:rFonts w:ascii="Avenir Next LT Pro" w:hAnsi="Avenir Next LT Pro" w:cs="Arial"/>
-                <w:sz w:val="22"/>
-                <w:szCs w:val="22"/>
-              </w:rPr>
-              <w:t xml:space="preserve"> for International intercollegiate competitions</w:t>
+              <w:t>hape for International intercollegiate competitions</w:t>
             </w:r>
           </w:p>
         </w:tc>
@@ -1968,6 +2101,7 @@
       <w:tr>
         <w:trPr>
           <w:trHeight w:val="64"/>
+          <w:jc w:val="center"/>
         </w:trPr>
         <w:tc>
           <w:tcPr>
@@ -2093,6 +2227,7 @@
       <w:tr>
         <w:trPr>
           <w:trHeight w:val="73"/>
+          <w:jc w:val="center"/>
         </w:trPr>
         <w:tc>
           <w:tcPr>
@@ -2150,7 +2285,15 @@
                 <w:sz w:val="22"/>
                 <w:szCs w:val="22"/>
               </w:rPr>
-              <w:t xml:space="preserve"> Sep 2021 – Present</w:t>
+              <w:t xml:space="preserve"> Sep 2021 – </w:t>
+            </w:r>
+            <w:r>
+              <w:rPr>
+                <w:rFonts w:ascii="Avenir Next LT Pro" w:hAnsi="Avenir Next LT Pro" w:cs="Arial"/>
+                <w:sz w:val="22"/>
+                <w:szCs w:val="22"/>
+              </w:rPr>
+              <w:t>May 2023</w:t>
             </w:r>
           </w:p>
           <w:p>
@@ -2299,6 +2442,7 @@
       <w:tr>
         <w:trPr>
           <w:trHeight w:val="64"/>
+          <w:jc w:val="center"/>
         </w:trPr>
         <w:tc>
           <w:tcPr>
@@ -2408,6 +2552,7 @@
       <w:tr>
         <w:trPr>
           <w:trHeight w:val="73"/>
+          <w:jc w:val="center"/>
         </w:trPr>
         <w:tc>
           <w:tcPr>
@@ -2481,18 +2626,8 @@
                 <w:sz w:val="22"/>
                 <w:szCs w:val="22"/>
               </w:rPr>
-              <w:t xml:space="preserve">Oversaw funds and merchandise for local activities with about $600 per </w:t>
-            </w:r>
-            <w:proofErr w:type="gramStart"/>
-            <w:r>
-              <w:rPr>
-                <w:rFonts w:ascii="Avenir Next LT Pro" w:hAnsi="Avenir Next LT Pro" w:cs="Arial"/>
-                <w:sz w:val="22"/>
-                <w:szCs w:val="22"/>
-              </w:rPr>
-              <w:t>event</w:t>
-            </w:r>
-            <w:proofErr w:type="gramEnd"/>
+              <w:t>Oversaw funds and merchandise for local activities with about $600 per event</w:t>
+            </w:r>
           </w:p>
           <w:p>
             <w:pPr>
@@ -2514,25 +2649,7 @@
                 <w:sz w:val="22"/>
                 <w:szCs w:val="22"/>
               </w:rPr>
-              <w:t xml:space="preserve">Managed legal paperwork preventing potential </w:t>
-            </w:r>
-            <w:proofErr w:type="gramStart"/>
-            <w:r>
-              <w:rPr>
-                <w:rFonts w:ascii="Avenir Next LT Pro" w:hAnsi="Avenir Next LT Pro" w:cs="Arial"/>
-                <w:sz w:val="22"/>
-                <w:szCs w:val="22"/>
-              </w:rPr>
-              <w:t>international-scale</w:t>
-            </w:r>
-            <w:proofErr w:type="gramEnd"/>
-            <w:r>
-              <w:rPr>
-                <w:rFonts w:ascii="Avenir Next LT Pro" w:hAnsi="Avenir Next LT Pro" w:cs="Arial"/>
-                <w:sz w:val="22"/>
-                <w:szCs w:val="22"/>
-              </w:rPr>
-              <w:t xml:space="preserve"> </w:t>
+              <w:t xml:space="preserve">Managed legal paperwork preventing potential international-scale </w:t>
             </w:r>
             <w:r>
               <w:rPr>
@@ -2557,7 +2674,6 @@
                 <w:lang w:val="es-419"/>
               </w:rPr>
             </w:pPr>
-            <w:proofErr w:type="spellStart"/>
             <w:r>
               <w:rPr>
                 <w:rFonts w:ascii="Avenir Next LT Pro Demi" w:hAnsi="Avenir Next LT Pro Demi" w:cs="Arial"/>
@@ -2567,67 +2683,7 @@
                 <w:szCs w:val="22"/>
                 <w:lang w:val="es-419"/>
               </w:rPr>
-              <w:t>Seminar</w:t>
-            </w:r>
-            <w:proofErr w:type="spellEnd"/>
-            <w:r>
-              <w:rPr>
-                <w:rFonts w:ascii="Avenir Next LT Pro Demi" w:hAnsi="Avenir Next LT Pro Demi" w:cs="Arial"/>
-                <w:i/>
-                <w:iCs/>
-                <w:sz w:val="22"/>
-                <w:szCs w:val="22"/>
-                <w:lang w:val="es-419"/>
-              </w:rPr>
-              <w:t xml:space="preserve"> DFW/USA </w:t>
-            </w:r>
-            <w:proofErr w:type="spellStart"/>
-            <w:r>
-              <w:rPr>
-                <w:rFonts w:ascii="Avenir Next LT Pro Demi" w:hAnsi="Avenir Next LT Pro Demi" w:cs="Arial"/>
-                <w:i/>
-                <w:iCs/>
-                <w:sz w:val="22"/>
-                <w:szCs w:val="22"/>
-                <w:lang w:val="es-419"/>
-              </w:rPr>
-              <w:t>Chapter</w:t>
-            </w:r>
-            <w:proofErr w:type="spellEnd"/>
-            <w:r>
-              <w:rPr>
-                <w:rFonts w:ascii="Avenir Next LT Pro Demi" w:hAnsi="Avenir Next LT Pro Demi" w:cs="Arial"/>
-                <w:i/>
-                <w:iCs/>
-                <w:sz w:val="22"/>
-                <w:szCs w:val="22"/>
-                <w:lang w:val="es-419"/>
-              </w:rPr>
-              <w:t xml:space="preserve"> </w:t>
-            </w:r>
-            <w:proofErr w:type="spellStart"/>
-            <w:r>
-              <w:rPr>
-                <w:rFonts w:ascii="Avenir Next LT Pro Demi" w:hAnsi="Avenir Next LT Pro Demi" w:cs="Arial"/>
-                <w:i/>
-                <w:iCs/>
-                <w:sz w:val="22"/>
-                <w:szCs w:val="22"/>
-                <w:lang w:val="es-419"/>
-              </w:rPr>
-              <w:t>Delegate</w:t>
-            </w:r>
-            <w:proofErr w:type="spellEnd"/>
-            <w:r>
-              <w:rPr>
-                <w:rFonts w:ascii="Avenir Next LT Pro Demi" w:hAnsi="Avenir Next LT Pro Demi" w:cs="Arial"/>
-                <w:i/>
-                <w:iCs/>
-                <w:sz w:val="22"/>
-                <w:szCs w:val="22"/>
-                <w:lang w:val="es-419"/>
-              </w:rPr>
-              <w:t>,</w:t>
+              <w:t>Seminar DFW/USA Chapter Delegate,</w:t>
             </w:r>
             <w:r>
               <w:rPr>
@@ -2700,6 +2756,7 @@
       <w:tr>
         <w:trPr>
           <w:trHeight w:val="180"/>
+          <w:jc w:val="center"/>
         </w:trPr>
         <w:tc>
           <w:tcPr>
@@ -2797,6 +2854,7 @@
       <w:tr>
         <w:trPr>
           <w:trHeight w:val="73"/>
+          <w:jc w:val="center"/>
         </w:trPr>
         <w:tc>
           <w:tcPr>
@@ -2922,6 +2980,7 @@
       <w:tr>
         <w:trPr>
           <w:trHeight w:val="289"/>
+          <w:jc w:val="center"/>
         </w:trPr>
         <w:tc>
           <w:tcPr>
@@ -2967,7 +3026,7 @@
         </w:tc>
         <w:tc>
           <w:tcPr>
-            <w:tcW w:w="7295" w:type="dxa"/>
+            <w:tcW w:w="7115" w:type="dxa"/>
             <w:gridSpan w:val="4"/>
             <w:tcBorders>
               <w:left w:val="single" w:sz="24" w:space="0" w:color="auto"/>
@@ -3019,7 +3078,7 @@
         </w:tc>
         <w:tc>
           <w:tcPr>
-            <w:tcW w:w="2160" w:type="dxa"/>
+            <w:tcW w:w="2340" w:type="dxa"/>
             <w:gridSpan w:val="2"/>
           </w:tcPr>
           <w:p>
@@ -3040,7 +3099,15 @@
                 <w:sz w:val="22"/>
                 <w:szCs w:val="22"/>
               </w:rPr>
-              <w:t>Fall 2020 – Present</w:t>
+              <w:t xml:space="preserve">Fall 2020 – </w:t>
+            </w:r>
+            <w:r>
+              <w:rPr>
+                <w:rFonts w:ascii="Avenir Next LT Pro" w:hAnsi="Avenir Next LT Pro" w:cs="Arial"/>
+                <w:sz w:val="22"/>
+                <w:szCs w:val="22"/>
+              </w:rPr>
+              <w:t>May 2023</w:t>
             </w:r>
             <w:bookmarkEnd w:id="2"/>
           </w:p>
@@ -3056,6 +3123,7 @@
       <w:tr>
         <w:trPr>
           <w:trHeight w:val="54"/>
+          <w:jc w:val="center"/>
         </w:trPr>
         <w:tc>
           <w:tcPr>
@@ -3125,6 +3193,7 @@
       <w:tr>
         <w:trPr>
           <w:trHeight w:val="289"/>
+          <w:jc w:val="center"/>
         </w:trPr>
         <w:tc>
           <w:tcPr>
@@ -3219,6 +3288,7 @@
       <w:tr>
         <w:trPr>
           <w:trHeight w:val="54"/>
+          <w:jc w:val="center"/>
         </w:trPr>
         <w:tc>
           <w:tcPr>
@@ -3299,6 +3369,7 @@
       <w:tr>
         <w:trPr>
           <w:trHeight w:val="73"/>
+          <w:jc w:val="center"/>
         </w:trPr>
         <w:tc>
           <w:tcPr>
@@ -3394,7 +3465,7 @@
                 <w:sz w:val="22"/>
                 <w:szCs w:val="22"/>
               </w:rPr>
-              <w:t>Eager to Learn, Dedicated, Seeks Additional Responsibilities, Team Player.</w:t>
+              <w:t>Eager to Learn, Dedicated, Seeks Additional Responsibilities, Team Player</w:t>
             </w:r>
           </w:p>
         </w:tc>
@@ -3409,6 +3480,7 @@
       <w:tr>
         <w:trPr>
           <w:trHeight w:val="73"/>
+          <w:jc w:val="center"/>
         </w:trPr>
         <w:tc>
           <w:tcPr>
@@ -3477,59 +3549,13 @@
                 <w:szCs w:val="22"/>
               </w:rPr>
             </w:pPr>
-            <w:proofErr w:type="spellStart"/>
-            <w:r>
-              <w:rPr>
-                <w:rFonts w:ascii="Avenir Next LT Pro" w:hAnsi="Avenir Next LT Pro" w:cs="Arial"/>
-                <w:sz w:val="22"/>
-                <w:szCs w:val="22"/>
-              </w:rPr>
-              <w:t>TwinCAT</w:t>
-            </w:r>
-            <w:proofErr w:type="spellEnd"/>
-            <w:r>
-              <w:rPr>
-                <w:rFonts w:ascii="Avenir Next LT Pro" w:hAnsi="Avenir Next LT Pro" w:cs="Arial"/>
-                <w:sz w:val="22"/>
-                <w:szCs w:val="22"/>
-              </w:rPr>
-              <w:t xml:space="preserve">, SolidWorks, C/C++, Python, ROS, Julia, MATLAB, Simulink, HTML, Github, </w:t>
-            </w:r>
-            <w:proofErr w:type="spellStart"/>
-            <w:r>
-              <w:rPr>
-                <w:rFonts w:ascii="Avenir Next LT Pro" w:hAnsi="Avenir Next LT Pro" w:cs="Arial"/>
-                <w:sz w:val="22"/>
-                <w:szCs w:val="22"/>
-              </w:rPr>
-              <w:t>StucturedText</w:t>
-            </w:r>
-            <w:proofErr w:type="spellEnd"/>
-            <w:r>
-              <w:rPr>
-                <w:rFonts w:ascii="Avenir Next LT Pro" w:hAnsi="Avenir Next LT Pro" w:cs="Arial"/>
-                <w:sz w:val="22"/>
-                <w:szCs w:val="22"/>
-              </w:rPr>
-              <w:t xml:space="preserve">, Microsoft Dynamics, LaTeX, Microsoft Office, Adobe Fireworks, </w:t>
-            </w:r>
-            <w:proofErr w:type="spellStart"/>
-            <w:r>
-              <w:rPr>
-                <w:rFonts w:ascii="Avenir Next LT Pro" w:hAnsi="Avenir Next LT Pro" w:cs="Arial"/>
-                <w:sz w:val="22"/>
-                <w:szCs w:val="22"/>
-              </w:rPr>
-              <w:t>KiCAD</w:t>
-            </w:r>
-            <w:proofErr w:type="spellEnd"/>
-            <w:r>
-              <w:rPr>
-                <w:rFonts w:ascii="Avenir Next LT Pro" w:hAnsi="Avenir Next LT Pro" w:cs="Arial"/>
-                <w:sz w:val="22"/>
-                <w:szCs w:val="22"/>
-              </w:rPr>
-              <w:t>, AutoCAD, LabVIEW, Multisim, Keil, Verilog HDL, Carla.</w:t>
+            <w:r>
+              <w:rPr>
+                <w:rFonts w:ascii="Avenir Next LT Pro" w:hAnsi="Avenir Next LT Pro" w:cs="Arial"/>
+                <w:sz w:val="22"/>
+                <w:szCs w:val="22"/>
+              </w:rPr>
+              <w:t>TwinCAT, SolidWorks, C/C++, Python, ROS, Julia, MATLAB, Simulink, HTML, Github, StucturedText, Microsoft Dynamics, LaTeX, Microsoft Office, Adobe Fireworks, KiCAD, AutoCAD, LabVIEW, Multisim, Keil, Verilog HDL, Carla</w:t>
             </w:r>
           </w:p>
         </w:tc>
@@ -3544,6 +3570,7 @@
       <w:tr>
         <w:trPr>
           <w:trHeight w:val="73"/>
+          <w:jc w:val="center"/>
         </w:trPr>
         <w:tc>
           <w:tcPr>
@@ -3634,6 +3661,7 @@
       <w:tr>
         <w:trPr>
           <w:trHeight w:val="73"/>
+          <w:jc w:val="center"/>
         </w:trPr>
         <w:tc>
           <w:tcPr>
@@ -3710,25 +3738,7 @@
                 <w:sz w:val="22"/>
                 <w:szCs w:val="22"/>
               </w:rPr>
-              <w:t xml:space="preserve">Robotics, Swing Dancing, Rock Climbing, Cello, The </w:t>
-            </w:r>
-            <w:proofErr w:type="spellStart"/>
-            <w:r>
-              <w:rPr>
-                <w:rFonts w:ascii="Avenir Next LT Pro" w:hAnsi="Avenir Next LT Pro" w:cs="Arial"/>
-                <w:sz w:val="22"/>
-                <w:szCs w:val="22"/>
-              </w:rPr>
-              <w:t>Cosmere</w:t>
-            </w:r>
-            <w:proofErr w:type="spellEnd"/>
-            <w:r>
-              <w:rPr>
-                <w:rFonts w:ascii="Avenir Next LT Pro" w:hAnsi="Avenir Next LT Pro" w:cs="Arial"/>
-                <w:sz w:val="22"/>
-                <w:szCs w:val="22"/>
-              </w:rPr>
-              <w:t>, UI/UX Design.</w:t>
+              <w:t>Robotics, Swing Dancing, Rock Climbing, Cello, The Cosmere, UI/UX Design</w:t>
             </w:r>
           </w:p>
         </w:tc>
@@ -3742,6 +3752,7 @@
       <w:tr>
         <w:trPr>
           <w:trHeight w:val="342"/>
+          <w:jc w:val="center"/>
         </w:trPr>
         <w:tc>
           <w:tcPr>
@@ -3844,6 +3855,7 @@
       <w:tr>
         <w:trPr>
           <w:trHeight w:val="68"/>
+          <w:jc w:val="center"/>
         </w:trPr>
         <w:tc>
           <w:tcPr>
@@ -3916,7 +3928,8 @@
       </w:tr>
       <w:tr>
         <w:trPr>
-          <w:trHeight w:val="108"/>
+          <w:trHeight w:val="720"/>
+          <w:jc w:val="center"/>
         </w:trPr>
         <w:tc>
           <w:tcPr>
@@ -3991,7 +4004,7 @@
       </w:pPr>
     </w:p>
     <w:sectPr>
-      <w:pgSz w:w="12240" w:h="15840"/>
+      <w:pgSz w:w="11906" w:h="16838" w:code="9"/>
       <w:pgMar w:top="90" w:right="720" w:bottom="0" w:left="720" w:header="720" w:footer="720" w:gutter="0"/>
       <w:cols w:space="720"/>
       <w:docGrid w:linePitch="360"/>

</xml_diff>

<commit_message>
Invisible Styling updtates - added alt text to social icons and made all the socials   icons also hyperlinked for formatiing simplicity - updated media files to include svg icons instead of PNGs (pandoc changed this) - updated CSS styling sheet - forgot to add CSS
</commit_message>
<xml_diff>
--- a/sebvc_Resume.docx
+++ b/sebvc_Resume.docx
@@ -52,94 +52,112 @@
                 <w:noProof w:val="0"/>
               </w:rPr>
             </w:pPr>
-            <w:r>
-              <w:drawing>
-                <wp:inline distT="0" distB="0" distL="0" distR="0" wp14:anchorId="753219C0" wp14:editId="0BA8D114">
-                  <wp:extent cx="228600" cy="228600"/>
-                  <wp:effectExtent l="0" t="0" r="0" b="0"/>
-                  <wp:docPr id="60" name="Graphic 60" descr="Suburban scene with solid fill"/>
-                  <wp:cNvGraphicFramePr>
-                    <a:graphicFrameLocks xmlns:a="http://schemas.openxmlformats.org/drawingml/2006/main" noChangeAspect="1"/>
-                  </wp:cNvGraphicFramePr>
-                  <a:graphic xmlns:a="http://schemas.openxmlformats.org/drawingml/2006/main">
-                    <a:graphicData uri="http://schemas.openxmlformats.org/drawingml/2006/picture">
-                      <pic:pic xmlns:pic="http://schemas.openxmlformats.org/drawingml/2006/picture">
-                        <pic:nvPicPr>
-                          <pic:cNvPr id="5" name="Graphic 5" descr="Suburban scene with solid fill"/>
-                          <pic:cNvPicPr/>
-                        </pic:nvPicPr>
-                        <pic:blipFill>
-                          <a:blip r:embed="rId6" cstate="print">
-                            <a:extLst>
-                              <a:ext uri="{28A0092B-C50C-407E-A947-70E740481C1C}">
-                                <a14:useLocalDpi xmlns:a14="http://schemas.microsoft.com/office/drawing/2010/main" val="0"/>
-                              </a:ext>
-                              <a:ext uri="{96DAC541-7B7A-43D3-8B79-37D633B846F1}">
-                                <asvg:svgBlip xmlns:asvg="http://schemas.microsoft.com/office/drawing/2016/SVG/main" r:embed="rId7"/>
-                              </a:ext>
-                            </a:extLst>
-                          </a:blip>
-                          <a:stretch>
-                            <a:fillRect/>
-                          </a:stretch>
-                        </pic:blipFill>
-                        <pic:spPr>
-                          <a:xfrm>
-                            <a:off x="0" y="0"/>
-                            <a:ext cx="228600" cy="228600"/>
-                          </a:xfrm>
-                          <a:prstGeom prst="rect">
-                            <a:avLst/>
-                          </a:prstGeom>
-                        </pic:spPr>
-                      </pic:pic>
-                    </a:graphicData>
-                  </a:graphic>
-                </wp:inline>
-              </w:drawing>
-            </w:r>
+            <w:hyperlink r:id="rId6" w:history="1">
+              <w:r>
+                <w:rPr>
+                  <w:rStyle w:val="Hyperlink"/>
+                  <w:rFonts w:cs="Arial"/>
+                  <w:noProof w:val="0"/>
+                  <w:color w:val="auto"/>
+                  <w:u w:val="none"/>
+                </w:rPr>
+                <w:drawing>
+                  <wp:inline distT="0" distB="0" distL="0" distR="0" wp14:anchorId="753219C0" wp14:editId="0122607B">
+                    <wp:extent cx="228600" cy="228600"/>
+                    <wp:effectExtent l="0" t="0" r="0" b="0"/>
+                    <wp:docPr id="60" name="Graphic 60" descr="House Icon"/>
+                    <wp:cNvGraphicFramePr>
+                      <a:graphicFrameLocks xmlns:a="http://schemas.openxmlformats.org/drawingml/2006/main" noChangeAspect="1"/>
+                    </wp:cNvGraphicFramePr>
+                    <a:graphic xmlns:a="http://schemas.openxmlformats.org/drawingml/2006/main">
+                      <a:graphicData uri="http://schemas.openxmlformats.org/drawingml/2006/picture">
+                        <pic:pic xmlns:pic="http://schemas.openxmlformats.org/drawingml/2006/picture">
+                          <pic:nvPicPr>
+                            <pic:cNvPr id="60" name="Graphic 60" descr="House Icon"/>
+                            <pic:cNvPicPr/>
+                          </pic:nvPicPr>
+                          <pic:blipFill>
+                            <a:blip r:embed="rId7" cstate="print">
+                              <a:extLst>
+                                <a:ext uri="{28A0092B-C50C-407E-A947-70E740481C1C}">
+                                  <a14:useLocalDpi xmlns:a14="http://schemas.microsoft.com/office/drawing/2010/main" val="0"/>
+                                </a:ext>
+                                <a:ext uri="{96DAC541-7B7A-43D3-8B79-37D633B846F1}">
+                                  <asvg:svgBlip xmlns:asvg="http://schemas.microsoft.com/office/drawing/2016/SVG/main" r:embed="rId8"/>
+                                </a:ext>
+                              </a:extLst>
+                            </a:blip>
+                            <a:stretch>
+                              <a:fillRect/>
+                            </a:stretch>
+                          </pic:blipFill>
+                          <pic:spPr>
+                            <a:xfrm>
+                              <a:off x="0" y="0"/>
+                              <a:ext cx="228600" cy="228600"/>
+                            </a:xfrm>
+                            <a:prstGeom prst="rect">
+                              <a:avLst/>
+                            </a:prstGeom>
+                          </pic:spPr>
+                        </pic:pic>
+                      </a:graphicData>
+                    </a:graphic>
+                  </wp:inline>
+                </w:drawing>
+              </w:r>
+              <w:r>
+                <w:rPr>
+                  <w:rStyle w:val="Hyperlink"/>
+                  <w:rFonts w:cs="Arial"/>
+                  <w:noProof w:val="0"/>
+                  <w:color w:val="auto"/>
+                  <w:u w:val="none"/>
+                </w:rPr>
+                <w:t>Los Angeles</w:t>
+              </w:r>
+              <w:r>
+                <w:rPr>
+                  <w:rStyle w:val="Hyperlink"/>
+                  <w:rFonts w:cs="Arial"/>
+                  <w:noProof w:val="0"/>
+                  <w:color w:val="auto"/>
+                  <w:u w:val="none"/>
+                </w:rPr>
+                <w:t xml:space="preserve">, </w:t>
+              </w:r>
+              <w:r>
+                <w:rPr>
+                  <w:rStyle w:val="Hyperlink"/>
+                  <w:rFonts w:cs="Arial"/>
+                  <w:noProof w:val="0"/>
+                  <w:color w:val="auto"/>
+                  <w:u w:val="none"/>
+                </w:rPr>
+                <w:t>CA</w:t>
+              </w:r>
+            </w:hyperlink>
             <w:r>
               <w:rPr>
                 <w:rFonts w:cs="Arial"/>
                 <w:noProof w:val="0"/>
               </w:rPr>
-              <w:t>Los Angeles</w:t>
+              <w:t xml:space="preserve"> </w:t>
+            </w:r>
+            <w:r>
+              <w:rPr>
+                <w:noProof w:val="0"/>
+              </w:rPr>
+              <w:t xml:space="preserve">   </w:t>
             </w:r>
             <w:r>
               <w:rPr>
                 <w:rFonts w:cs="Arial"/>
                 <w:noProof w:val="0"/>
               </w:rPr>
-              <w:t xml:space="preserve">, </w:t>
-            </w:r>
-            <w:r>
-              <w:rPr>
-                <w:rFonts w:cs="Arial"/>
-                <w:noProof w:val="0"/>
-              </w:rPr>
-              <w:t>CA</w:t>
-            </w:r>
-            <w:r>
-              <w:rPr>
-                <w:rFonts w:cs="Arial"/>
-                <w:noProof w:val="0"/>
-              </w:rPr>
               <w:t xml:space="preserve"> </w:t>
             </w:r>
-            <w:r>
-              <w:rPr>
-                <w:noProof w:val="0"/>
-              </w:rPr>
-              <w:t xml:space="preserve">   </w:t>
-            </w:r>
-            <w:r>
-              <w:rPr>
-                <w:rFonts w:cs="Arial"/>
-                <w:noProof w:val="0"/>
-              </w:rPr>
-              <w:t xml:space="preserve"> </w:t>
-            </w:r>
-            <w:hyperlink r:id="rId8" w:history="1">
+            <w:hyperlink r:id="rId9" w:history="1">
               <w:r>
                 <w:rPr>
                   <w:rStyle w:val="Hyperlink"/>
@@ -148,10 +166,10 @@
                   <w:u w:val="none"/>
                 </w:rPr>
                 <w:drawing>
-                  <wp:inline distT="0" distB="0" distL="0" distR="0" wp14:anchorId="2DA6549F" wp14:editId="61093293">
+                  <wp:inline distT="0" distB="0" distL="0" distR="0" wp14:anchorId="2DA6549F" wp14:editId="51C17027">
                     <wp:extent cx="228600" cy="228600"/>
                     <wp:effectExtent l="0" t="0" r="0" b="0"/>
-                    <wp:docPr id="61" name="Graphic 61" descr="Email with solid fill"/>
+                    <wp:docPr id="61" name="Graphic 61" descr="Email Icon"/>
                     <wp:cNvGraphicFramePr>
                       <a:graphicFrameLocks xmlns:a="http://schemas.openxmlformats.org/drawingml/2006/main" noChangeAspect="1"/>
                     </wp:cNvGraphicFramePr>
@@ -159,17 +177,17 @@
                       <a:graphicData uri="http://schemas.openxmlformats.org/drawingml/2006/picture">
                         <pic:pic xmlns:pic="http://schemas.openxmlformats.org/drawingml/2006/picture">
                           <pic:nvPicPr>
-                            <pic:cNvPr id="3" name="Graphic 3" descr="Email with solid fill"/>
+                            <pic:cNvPr id="61" name="Graphic 61" descr="Email Icon"/>
                             <pic:cNvPicPr/>
                           </pic:nvPicPr>
                           <pic:blipFill>
-                            <a:blip r:embed="rId9" cstate="print">
+                            <a:blip r:embed="rId10" cstate="print">
                               <a:extLst>
                                 <a:ext uri="{28A0092B-C50C-407E-A947-70E740481C1C}">
                                   <a14:useLocalDpi xmlns:a14="http://schemas.microsoft.com/office/drawing/2010/main" val="0"/>
                                 </a:ext>
                                 <a:ext uri="{96DAC541-7B7A-43D3-8B79-37D633B846F1}">
-                                  <asvg:svgBlip xmlns:asvg="http://schemas.microsoft.com/office/drawing/2016/SVG/main" r:embed="rId10"/>
+                                  <asvg:svgBlip xmlns:asvg="http://schemas.microsoft.com/office/drawing/2016/SVG/main" r:embed="rId11"/>
                                 </a:ext>
                               </a:extLst>
                             </a:blip>
@@ -210,60 +228,68 @@
               </w:rPr>
               <w:t xml:space="preserve">      </w:t>
             </w:r>
-            <w:r>
-              <w:drawing>
-                <wp:inline distT="0" distB="0" distL="0" distR="0" wp14:anchorId="5A410E34" wp14:editId="7E360147">
-                  <wp:extent cx="237744" cy="237744"/>
-                  <wp:effectExtent l="0" t="0" r="0" b="0"/>
-                  <wp:docPr id="62" name="Graphic 62" descr="Ui Ux with solid fill"/>
-                  <wp:cNvGraphicFramePr>
-                    <a:graphicFrameLocks xmlns:a="http://schemas.openxmlformats.org/drawingml/2006/main" noChangeAspect="1"/>
-                  </wp:cNvGraphicFramePr>
-                  <a:graphic xmlns:a="http://schemas.openxmlformats.org/drawingml/2006/main">
-                    <a:graphicData uri="http://schemas.openxmlformats.org/drawingml/2006/picture">
-                      <pic:pic xmlns:pic="http://schemas.openxmlformats.org/drawingml/2006/picture">
-                        <pic:nvPicPr>
-                          <pic:cNvPr id="31" name="Graphic 31" descr="Ui Ux with solid fill"/>
-                          <pic:cNvPicPr/>
-                        </pic:nvPicPr>
-                        <pic:blipFill>
-                          <a:blip r:embed="rId11" cstate="print">
-                            <a:extLst>
-                              <a:ext uri="{28A0092B-C50C-407E-A947-70E740481C1C}">
-                                <a14:useLocalDpi xmlns:a14="http://schemas.microsoft.com/office/drawing/2010/main" val="0"/>
-                              </a:ext>
-                              <a:ext uri="{96DAC541-7B7A-43D3-8B79-37D633B846F1}">
-                                <asvg:svgBlip xmlns:asvg="http://schemas.microsoft.com/office/drawing/2016/SVG/main" r:embed="rId12"/>
-                              </a:ext>
-                            </a:extLst>
-                          </a:blip>
-                          <a:stretch>
-                            <a:fillRect/>
-                          </a:stretch>
-                        </pic:blipFill>
-                        <pic:spPr>
-                          <a:xfrm>
-                            <a:off x="0" y="0"/>
-                            <a:ext cx="237744" cy="237744"/>
-                          </a:xfrm>
-                          <a:prstGeom prst="rect">
-                            <a:avLst/>
-                          </a:prstGeom>
-                        </pic:spPr>
-                      </pic:pic>
-                    </a:graphicData>
-                  </a:graphic>
-                </wp:inline>
-              </w:drawing>
-            </w:r>
-            <w:r>
-              <w:rPr>
-                <w:rFonts w:cs="Arial"/>
-                <w:noProof w:val="0"/>
-              </w:rPr>
-              <w:t xml:space="preserve"> </w:t>
-            </w:r>
-            <w:hyperlink r:id="rId13" w:tooltip="sebvc's Portfolio: https://tx.ag/sebvc" w:history="1">
+            <w:hyperlink r:id="rId12" w:tooltip="sebvc's Portfolio: https://tx.ag/sebvc" w:history="1">
+              <w:r>
+                <w:rPr>
+                  <w:rStyle w:val="Hyperlink"/>
+                  <w:color w:val="auto"/>
+                  <w:u w:val="none"/>
+                </w:rPr>
+                <w:drawing>
+                  <wp:inline distT="0" distB="0" distL="0" distR="0" wp14:anchorId="5A410E34" wp14:editId="3C9836F6">
+                    <wp:extent cx="237744" cy="237744"/>
+                    <wp:effectExtent l="0" t="0" r="0" b="0"/>
+                    <wp:docPr id="62" name="Graphic 62" descr="Website Icon"/>
+                    <wp:cNvGraphicFramePr>
+                      <a:graphicFrameLocks xmlns:a="http://schemas.openxmlformats.org/drawingml/2006/main" noChangeAspect="1"/>
+                    </wp:cNvGraphicFramePr>
+                    <a:graphic xmlns:a="http://schemas.openxmlformats.org/drawingml/2006/main">
+                      <a:graphicData uri="http://schemas.openxmlformats.org/drawingml/2006/picture">
+                        <pic:pic xmlns:pic="http://schemas.openxmlformats.org/drawingml/2006/picture">
+                          <pic:nvPicPr>
+                            <pic:cNvPr id="62" name="Graphic 62" descr="Website Icon"/>
+                            <pic:cNvPicPr/>
+                          </pic:nvPicPr>
+                          <pic:blipFill>
+                            <a:blip r:embed="rId13" cstate="print">
+                              <a:extLst>
+                                <a:ext uri="{28A0092B-C50C-407E-A947-70E740481C1C}">
+                                  <a14:useLocalDpi xmlns:a14="http://schemas.microsoft.com/office/drawing/2010/main" val="0"/>
+                                </a:ext>
+                                <a:ext uri="{96DAC541-7B7A-43D3-8B79-37D633B846F1}">
+                                  <asvg:svgBlip xmlns:asvg="http://schemas.microsoft.com/office/drawing/2016/SVG/main" r:embed="rId14"/>
+                                </a:ext>
+                              </a:extLst>
+                            </a:blip>
+                            <a:stretch>
+                              <a:fillRect/>
+                            </a:stretch>
+                          </pic:blipFill>
+                          <pic:spPr>
+                            <a:xfrm>
+                              <a:off x="0" y="0"/>
+                              <a:ext cx="237744" cy="237744"/>
+                            </a:xfrm>
+                            <a:prstGeom prst="rect">
+                              <a:avLst/>
+                            </a:prstGeom>
+                          </pic:spPr>
+                        </pic:pic>
+                      </a:graphicData>
+                    </a:graphic>
+                  </wp:inline>
+                </w:drawing>
+              </w:r>
+              <w:r>
+                <w:rPr>
+                  <w:rStyle w:val="Hyperlink"/>
+                  <w:rFonts w:cs="Arial"/>
+                  <w:noProof w:val="0"/>
+                  <w:color w:val="auto"/>
+                  <w:u w:val="none"/>
+                </w:rPr>
+                <w:t xml:space="preserve"> </w:t>
+              </w:r>
               <w:r>
                 <w:rPr>
                   <w:rStyle w:val="Hyperlink"/>
@@ -292,53 +318,70 @@
               </w:rPr>
               <w:t xml:space="preserve">      </w:t>
             </w:r>
-            <w:r>
-              <w:drawing>
-                <wp:inline distT="0" distB="0" distL="0" distR="0" wp14:anchorId="588A082F" wp14:editId="78DBF48E">
-                  <wp:extent cx="228600" cy="228600"/>
-                  <wp:effectExtent l="0" t="0" r="0" b="0"/>
-                  <wp:docPr id="63" name="Graphic 63" descr="Speaker phone with solid fill"/>
-                  <wp:cNvGraphicFramePr>
-                    <a:graphicFrameLocks xmlns:a="http://schemas.openxmlformats.org/drawingml/2006/main" noChangeAspect="1"/>
-                  </wp:cNvGraphicFramePr>
-                  <a:graphic xmlns:a="http://schemas.openxmlformats.org/drawingml/2006/main">
-                    <a:graphicData uri="http://schemas.openxmlformats.org/drawingml/2006/picture">
-                      <pic:pic xmlns:pic="http://schemas.openxmlformats.org/drawingml/2006/picture">
-                        <pic:nvPicPr>
-                          <pic:cNvPr id="8" name="Graphic 8" descr="Speaker phone with solid fill"/>
-                          <pic:cNvPicPr/>
-                        </pic:nvPicPr>
-                        <pic:blipFill>
-                          <a:blip r:embed="rId14" cstate="print">
-                            <a:extLst>
-                              <a:ext uri="{28A0092B-C50C-407E-A947-70E740481C1C}">
-                                <a14:useLocalDpi xmlns:a14="http://schemas.microsoft.com/office/drawing/2010/main" val="0"/>
-                              </a:ext>
-                              <a:ext uri="{96DAC541-7B7A-43D3-8B79-37D633B846F1}">
-                                <asvg:svgBlip xmlns:asvg="http://schemas.microsoft.com/office/drawing/2016/SVG/main" r:embed="rId15"/>
-                              </a:ext>
-                            </a:extLst>
-                          </a:blip>
-                          <a:stretch>
-                            <a:fillRect/>
-                          </a:stretch>
-                        </pic:blipFill>
-                        <pic:spPr>
-                          <a:xfrm>
-                            <a:off x="0" y="0"/>
-                            <a:ext cx="228600" cy="228600"/>
-                          </a:xfrm>
-                          <a:prstGeom prst="rect">
-                            <a:avLst/>
-                          </a:prstGeom>
-                        </pic:spPr>
-                      </pic:pic>
-                    </a:graphicData>
-                  </a:graphic>
-                </wp:inline>
-              </w:drawing>
-            </w:r>
-            <w:hyperlink r:id="rId16" w:history="1">
+            <w:hyperlink r:id="rId15" w:history="1">
+              <w:r>
+                <w:rPr>
+                  <w:rStyle w:val="Hyperlink"/>
+                  <w:color w:val="auto"/>
+                  <w:u w:val="none"/>
+                </w:rPr>
+                <w:drawing>
+                  <wp:inline distT="0" distB="0" distL="0" distR="0" wp14:anchorId="588A082F" wp14:editId="4116742E">
+                    <wp:extent cx="228600" cy="228600"/>
+                    <wp:effectExtent l="0" t="0" r="0" b="0"/>
+                    <wp:docPr id="63" name="Graphic 63" descr="Phone Icon">
+                      <a:extLst xmlns:a="http://schemas.openxmlformats.org/drawingml/2006/main">
+                        <a:ext uri="{C183D7F6-B498-43B3-948B-1728B52AA6E4}">
+                          <adec:decorative xmlns:adec="http://schemas.microsoft.com/office/drawing/2017/decorative" val="0"/>
+                        </a:ext>
+                      </a:extLst>
+                    </wp:docPr>
+                    <wp:cNvGraphicFramePr>
+                      <a:graphicFrameLocks xmlns:a="http://schemas.openxmlformats.org/drawingml/2006/main" noChangeAspect="1"/>
+                    </wp:cNvGraphicFramePr>
+                    <a:graphic xmlns:a="http://schemas.openxmlformats.org/drawingml/2006/main">
+                      <a:graphicData uri="http://schemas.openxmlformats.org/drawingml/2006/picture">
+                        <pic:pic xmlns:pic="http://schemas.openxmlformats.org/drawingml/2006/picture">
+                          <pic:nvPicPr>
+                            <pic:cNvPr id="63" name="Graphic 63" descr="Phone Icon">
+                              <a:extLst>
+                                <a:ext uri="{C183D7F6-B498-43B3-948B-1728B52AA6E4}">
+                                  <adec:decorative xmlns:adec="http://schemas.microsoft.com/office/drawing/2017/decorative" val="0"/>
+                                </a:ext>
+                              </a:extLst>
+                            </pic:cNvPr>
+                            <pic:cNvPicPr/>
+                          </pic:nvPicPr>
+                          <pic:blipFill>
+                            <a:blip r:embed="rId16" cstate="print">
+                              <a:extLst>
+                                <a:ext uri="{28A0092B-C50C-407E-A947-70E740481C1C}">
+                                  <a14:useLocalDpi xmlns:a14="http://schemas.microsoft.com/office/drawing/2010/main" val="0"/>
+                                </a:ext>
+                                <a:ext uri="{96DAC541-7B7A-43D3-8B79-37D633B846F1}">
+                                  <asvg:svgBlip xmlns:asvg="http://schemas.microsoft.com/office/drawing/2016/SVG/main" r:embed="rId17"/>
+                                </a:ext>
+                              </a:extLst>
+                            </a:blip>
+                            <a:stretch>
+                              <a:fillRect/>
+                            </a:stretch>
+                          </pic:blipFill>
+                          <pic:spPr>
+                            <a:xfrm>
+                              <a:off x="0" y="0"/>
+                              <a:ext cx="228600" cy="228600"/>
+                            </a:xfrm>
+                            <a:prstGeom prst="rect">
+                              <a:avLst/>
+                            </a:prstGeom>
+                          </pic:spPr>
+                        </pic:pic>
+                      </a:graphicData>
+                    </a:graphic>
+                  </wp:inline>
+                </w:drawing>
+              </w:r>
               <w:r>
                 <w:rPr>
                   <w:rStyle w:val="Hyperlink"/>
@@ -666,7 +709,7 @@
               </w:rPr>
               <w:t xml:space="preserve">Minors in </w:t>
             </w:r>
-            <w:hyperlink r:id="rId17" w:history="1">
+            <w:hyperlink r:id="rId18" w:history="1">
               <w:r>
                 <w:rPr>
                   <w:rStyle w:val="ExperienceNormal"/>
@@ -681,7 +724,7 @@
               </w:rPr>
               <w:t xml:space="preserve"> and </w:t>
             </w:r>
-            <w:hyperlink r:id="rId18" w:history="1">
+            <w:hyperlink r:id="rId19" w:history="1">
               <w:r>
                 <w:rPr>
                   <w:rStyle w:val="ExperienceNormal"/>
@@ -1700,7 +1743,7 @@
               </w:rPr>
               <w:t xml:space="preserve"> – </w:t>
             </w:r>
-            <w:hyperlink r:id="rId19" w:tooltip="Home - CISV International: https://cisv.org/" w:history="1">
+            <w:hyperlink r:id="rId20" w:tooltip="Home - CISV International: https://cisv.org/" w:history="1">
               <w:r>
                 <w:rPr>
                   <w:rStyle w:val="ExperienceHeader"/>

</xml_diff>